<commit_message>
Update resume, picture and links
</commit_message>
<xml_diff>
--- a/docs/Terrance Smith_Resume.docx
+++ b/docs/Terrance Smith_Resume.docx
@@ -1,7 +1,25 @@
 
 <file path=word/document.xml><?xml version="1.0" encoding="utf-8"?>
-<w:document xmlns:wpc="http://schemas.microsoft.com/office/word/2010/wordprocessingCanvas" xmlns:cx="http://schemas.microsoft.com/office/drawing/2014/chartex" xmlns:cx1="http://schemas.microsoft.com/office/drawing/2015/9/8/chartex" xmlns:cx2="http://schemas.microsoft.com/office/drawing/2015/10/21/chartex" xmlns:cx3="http://schemas.microsoft.com/office/drawing/2016/5/9/chartex" xmlns:cx4="http://schemas.microsoft.com/office/drawing/2016/5/10/chartex" xmlns:cx5="http://schemas.microsoft.com/office/drawing/2016/5/11/chartex" xmlns:cx6="http://schemas.microsoft.com/office/drawing/2016/5/12/chartex" xmlns:cx7="http://schemas.microsoft.com/office/drawing/2016/5/13/chartex" xmlns:cx8="http://schemas.microsoft.com/office/drawing/2016/5/14/chartex" xmlns:mc="http://schemas.openxmlformats.org/markup-compatibility/2006" xmlns:aink="http://schemas.microsoft.com/office/drawing/2016/ink" xmlns:am3d="http://schemas.microsoft.com/office/drawing/2017/model3d" xmlns:o="urn:schemas-microsoft-com:office:office" xmlns:oel="http://schemas.microsoft.com/office/2019/extlst" xmlns:r="http://schemas.openxmlformats.org/officeDocument/2006/relationships" xmlns:m="http://schemas.openxmlformats.org/officeDocument/2006/math" xmlns:v="urn:schemas-microsoft-com:vml" xmlns:wp14="http://schemas.microsoft.com/office/word/2010/wordprocessingDrawing" xmlns:wp="http://schemas.openxmlformats.org/drawingml/2006/wordprocessingDrawing" xmlns:w10="urn:schemas-microsoft-com:office:word" xmlns:w="http://schemas.openxmlformats.org/wordprocessingml/2006/main" xmlns:w14="http://schemas.microsoft.com/office/word/2010/wordml" xmlns:w15="http://schemas.microsoft.com/office/word/2012/wordml" xmlns:w16cex="http://schemas.microsoft.com/office/word/2018/wordml/cex" xmlns:w16cid="http://schemas.microsoft.com/office/word/2016/wordml/cid" xmlns:w16="http://schemas.microsoft.com/office/word/2018/wordml" xmlns:w16sdtdh="http://schemas.microsoft.com/office/word/2020/wordml/sdtdatahash" xmlns:w16se="http://schemas.microsoft.com/office/word/2015/wordml/symex" xmlns:wpg="http://schemas.microsoft.com/office/word/2010/wordprocessingGroup" xmlns:wpi="http://schemas.microsoft.com/office/word/2010/wordprocessingInk" xmlns:wne="http://schemas.microsoft.com/office/word/2006/wordml" xmlns:wps="http://schemas.microsoft.com/office/word/2010/wordprocessingShape" mc:Ignorable="w14 w15 w16se w16cid w16 w16cex w16sdtdh wp14">
+<w:document xmlns:wpc="http://schemas.microsoft.com/office/word/2010/wordprocessingCanvas" xmlns:cx="http://schemas.microsoft.com/office/drawing/2014/chartex" xmlns:cx1="http://schemas.microsoft.com/office/drawing/2015/9/8/chartex" xmlns:cx2="http://schemas.microsoft.com/office/drawing/2015/10/21/chartex" xmlns:cx3="http://schemas.microsoft.com/office/drawing/2016/5/9/chartex" xmlns:cx4="http://schemas.microsoft.com/office/drawing/2016/5/10/chartex" xmlns:cx5="http://schemas.microsoft.com/office/drawing/2016/5/11/chartex" xmlns:cx6="http://schemas.microsoft.com/office/drawing/2016/5/12/chartex" xmlns:cx7="http://schemas.microsoft.com/office/drawing/2016/5/13/chartex" xmlns:cx8="http://schemas.microsoft.com/office/drawing/2016/5/14/chartex" xmlns:mc="http://schemas.openxmlformats.org/markup-compatibility/2006" xmlns:aink="http://schemas.microsoft.com/office/drawing/2016/ink" xmlns:am3d="http://schemas.microsoft.com/office/drawing/2017/model3d" xmlns:o="urn:schemas-microsoft-com:office:office" xmlns:oel="http://schemas.microsoft.com/office/2019/extlst" xmlns:r="http://schemas.openxmlformats.org/officeDocument/2006/relationships" xmlns:m="http://schemas.openxmlformats.org/officeDocument/2006/math" xmlns:v="urn:schemas-microsoft-com:vml" xmlns:wp14="http://schemas.microsoft.com/office/word/2010/wordprocessingDrawing" xmlns:wp="http://schemas.openxmlformats.org/drawingml/2006/wordprocessingDrawing" xmlns:w10="urn:schemas-microsoft-com:office:word" xmlns:w="http://schemas.openxmlformats.org/wordprocessingml/2006/main" xmlns:w14="http://schemas.microsoft.com/office/word/2010/wordml" xmlns:w15="http://schemas.microsoft.com/office/word/2012/wordml" xmlns:w16cex="http://schemas.microsoft.com/office/word/2018/wordml/cex" xmlns:w16cid="http://schemas.microsoft.com/office/word/2016/wordml/cid" xmlns:w16="http://schemas.microsoft.com/office/word/2018/wordml" xmlns:w16du="http://schemas.microsoft.com/office/word/2023/wordml/word16du" xmlns:w16sdtdh="http://schemas.microsoft.com/office/word/2020/wordml/sdtdatahash" xmlns:w16sdtfl="http://schemas.microsoft.com/office/word/2024/wordml/sdtformatlock" xmlns:w16se="http://schemas.microsoft.com/office/word/2015/wordml/symex" xmlns:wpg="http://schemas.microsoft.com/office/word/2010/wordprocessingGroup" xmlns:wpi="http://schemas.microsoft.com/office/word/2010/wordprocessingInk" xmlns:wne="http://schemas.microsoft.com/office/word/2006/wordml" xmlns:wps="http://schemas.microsoft.com/office/word/2010/wordprocessingShape" mc:Ignorable="w14 w15 w16se w16cid w16 w16cex w16sdtdh w16sdtfl w16du wp14">
   <w:body>
+    <w:p>
+      <w:pPr>
+        <w:pStyle w:val="NoSpacing"/>
+        <w:rPr>
+          <w:rFonts w:ascii="Times New Roman" w:eastAsia="Times New Roman" w:hAnsi="Times New Roman" w:cs="Times New Roman"/>
+          <w:sz w:val="24"/>
+          <w:szCs w:val="24"/>
+        </w:rPr>
+      </w:pPr>
+      <w:r>
+        <w:rPr>
+          <w:rFonts w:ascii="Times New Roman" w:eastAsia="Times New Roman" w:hAnsi="Times New Roman" w:cs="Times New Roman"/>
+          <w:sz w:val="24"/>
+          <w:szCs w:val="24"/>
+        </w:rPr>
+        <w:t>+</w:t>
+      </w:r>
+    </w:p>
     <w:sdt>
       <w:sdtPr>
         <w:rPr>
@@ -161,7 +179,6 @@
                                       <w:calendar w:val="gregorian"/>
                                     </w:date>
                                   </w:sdtPr>
-                                  <w:sdtEndPr/>
                                   <w:sdtContent>
                                     <w:p>
                                       <w:pPr>
@@ -3700,7 +3717,6 @@
                                     <w:dataBinding w:prefixMappings="xmlns:ns0='http://purl.org/dc/elements/1.1/' xmlns:ns1='http://schemas.openxmlformats.org/package/2006/metadata/core-properties' " w:xpath="/ns1:coreProperties[1]/ns0:creator[1]" w:storeItemID="{6C3C8BC8-F283-45AE-878A-BAB7291924A1}"/>
                                     <w:text/>
                                   </w:sdtPr>
-                                  <w:sdtEndPr/>
                                   <w:sdtContent>
                                     <w:r>
                                       <w:rPr>
@@ -3735,7 +3751,6 @@
                                     <w:dataBinding w:prefixMappings="xmlns:ns0='http://schemas.openxmlformats.org/officeDocument/2006/extended-properties' " w:xpath="/ns0:Properties[1]/ns0:Company[1]" w:storeItemID="{6668398D-A668-4E3E-A5EB-62B293D839F1}"/>
                                     <w:text/>
                                   </w:sdtPr>
-                                  <w:sdtEndPr/>
                                   <w:sdtContent>
                                     <w:r>
                                       <w:rPr>
@@ -4014,7 +4029,6 @@
                                     <w:dataBinding w:prefixMappings="xmlns:ns0='http://purl.org/dc/elements/1.1/' xmlns:ns1='http://schemas.openxmlformats.org/package/2006/metadata/core-properties' " w:xpath="/ns1:coreProperties[1]/ns0:title[1]" w:storeItemID="{6C3C8BC8-F283-45AE-878A-BAB7291924A1}"/>
                                     <w:text/>
                                   </w:sdtPr>
-                                  <w:sdtEndPr/>
                                   <w:sdtContent>
                                     <w:r>
                                       <w:rPr>
@@ -4050,7 +4064,6 @@
                                     <w:dataBinding w:prefixMappings="xmlns:ns0='http://purl.org/dc/elements/1.1/' xmlns:ns1='http://schemas.openxmlformats.org/package/2006/metadata/core-properties' " w:xpath="/ns1:coreProperties[1]/ns0:subject[1]" w:storeItemID="{6C3C8BC8-F283-45AE-878A-BAB7291924A1}"/>
                                     <w:text/>
                                   </w:sdtPr>
-                                  <w:sdtEndPr/>
                                   <w:sdtContent>
                                     <w:r>
                                       <w:rPr>
@@ -4334,6 +4347,1819 @@
           <w:sz w:val="20"/>
           <w:szCs w:val="20"/>
         </w:rPr>
+        <w:t>Owner\ Full-Time Senior Developer</w:t>
+      </w:r>
+      <w:r>
+        <w:rPr>
+          <w:rFonts w:ascii="Arial" w:eastAsia="Arial" w:hAnsi="Arial" w:cs="Arial"/>
+          <w:b/>
+          <w:sz w:val="20"/>
+          <w:szCs w:val="20"/>
+        </w:rPr>
+        <w:t xml:space="preserve"> </w:t>
+      </w:r>
+      <w:r>
+        <w:rPr>
+          <w:rFonts w:ascii="Arial" w:eastAsia="Arial" w:hAnsi="Arial" w:cs="Arial"/>
+          <w:b/>
+          <w:sz w:val="20"/>
+          <w:szCs w:val="20"/>
+        </w:rPr>
+        <w:t>– Hacker Ferret Software INC</w:t>
+      </w:r>
+      <w:r>
+        <w:rPr>
+          <w:rFonts w:ascii="Arial" w:eastAsia="Arial" w:hAnsi="Arial" w:cs="Arial"/>
+          <w:b/>
+          <w:sz w:val="20"/>
+          <w:szCs w:val="20"/>
+        </w:rPr>
+        <w:tab/>
+      </w:r>
+      <w:r>
+        <w:rPr>
+          <w:rFonts w:ascii="Arial" w:eastAsia="Arial" w:hAnsi="Arial" w:cs="Arial"/>
+          <w:b/>
+          <w:sz w:val="20"/>
+          <w:szCs w:val="20"/>
+        </w:rPr>
+        <w:tab/>
+      </w:r>
+      <w:r>
+        <w:rPr>
+          <w:rFonts w:ascii="Arial" w:eastAsia="Arial" w:hAnsi="Arial" w:cs="Arial"/>
+          <w:b/>
+          <w:sz w:val="20"/>
+          <w:szCs w:val="20"/>
+        </w:rPr>
+        <w:tab/>
+      </w:r>
+      <w:r>
+        <w:rPr>
+          <w:rFonts w:ascii="Arial" w:eastAsia="Arial" w:hAnsi="Arial" w:cs="Arial"/>
+          <w:b/>
+          <w:sz w:val="20"/>
+          <w:szCs w:val="20"/>
+        </w:rPr>
+        <w:tab/>
+      </w:r>
+      <w:r>
+        <w:rPr>
+          <w:rFonts w:ascii="Arial" w:eastAsia="Arial" w:hAnsi="Arial" w:cs="Arial"/>
+          <w:b/>
+          <w:sz w:val="20"/>
+          <w:szCs w:val="20"/>
+        </w:rPr>
+        <w:t xml:space="preserve">Aug 2023 </w:t>
+      </w:r>
+      <w:r>
+        <w:rPr>
+          <w:rFonts w:ascii="Arial" w:eastAsia="Arial" w:hAnsi="Arial" w:cs="Arial"/>
+          <w:b/>
+          <w:sz w:val="20"/>
+          <w:szCs w:val="20"/>
+        </w:rPr>
+        <w:t xml:space="preserve">to </w:t>
+      </w:r>
+      <w:r>
+        <w:rPr>
+          <w:rFonts w:ascii="Arial" w:eastAsia="Arial" w:hAnsi="Arial" w:cs="Arial"/>
+          <w:b/>
+          <w:sz w:val="20"/>
+          <w:szCs w:val="20"/>
+        </w:rPr>
+        <w:t>Current</w:t>
+      </w:r>
+    </w:p>
+    <w:p>
+      <w:pPr>
+        <w:widowControl w:val="0"/>
+        <w:rPr>
+          <w:rFonts w:ascii="Arial" w:eastAsia="Arial" w:hAnsi="Arial" w:cs="Arial"/>
+          <w:i/>
+          <w:sz w:val="20"/>
+          <w:szCs w:val="20"/>
+        </w:rPr>
+      </w:pPr>
+    </w:p>
+    <w:p>
+      <w:pPr>
+        <w:widowControl w:val="0"/>
+        <w:rPr>
+          <w:rFonts w:ascii="Arial" w:eastAsia="Arial" w:hAnsi="Arial" w:cs="Arial"/>
+          <w:i/>
+          <w:sz w:val="20"/>
+          <w:szCs w:val="20"/>
+        </w:rPr>
+      </w:pPr>
+      <w:r>
+        <w:rPr>
+          <w:rFonts w:ascii="Arial" w:eastAsia="Arial" w:hAnsi="Arial" w:cs="Arial"/>
+          <w:i/>
+          <w:sz w:val="20"/>
+          <w:szCs w:val="20"/>
+        </w:rPr>
+        <w:t>Current Major Project:</w:t>
+      </w:r>
+    </w:p>
+    <w:p>
+      <w:pPr>
+        <w:widowControl w:val="0"/>
+        <w:rPr>
+          <w:rFonts w:ascii="Arial" w:eastAsia="Arial" w:hAnsi="Arial" w:cs="Arial"/>
+          <w:i/>
+          <w:sz w:val="20"/>
+          <w:szCs w:val="20"/>
+        </w:rPr>
+      </w:pPr>
+      <w:r>
+        <w:rPr>
+          <w:rFonts w:ascii="Arial" w:eastAsia="Arial" w:hAnsi="Arial" w:cs="Arial"/>
+          <w:i/>
+          <w:sz w:val="20"/>
+          <w:szCs w:val="20"/>
+        </w:rPr>
+        <w:t xml:space="preserve">Virtue Script </w:t>
+      </w:r>
+      <w:r>
+        <w:rPr>
+          <w:rFonts w:ascii="Arial" w:eastAsia="Arial" w:hAnsi="Arial" w:cs="Arial"/>
+          <w:i/>
+          <w:sz w:val="20"/>
+          <w:szCs w:val="20"/>
+        </w:rPr>
+        <w:t>(Medical</w:t>
+      </w:r>
+      <w:r>
+        <w:rPr>
+          <w:rFonts w:ascii="Arial" w:eastAsia="Arial" w:hAnsi="Arial" w:cs="Arial"/>
+          <w:i/>
+          <w:sz w:val="20"/>
+          <w:szCs w:val="20"/>
+        </w:rPr>
+        <w:t xml:space="preserve"> supply tracking shipping and logistics Software) - </w:t>
+      </w:r>
+      <w:hyperlink r:id="rId10" w:history="1">
+        <w:r>
+          <w:rPr>
+            <w:rStyle w:val="Hyperlink"/>
+            <w:rFonts w:ascii="Arial" w:eastAsia="Arial" w:hAnsi="Arial" w:cs="Arial"/>
+            <w:i/>
+            <w:sz w:val="20"/>
+            <w:szCs w:val="20"/>
+          </w:rPr>
+          <w:t>https://www.virtuescript.com/</w:t>
+        </w:r>
+      </w:hyperlink>
+    </w:p>
+    <w:p>
+      <w:pPr>
+        <w:widowControl w:val="0"/>
+        <w:rPr>
+          <w:rFonts w:ascii="Arial" w:eastAsia="Arial" w:hAnsi="Arial" w:cs="Arial"/>
+          <w:i/>
+          <w:sz w:val="20"/>
+          <w:szCs w:val="20"/>
+        </w:rPr>
+      </w:pPr>
+    </w:p>
+    <w:p>
+      <w:pPr>
+        <w:widowControl w:val="0"/>
+        <w:rPr>
+          <w:rFonts w:ascii="Arial" w:eastAsia="Arial" w:hAnsi="Arial" w:cs="Arial"/>
+          <w:bCs/>
+          <w:sz w:val="20"/>
+          <w:szCs w:val="20"/>
+        </w:rPr>
+      </w:pPr>
+      <w:r>
+        <w:rPr>
+          <w:rFonts w:ascii="Arial" w:eastAsia="Arial" w:hAnsi="Arial" w:cs="Arial"/>
+          <w:b/>
+          <w:sz w:val="20"/>
+          <w:szCs w:val="20"/>
+        </w:rPr>
+        <w:t>My Role as a Consultant</w:t>
+      </w:r>
+      <w:r>
+        <w:rPr>
+          <w:rFonts w:ascii="Arial" w:eastAsia="Arial" w:hAnsi="Arial" w:cs="Arial"/>
+          <w:b/>
+          <w:sz w:val="20"/>
+          <w:szCs w:val="20"/>
+        </w:rPr>
+        <w:t xml:space="preserve">: </w:t>
+      </w:r>
+      <w:r>
+        <w:rPr>
+          <w:rFonts w:ascii="Arial" w:eastAsia="Arial" w:hAnsi="Arial" w:cs="Arial"/>
+          <w:bCs/>
+          <w:sz w:val="20"/>
+          <w:szCs w:val="20"/>
+        </w:rPr>
+        <w:t xml:space="preserve">Provide development expertise to web portal to include full stack developments, tool and </w:t>
+      </w:r>
+      <w:r>
+        <w:rPr>
+          <w:rFonts w:ascii="Arial" w:eastAsia="Arial" w:hAnsi="Arial" w:cs="Arial"/>
+          <w:bCs/>
+          <w:sz w:val="20"/>
+          <w:szCs w:val="20"/>
+        </w:rPr>
+        <w:t>approach</w:t>
+      </w:r>
+      <w:r>
+        <w:rPr>
+          <w:rFonts w:ascii="Arial" w:eastAsia="Arial" w:hAnsi="Arial" w:cs="Arial"/>
+          <w:bCs/>
+          <w:sz w:val="20"/>
+          <w:szCs w:val="20"/>
+        </w:rPr>
+        <w:t xml:space="preserve"> and solution recommendations, </w:t>
+      </w:r>
+      <w:r>
+        <w:rPr>
+          <w:rFonts w:ascii="Arial" w:eastAsia="Arial" w:hAnsi="Arial" w:cs="Arial"/>
+          <w:bCs/>
+          <w:sz w:val="20"/>
+          <w:szCs w:val="20"/>
+        </w:rPr>
+        <w:t>adding features, applying updates, bug fixe</w:t>
+      </w:r>
+      <w:r>
+        <w:rPr>
+          <w:rFonts w:ascii="Arial" w:eastAsia="Arial" w:hAnsi="Arial" w:cs="Arial"/>
+          <w:bCs/>
+          <w:sz w:val="20"/>
+          <w:szCs w:val="20"/>
+        </w:rPr>
+        <w:t>s and paying down of technical debt.</w:t>
+      </w:r>
+    </w:p>
+    <w:p>
+      <w:pPr>
+        <w:widowControl w:val="0"/>
+        <w:rPr>
+          <w:rFonts w:ascii="Arial" w:eastAsia="Arial" w:hAnsi="Arial" w:cs="Arial"/>
+          <w:bCs/>
+          <w:sz w:val="20"/>
+          <w:szCs w:val="20"/>
+        </w:rPr>
+      </w:pPr>
+    </w:p>
+    <w:p>
+      <w:pPr>
+        <w:widowControl w:val="0"/>
+        <w:rPr>
+          <w:rFonts w:ascii="Arial" w:eastAsia="Arial" w:hAnsi="Arial" w:cs="Arial"/>
+          <w:b/>
+          <w:sz w:val="20"/>
+          <w:szCs w:val="20"/>
+        </w:rPr>
+      </w:pPr>
+      <w:r>
+        <w:rPr>
+          <w:rFonts w:ascii="Arial" w:eastAsia="Arial" w:hAnsi="Arial" w:cs="Arial"/>
+          <w:bCs/>
+          <w:sz w:val="20"/>
+          <w:szCs w:val="20"/>
+        </w:rPr>
+        <w:t xml:space="preserve"> </w:t>
+      </w:r>
+      <w:r>
+        <w:rPr>
+          <w:rFonts w:ascii="Arial" w:eastAsia="Arial" w:hAnsi="Arial" w:cs="Arial"/>
+          <w:bCs/>
+          <w:sz w:val="20"/>
+          <w:szCs w:val="20"/>
+        </w:rPr>
+        <w:t xml:space="preserve">     </w:t>
+      </w:r>
+      <w:r>
+        <w:rPr>
+          <w:rFonts w:ascii="Arial" w:eastAsia="Arial" w:hAnsi="Arial" w:cs="Arial"/>
+          <w:b/>
+          <w:sz w:val="20"/>
+          <w:szCs w:val="20"/>
+        </w:rPr>
+        <w:t>Responsibilities</w:t>
+      </w:r>
+    </w:p>
+    <w:p>
+      <w:pPr>
+        <w:pStyle w:val="ListParagraph"/>
+        <w:widowControl w:val="0"/>
+        <w:rPr>
+          <w:rFonts w:ascii="Arial" w:eastAsia="Arial" w:hAnsi="Arial" w:cs="Arial"/>
+          <w:sz w:val="20"/>
+          <w:szCs w:val="20"/>
+        </w:rPr>
+      </w:pPr>
+      <w:r>
+        <w:rPr>
+          <w:rFonts w:ascii="Arial" w:eastAsia="Arial" w:hAnsi="Arial" w:cs="Arial"/>
+          <w:sz w:val="20"/>
+          <w:szCs w:val="20"/>
+        </w:rPr>
+        <w:t>-</w:t>
+      </w:r>
+      <w:r>
+        <w:rPr>
+          <w:rFonts w:ascii="Arial" w:eastAsia="Arial" w:hAnsi="Arial" w:cs="Arial"/>
+          <w:sz w:val="20"/>
+          <w:szCs w:val="20"/>
+        </w:rPr>
+        <w:t xml:space="preserve"> Develop bug fixes, improvements, and additional features to Virtue Script web application.</w:t>
+      </w:r>
+    </w:p>
+    <w:p>
+      <w:pPr>
+        <w:pStyle w:val="ListParagraph"/>
+        <w:widowControl w:val="0"/>
+        <w:rPr>
+          <w:rFonts w:ascii="Arial" w:eastAsia="Arial" w:hAnsi="Arial" w:cs="Arial"/>
+          <w:sz w:val="20"/>
+          <w:szCs w:val="20"/>
+        </w:rPr>
+      </w:pPr>
+      <w:r>
+        <w:rPr>
+          <w:rFonts w:ascii="Arial" w:eastAsia="Arial" w:hAnsi="Arial" w:cs="Arial"/>
+          <w:sz w:val="20"/>
+          <w:szCs w:val="20"/>
+        </w:rPr>
+        <w:t xml:space="preserve">- </w:t>
+      </w:r>
+      <w:r>
+        <w:rPr>
+          <w:rFonts w:ascii="Arial" w:eastAsia="Arial" w:hAnsi="Arial" w:cs="Arial"/>
+          <w:sz w:val="20"/>
+          <w:szCs w:val="20"/>
+        </w:rPr>
+        <w:t>Provide code r</w:t>
+      </w:r>
+      <w:r>
+        <w:rPr>
+          <w:rFonts w:ascii="Arial" w:eastAsia="Arial" w:hAnsi="Arial" w:cs="Arial"/>
+          <w:sz w:val="20"/>
+          <w:szCs w:val="20"/>
+        </w:rPr>
+        <w:t>eview</w:t>
+      </w:r>
+      <w:r>
+        <w:rPr>
+          <w:rFonts w:ascii="Arial" w:eastAsia="Arial" w:hAnsi="Arial" w:cs="Arial"/>
+          <w:sz w:val="20"/>
+          <w:szCs w:val="20"/>
+        </w:rPr>
+        <w:t>s</w:t>
+      </w:r>
+      <w:r>
+        <w:rPr>
+          <w:rFonts w:ascii="Arial" w:eastAsia="Arial" w:hAnsi="Arial" w:cs="Arial"/>
+          <w:sz w:val="20"/>
+          <w:szCs w:val="20"/>
+        </w:rPr>
+        <w:t xml:space="preserve"> </w:t>
+      </w:r>
+      <w:r>
+        <w:rPr>
+          <w:rFonts w:ascii="Arial" w:eastAsia="Arial" w:hAnsi="Arial" w:cs="Arial"/>
+          <w:sz w:val="20"/>
+          <w:szCs w:val="20"/>
+        </w:rPr>
+        <w:t xml:space="preserve">of peer code for potential issues </w:t>
+      </w:r>
+    </w:p>
+    <w:p>
+      <w:pPr>
+        <w:pStyle w:val="ListParagraph"/>
+        <w:widowControl w:val="0"/>
+        <w:rPr>
+          <w:rFonts w:ascii="Arial" w:eastAsia="Arial" w:hAnsi="Arial" w:cs="Arial"/>
+          <w:sz w:val="20"/>
+          <w:szCs w:val="20"/>
+        </w:rPr>
+      </w:pPr>
+      <w:r>
+        <w:rPr>
+          <w:rFonts w:ascii="Arial" w:eastAsia="Arial" w:hAnsi="Arial" w:cs="Arial"/>
+          <w:sz w:val="20"/>
+          <w:szCs w:val="20"/>
+        </w:rPr>
+        <w:t>- Provide solutions to client issues and requested application feature</w:t>
+      </w:r>
+    </w:p>
+    <w:p>
+      <w:pPr>
+        <w:pStyle w:val="ListParagraph"/>
+        <w:widowControl w:val="0"/>
+        <w:rPr>
+          <w:rFonts w:ascii="Arial" w:eastAsia="Arial" w:hAnsi="Arial" w:cs="Arial"/>
+          <w:sz w:val="20"/>
+          <w:szCs w:val="20"/>
+        </w:rPr>
+      </w:pPr>
+      <w:r>
+        <w:rPr>
+          <w:rFonts w:ascii="Arial" w:eastAsia="Arial" w:hAnsi="Arial" w:cs="Arial"/>
+          <w:sz w:val="20"/>
+          <w:szCs w:val="20"/>
+        </w:rPr>
+        <w:t xml:space="preserve">- Give insight from experience around web best practices and </w:t>
+      </w:r>
+      <w:proofErr w:type="spellStart"/>
+      <w:r>
+        <w:rPr>
+          <w:rFonts w:ascii="Arial" w:eastAsia="Arial" w:hAnsi="Arial" w:cs="Arial"/>
+          <w:sz w:val="20"/>
+          <w:szCs w:val="20"/>
+        </w:rPr>
+        <w:t>ui</w:t>
+      </w:r>
+      <w:proofErr w:type="spellEnd"/>
+      <w:r>
+        <w:rPr>
+          <w:rFonts w:ascii="Arial" w:eastAsia="Arial" w:hAnsi="Arial" w:cs="Arial"/>
+          <w:sz w:val="20"/>
+          <w:szCs w:val="20"/>
+        </w:rPr>
+        <w:t xml:space="preserve"> design guidelines</w:t>
+      </w:r>
+    </w:p>
+    <w:p>
+      <w:pPr>
+        <w:pStyle w:val="ListParagraph"/>
+        <w:widowControl w:val="0"/>
+        <w:rPr>
+          <w:rFonts w:ascii="Arial" w:eastAsia="Arial" w:hAnsi="Arial" w:cs="Arial"/>
+          <w:sz w:val="20"/>
+          <w:szCs w:val="20"/>
+        </w:rPr>
+      </w:pPr>
+    </w:p>
+    <w:p>
+      <w:pPr>
+        <w:widowControl w:val="0"/>
+        <w:ind w:left="360"/>
+        <w:contextualSpacing/>
+        <w:rPr>
+          <w:rFonts w:ascii="Arial" w:eastAsia="Arial" w:hAnsi="Arial" w:cs="Arial"/>
+          <w:b/>
+          <w:sz w:val="20"/>
+          <w:szCs w:val="20"/>
+        </w:rPr>
+      </w:pPr>
+      <w:r>
+        <w:rPr>
+          <w:rFonts w:ascii="Arial" w:eastAsia="Arial" w:hAnsi="Arial" w:cs="Arial"/>
+          <w:b/>
+          <w:sz w:val="20"/>
+          <w:szCs w:val="20"/>
+        </w:rPr>
+        <w:t>Development Contributions</w:t>
+      </w:r>
+    </w:p>
+    <w:p>
+      <w:pPr>
+        <w:pStyle w:val="ListParagraph"/>
+        <w:widowControl w:val="0"/>
+        <w:rPr>
+          <w:rFonts w:ascii="Arial" w:eastAsia="Arial" w:hAnsi="Arial" w:cs="Arial"/>
+          <w:sz w:val="20"/>
+          <w:szCs w:val="20"/>
+        </w:rPr>
+      </w:pPr>
+      <w:r>
+        <w:rPr>
+          <w:rFonts w:ascii="Arial" w:eastAsia="Arial" w:hAnsi="Arial" w:cs="Arial"/>
+          <w:sz w:val="20"/>
+          <w:szCs w:val="20"/>
+        </w:rPr>
+        <w:t xml:space="preserve">- </w:t>
+      </w:r>
+      <w:r>
+        <w:rPr>
+          <w:rFonts w:ascii="Arial" w:eastAsia="Arial" w:hAnsi="Arial" w:cs="Arial"/>
+          <w:sz w:val="20"/>
+          <w:szCs w:val="20"/>
+        </w:rPr>
+        <w:t>Worked to implement</w:t>
+      </w:r>
+      <w:r>
+        <w:rPr>
+          <w:rFonts w:ascii="Arial" w:eastAsia="Arial" w:hAnsi="Arial" w:cs="Arial"/>
+          <w:sz w:val="20"/>
+          <w:szCs w:val="20"/>
+        </w:rPr>
+        <w:t xml:space="preserve"> </w:t>
+      </w:r>
+      <w:r>
+        <w:rPr>
+          <w:rFonts w:ascii="Arial" w:eastAsia="Arial" w:hAnsi="Arial" w:cs="Arial"/>
+          <w:sz w:val="20"/>
+          <w:szCs w:val="20"/>
+        </w:rPr>
+        <w:t xml:space="preserve">new </w:t>
+      </w:r>
+      <w:r>
+        <w:rPr>
+          <w:rFonts w:ascii="Arial" w:eastAsia="Arial" w:hAnsi="Arial" w:cs="Arial"/>
+          <w:sz w:val="20"/>
+          <w:szCs w:val="20"/>
+        </w:rPr>
+        <w:t>feature</w:t>
+      </w:r>
+      <w:r>
+        <w:rPr>
+          <w:rFonts w:ascii="Arial" w:eastAsia="Arial" w:hAnsi="Arial" w:cs="Arial"/>
+          <w:sz w:val="20"/>
+          <w:szCs w:val="20"/>
+        </w:rPr>
+        <w:t xml:space="preserve">s in the areas of barcode scanning, printing, and package workflow </w:t>
+      </w:r>
+      <w:r>
+        <w:rPr>
+          <w:rFonts w:ascii="Arial" w:eastAsia="Arial" w:hAnsi="Arial" w:cs="Arial"/>
+          <w:sz w:val="20"/>
+          <w:szCs w:val="20"/>
+        </w:rPr>
+        <w:t xml:space="preserve">in </w:t>
+      </w:r>
+      <w:r>
+        <w:rPr>
+          <w:rFonts w:ascii="Arial" w:eastAsia="Arial" w:hAnsi="Arial" w:cs="Arial"/>
+          <w:sz w:val="20"/>
+          <w:szCs w:val="20"/>
+        </w:rPr>
+        <w:t xml:space="preserve">a very </w:t>
+      </w:r>
+      <w:r>
+        <w:rPr>
+          <w:rFonts w:ascii="Arial" w:eastAsia="Arial" w:hAnsi="Arial" w:cs="Arial"/>
+          <w:sz w:val="20"/>
+          <w:szCs w:val="20"/>
+        </w:rPr>
+        <w:t>short turnaround</w:t>
+      </w:r>
+      <w:r>
+        <w:rPr>
+          <w:rFonts w:ascii="Arial" w:eastAsia="Arial" w:hAnsi="Arial" w:cs="Arial"/>
+          <w:sz w:val="20"/>
+          <w:szCs w:val="20"/>
+        </w:rPr>
+        <w:t xml:space="preserve"> time with limited guidance</w:t>
+      </w:r>
+    </w:p>
+    <w:p>
+      <w:pPr>
+        <w:pStyle w:val="ListParagraph"/>
+        <w:widowControl w:val="0"/>
+        <w:rPr>
+          <w:rFonts w:ascii="Arial" w:eastAsia="Arial" w:hAnsi="Arial" w:cs="Arial"/>
+          <w:sz w:val="20"/>
+          <w:szCs w:val="20"/>
+        </w:rPr>
+      </w:pPr>
+      <w:r>
+        <w:rPr>
+          <w:rFonts w:ascii="Arial" w:eastAsia="Arial" w:hAnsi="Arial" w:cs="Arial"/>
+          <w:sz w:val="20"/>
+          <w:szCs w:val="20"/>
+        </w:rPr>
+        <w:t xml:space="preserve">- Paid down technical debt by adding large swaths of unit test coverage to angular application </w:t>
+      </w:r>
+    </w:p>
+    <w:p>
+      <w:pPr>
+        <w:pStyle w:val="ListParagraph"/>
+        <w:widowControl w:val="0"/>
+        <w:rPr>
+          <w:rFonts w:ascii="Arial" w:eastAsia="Arial" w:hAnsi="Arial" w:cs="Arial"/>
+          <w:sz w:val="20"/>
+          <w:szCs w:val="20"/>
+        </w:rPr>
+      </w:pPr>
+      <w:r>
+        <w:rPr>
+          <w:rFonts w:ascii="Arial" w:eastAsia="Arial" w:hAnsi="Arial" w:cs="Arial"/>
+          <w:sz w:val="20"/>
+          <w:szCs w:val="20"/>
+        </w:rPr>
+        <w:t xml:space="preserve">- </w:t>
+      </w:r>
+      <w:r>
+        <w:rPr>
+          <w:rFonts w:ascii="Arial" w:eastAsia="Arial" w:hAnsi="Arial" w:cs="Arial"/>
+          <w:sz w:val="20"/>
+          <w:szCs w:val="20"/>
+        </w:rPr>
+        <w:t xml:space="preserve">Added scripts and tooling to automate the </w:t>
+      </w:r>
+      <w:r>
+        <w:rPr>
+          <w:rFonts w:ascii="Arial" w:eastAsia="Arial" w:hAnsi="Arial" w:cs="Arial"/>
+          <w:sz w:val="20"/>
+          <w:szCs w:val="20"/>
+        </w:rPr>
+        <w:t>maintenance</w:t>
+      </w:r>
+      <w:r>
+        <w:rPr>
+          <w:rFonts w:ascii="Arial" w:eastAsia="Arial" w:hAnsi="Arial" w:cs="Arial"/>
+          <w:sz w:val="20"/>
+          <w:szCs w:val="20"/>
+        </w:rPr>
+        <w:t xml:space="preserve"> of our regularly increasing code base.</w:t>
+      </w:r>
+      <w:r>
+        <w:rPr>
+          <w:rFonts w:ascii="Arial" w:eastAsia="Arial" w:hAnsi="Arial" w:cs="Arial"/>
+          <w:sz w:val="20"/>
+          <w:szCs w:val="20"/>
+        </w:rPr>
+        <w:tab/>
+        <w:t xml:space="preserve"> </w:t>
+      </w:r>
+    </w:p>
+    <w:p>
+      <w:pPr>
+        <w:pStyle w:val="ListParagraph"/>
+        <w:widowControl w:val="0"/>
+        <w:rPr>
+          <w:rFonts w:ascii="Arial" w:eastAsia="Arial" w:hAnsi="Arial" w:cs="Arial"/>
+          <w:sz w:val="20"/>
+          <w:szCs w:val="20"/>
+        </w:rPr>
+      </w:pPr>
+    </w:p>
+    <w:p>
+      <w:pPr>
+        <w:pStyle w:val="ListParagraph"/>
+        <w:widowControl w:val="0"/>
+        <w:rPr>
+          <w:rFonts w:ascii="Arial" w:eastAsia="Arial" w:hAnsi="Arial" w:cs="Arial"/>
+          <w:sz w:val="20"/>
+          <w:szCs w:val="20"/>
+        </w:rPr>
+      </w:pPr>
+    </w:p>
+    <w:p>
+      <w:pPr>
+        <w:widowControl w:val="0"/>
+        <w:rPr>
+          <w:rFonts w:ascii="Arial" w:eastAsia="Arial" w:hAnsi="Arial" w:cs="Arial"/>
+          <w:b/>
+          <w:sz w:val="20"/>
+          <w:szCs w:val="20"/>
+        </w:rPr>
+      </w:pPr>
+      <w:r>
+        <w:rPr>
+          <w:rFonts w:ascii="Arial" w:eastAsia="Arial" w:hAnsi="Arial" w:cs="Arial"/>
+          <w:b/>
+          <w:sz w:val="20"/>
+          <w:szCs w:val="20"/>
+        </w:rPr>
+        <w:t>Skills Used:</w:t>
+      </w:r>
+    </w:p>
+    <w:p>
+      <w:pPr>
+        <w:widowControl w:val="0"/>
+        <w:pBdr>
+          <w:bottom w:val="single" w:sz="6" w:space="1" w:color="auto"/>
+        </w:pBdr>
+        <w:tabs>
+          <w:tab w:val="right" w:pos="10944"/>
+        </w:tabs>
+        <w:ind w:left="-144" w:right="-144"/>
+        <w:rPr>
+          <w:rFonts w:ascii="Arial" w:eastAsia="Arial" w:hAnsi="Arial" w:cs="Arial"/>
+          <w:i/>
+          <w:sz w:val="20"/>
+          <w:szCs w:val="20"/>
+        </w:rPr>
+      </w:pPr>
+      <w:r>
+        <w:rPr>
+          <w:rFonts w:ascii="Arial" w:eastAsia="Arial" w:hAnsi="Arial" w:cs="Arial"/>
+          <w:i/>
+          <w:sz w:val="20"/>
+          <w:szCs w:val="20"/>
+        </w:rPr>
+        <w:t xml:space="preserve">    </w:t>
+      </w:r>
+      <w:r>
+        <w:rPr>
+          <w:rFonts w:ascii="Arial" w:eastAsia="Arial" w:hAnsi="Arial" w:cs="Arial"/>
+          <w:i/>
+          <w:sz w:val="20"/>
+          <w:szCs w:val="20"/>
+        </w:rPr>
+        <w:t>C</w:t>
+      </w:r>
+      <w:r>
+        <w:rPr>
+          <w:rFonts w:ascii="Arial" w:eastAsia="Arial" w:hAnsi="Arial" w:cs="Arial"/>
+          <w:i/>
+          <w:sz w:val="20"/>
+          <w:szCs w:val="20"/>
+        </w:rPr>
+        <w:t>#,</w:t>
+      </w:r>
+      <w:r>
+        <w:rPr>
+          <w:rFonts w:ascii="Arial" w:eastAsia="Arial" w:hAnsi="Arial" w:cs="Arial"/>
+          <w:i/>
+          <w:sz w:val="20"/>
+          <w:szCs w:val="20"/>
+        </w:rPr>
+        <w:t xml:space="preserve"> Typescript, SQL, Entity Framework, bash, </w:t>
+      </w:r>
+      <w:proofErr w:type="spellStart"/>
+      <w:r>
+        <w:rPr>
+          <w:rFonts w:ascii="Arial" w:eastAsia="Arial" w:hAnsi="Arial" w:cs="Arial"/>
+          <w:i/>
+          <w:sz w:val="20"/>
+          <w:szCs w:val="20"/>
+        </w:rPr>
+        <w:t>powershell</w:t>
+      </w:r>
+      <w:proofErr w:type="spellEnd"/>
+      <w:r>
+        <w:rPr>
+          <w:rFonts w:ascii="Arial" w:eastAsia="Arial" w:hAnsi="Arial" w:cs="Arial"/>
+          <w:i/>
+          <w:sz w:val="20"/>
+          <w:szCs w:val="20"/>
+        </w:rPr>
+        <w:t xml:space="preserve">, Angular, </w:t>
+      </w:r>
+      <w:proofErr w:type="spellStart"/>
+      <w:r>
+        <w:rPr>
+          <w:rFonts w:ascii="Arial" w:eastAsia="Arial" w:hAnsi="Arial" w:cs="Arial"/>
+          <w:i/>
+          <w:sz w:val="20"/>
+          <w:szCs w:val="20"/>
+        </w:rPr>
+        <w:t>s</w:t>
+      </w:r>
+      <w:r>
+        <w:rPr>
+          <w:rFonts w:ascii="Arial" w:eastAsia="Arial" w:hAnsi="Arial" w:cs="Arial"/>
+          <w:i/>
+          <w:sz w:val="20"/>
+          <w:szCs w:val="20"/>
+        </w:rPr>
+        <w:t>ignalr</w:t>
+      </w:r>
+      <w:proofErr w:type="spellEnd"/>
+      <w:r>
+        <w:rPr>
+          <w:rFonts w:ascii="Arial" w:eastAsia="Arial" w:hAnsi="Arial" w:cs="Arial"/>
+          <w:i/>
+          <w:sz w:val="20"/>
+          <w:szCs w:val="20"/>
+        </w:rPr>
+        <w:t>, Azure Dev Ops</w:t>
+      </w:r>
+      <w:r>
+        <w:rPr>
+          <w:rFonts w:ascii="Arial" w:eastAsia="Arial" w:hAnsi="Arial" w:cs="Arial"/>
+          <w:i/>
+          <w:sz w:val="20"/>
+          <w:szCs w:val="20"/>
+        </w:rPr>
+        <w:t>, REST, git</w:t>
+      </w:r>
+    </w:p>
+    <w:p>
+      <w:pPr>
+        <w:widowControl w:val="0"/>
+        <w:pBdr>
+          <w:bottom w:val="single" w:sz="6" w:space="1" w:color="auto"/>
+        </w:pBdr>
+        <w:tabs>
+          <w:tab w:val="right" w:pos="10944"/>
+        </w:tabs>
+        <w:ind w:left="-144" w:right="-144"/>
+        <w:rPr>
+          <w:rFonts w:ascii="Arial" w:eastAsia="Arial" w:hAnsi="Arial" w:cs="Arial"/>
+          <w:b/>
+          <w:sz w:val="20"/>
+          <w:szCs w:val="20"/>
+        </w:rPr>
+      </w:pPr>
+    </w:p>
+    <w:p>
+      <w:pPr>
+        <w:widowControl w:val="0"/>
+        <w:pBdr>
+          <w:bottom w:val="single" w:sz="6" w:space="1" w:color="auto"/>
+        </w:pBdr>
+        <w:tabs>
+          <w:tab w:val="right" w:pos="10944"/>
+        </w:tabs>
+        <w:ind w:left="-144" w:right="-144"/>
+        <w:rPr>
+          <w:rFonts w:ascii="Arial" w:eastAsia="Arial" w:hAnsi="Arial" w:cs="Arial"/>
+          <w:b/>
+          <w:sz w:val="20"/>
+          <w:szCs w:val="20"/>
+        </w:rPr>
+      </w:pPr>
+    </w:p>
+    <w:p>
+      <w:pPr>
+        <w:widowControl w:val="0"/>
+        <w:pBdr>
+          <w:bottom w:val="single" w:sz="6" w:space="1" w:color="auto"/>
+        </w:pBdr>
+        <w:tabs>
+          <w:tab w:val="right" w:pos="10944"/>
+        </w:tabs>
+        <w:ind w:left="-144" w:right="-144"/>
+        <w:rPr>
+          <w:rFonts w:ascii="Arial" w:eastAsia="Arial" w:hAnsi="Arial" w:cs="Arial"/>
+          <w:b/>
+          <w:sz w:val="20"/>
+          <w:szCs w:val="20"/>
+        </w:rPr>
+      </w:pPr>
+    </w:p>
+    <w:p>
+      <w:pPr>
+        <w:widowControl w:val="0"/>
+        <w:rPr>
+          <w:rFonts w:ascii="Arial" w:eastAsia="Arial" w:hAnsi="Arial" w:cs="Arial"/>
+          <w:b/>
+          <w:sz w:val="20"/>
+          <w:szCs w:val="20"/>
+        </w:rPr>
+      </w:pPr>
+      <w:r>
+        <w:rPr>
+          <w:rFonts w:ascii="Arial" w:eastAsia="Arial" w:hAnsi="Arial" w:cs="Arial"/>
+          <w:b/>
+          <w:sz w:val="20"/>
+          <w:szCs w:val="20"/>
+        </w:rPr>
+        <w:t xml:space="preserve">Contract Senior Software </w:t>
+      </w:r>
+      <w:r>
+        <w:rPr>
+          <w:rFonts w:ascii="Arial" w:eastAsia="Arial" w:hAnsi="Arial" w:cs="Arial"/>
+          <w:b/>
+          <w:sz w:val="20"/>
+          <w:szCs w:val="20"/>
+        </w:rPr>
+        <w:t xml:space="preserve">Engineer </w:t>
+      </w:r>
+      <w:r>
+        <w:rPr>
+          <w:rFonts w:ascii="Arial" w:eastAsia="Arial" w:hAnsi="Arial" w:cs="Arial"/>
+          <w:b/>
+          <w:sz w:val="20"/>
+          <w:szCs w:val="20"/>
+        </w:rPr>
+        <w:t xml:space="preserve">– </w:t>
+      </w:r>
+      <w:r>
+        <w:rPr>
+          <w:rFonts w:ascii="Arial" w:eastAsia="Arial" w:hAnsi="Arial" w:cs="Arial"/>
+          <w:b/>
+          <w:sz w:val="20"/>
+          <w:szCs w:val="20"/>
+        </w:rPr>
+        <w:t>Lexis Nexis Risk Solutions</w:t>
+      </w:r>
+      <w:r>
+        <w:rPr>
+          <w:rFonts w:ascii="Arial" w:eastAsia="Arial" w:hAnsi="Arial" w:cs="Arial"/>
+          <w:b/>
+          <w:sz w:val="20"/>
+          <w:szCs w:val="20"/>
+        </w:rPr>
+        <w:tab/>
+      </w:r>
+      <w:r>
+        <w:rPr>
+          <w:rFonts w:ascii="Arial" w:eastAsia="Arial" w:hAnsi="Arial" w:cs="Arial"/>
+          <w:b/>
+          <w:sz w:val="20"/>
+          <w:szCs w:val="20"/>
+        </w:rPr>
+        <w:tab/>
+      </w:r>
+      <w:r>
+        <w:rPr>
+          <w:rFonts w:ascii="Arial" w:eastAsia="Arial" w:hAnsi="Arial" w:cs="Arial"/>
+          <w:b/>
+          <w:sz w:val="20"/>
+          <w:szCs w:val="20"/>
+        </w:rPr>
+        <w:tab/>
+      </w:r>
+      <w:r>
+        <w:rPr>
+          <w:rFonts w:ascii="Arial" w:eastAsia="Arial" w:hAnsi="Arial" w:cs="Arial"/>
+          <w:b/>
+          <w:sz w:val="20"/>
+          <w:szCs w:val="20"/>
+        </w:rPr>
+        <w:t>July</w:t>
+      </w:r>
+      <w:r>
+        <w:rPr>
+          <w:rFonts w:ascii="Arial" w:eastAsia="Arial" w:hAnsi="Arial" w:cs="Arial"/>
+          <w:b/>
+          <w:sz w:val="20"/>
+          <w:szCs w:val="20"/>
+        </w:rPr>
+        <w:t xml:space="preserve"> 202</w:t>
+      </w:r>
+      <w:r>
+        <w:rPr>
+          <w:rFonts w:ascii="Arial" w:eastAsia="Arial" w:hAnsi="Arial" w:cs="Arial"/>
+          <w:b/>
+          <w:sz w:val="20"/>
+          <w:szCs w:val="20"/>
+        </w:rPr>
+        <w:t>2</w:t>
+      </w:r>
+      <w:r>
+        <w:rPr>
+          <w:rFonts w:ascii="Arial" w:eastAsia="Arial" w:hAnsi="Arial" w:cs="Arial"/>
+          <w:b/>
+          <w:sz w:val="20"/>
+          <w:szCs w:val="20"/>
+        </w:rPr>
+        <w:t xml:space="preserve"> to </w:t>
+      </w:r>
+      <w:r>
+        <w:rPr>
+          <w:rFonts w:ascii="Arial" w:eastAsia="Arial" w:hAnsi="Arial" w:cs="Arial"/>
+          <w:b/>
+          <w:sz w:val="20"/>
+          <w:szCs w:val="20"/>
+        </w:rPr>
+        <w:t>Aug 2023</w:t>
+      </w:r>
+    </w:p>
+    <w:p>
+      <w:pPr>
+        <w:widowControl w:val="0"/>
+        <w:rPr>
+          <w:rFonts w:ascii="Arial" w:eastAsia="Arial" w:hAnsi="Arial" w:cs="Arial"/>
+          <w:b/>
+          <w:sz w:val="20"/>
+          <w:szCs w:val="20"/>
+        </w:rPr>
+      </w:pPr>
+      <w:r>
+        <w:rPr>
+          <w:rFonts w:ascii="Arial" w:eastAsia="Arial" w:hAnsi="Arial" w:cs="Arial"/>
+          <w:i/>
+          <w:sz w:val="20"/>
+          <w:szCs w:val="20"/>
+        </w:rPr>
+        <w:t>Risk Evaluation software for evaluating bank transactions</w:t>
+      </w:r>
+      <w:r>
+        <w:rPr>
+          <w:rFonts w:ascii="Arial" w:eastAsia="Arial" w:hAnsi="Arial" w:cs="Arial"/>
+          <w:i/>
+          <w:sz w:val="20"/>
+          <w:szCs w:val="20"/>
+        </w:rPr>
+        <w:t xml:space="preserve"> of </w:t>
+      </w:r>
+      <w:r>
+        <w:rPr>
+          <w:rFonts w:ascii="Arial" w:eastAsia="Arial" w:hAnsi="Arial" w:cs="Arial"/>
+          <w:i/>
+          <w:sz w:val="20"/>
+          <w:szCs w:val="20"/>
+        </w:rPr>
+        <w:t xml:space="preserve">external facing </w:t>
+      </w:r>
+      <w:r>
+        <w:rPr>
+          <w:rFonts w:ascii="Arial" w:eastAsia="Arial" w:hAnsi="Arial" w:cs="Arial"/>
+          <w:i/>
+          <w:sz w:val="20"/>
+          <w:szCs w:val="20"/>
+        </w:rPr>
+        <w:t>clients</w:t>
+      </w:r>
+      <w:r>
+        <w:rPr>
+          <w:rFonts w:ascii="Arial" w:eastAsia="Arial" w:hAnsi="Arial" w:cs="Arial"/>
+          <w:i/>
+          <w:sz w:val="20"/>
+          <w:szCs w:val="20"/>
+        </w:rPr>
+        <w:t xml:space="preserve"> </w:t>
+      </w:r>
+      <w:r>
+        <w:rPr>
+          <w:rFonts w:ascii="Arial" w:eastAsia="Arial" w:hAnsi="Arial" w:cs="Arial"/>
+          <w:i/>
+          <w:sz w:val="20"/>
+          <w:szCs w:val="20"/>
+        </w:rPr>
+        <w:br/>
+      </w:r>
+    </w:p>
+    <w:p>
+      <w:pPr>
+        <w:widowControl w:val="0"/>
+        <w:rPr>
+          <w:rFonts w:ascii="Arial" w:eastAsia="Arial" w:hAnsi="Arial" w:cs="Arial"/>
+          <w:bCs/>
+          <w:sz w:val="20"/>
+          <w:szCs w:val="20"/>
+        </w:rPr>
+      </w:pPr>
+      <w:r>
+        <w:rPr>
+          <w:rFonts w:ascii="Arial" w:eastAsia="Arial" w:hAnsi="Arial" w:cs="Arial"/>
+          <w:b/>
+          <w:sz w:val="20"/>
+          <w:szCs w:val="20"/>
+        </w:rPr>
+        <w:t xml:space="preserve">My Role as a Member of the Desktop Teams: </w:t>
+      </w:r>
+      <w:r>
+        <w:rPr>
+          <w:rFonts w:ascii="Arial" w:eastAsia="Arial" w:hAnsi="Arial" w:cs="Arial"/>
+          <w:bCs/>
+          <w:sz w:val="20"/>
+          <w:szCs w:val="20"/>
+        </w:rPr>
+        <w:t>Research potential tools, approaches, prototyping solutions, adding features, applying updates, bug fixes and documentation of the legacy application,</w:t>
+      </w:r>
+      <w:r>
+        <w:rPr>
+          <w:rFonts w:ascii="Arial" w:eastAsia="Arial" w:hAnsi="Arial" w:cs="Arial"/>
+          <w:bCs/>
+          <w:sz w:val="20"/>
+          <w:szCs w:val="20"/>
+        </w:rPr>
+        <w:t xml:space="preserve"> maintain</w:t>
+      </w:r>
+      <w:r>
+        <w:rPr>
+          <w:rFonts w:ascii="Arial" w:eastAsia="Arial" w:hAnsi="Arial" w:cs="Arial"/>
+          <w:bCs/>
+          <w:sz w:val="20"/>
+          <w:szCs w:val="20"/>
+        </w:rPr>
+        <w:t xml:space="preserve"> in house scripting tools, build tools, and process automation for unique needs on a per client basis.</w:t>
+      </w:r>
+    </w:p>
+    <w:p>
+      <w:pPr>
+        <w:widowControl w:val="0"/>
+        <w:rPr>
+          <w:rFonts w:ascii="Arial" w:eastAsia="Arial" w:hAnsi="Arial" w:cs="Arial"/>
+          <w:bCs/>
+          <w:sz w:val="20"/>
+          <w:szCs w:val="20"/>
+        </w:rPr>
+      </w:pPr>
+    </w:p>
+    <w:p>
+      <w:pPr>
+        <w:widowControl w:val="0"/>
+        <w:rPr>
+          <w:rFonts w:ascii="Arial" w:eastAsia="Arial" w:hAnsi="Arial" w:cs="Arial"/>
+          <w:b/>
+          <w:sz w:val="20"/>
+          <w:szCs w:val="20"/>
+        </w:rPr>
+      </w:pPr>
+      <w:r>
+        <w:rPr>
+          <w:rFonts w:ascii="Arial" w:eastAsia="Arial" w:hAnsi="Arial" w:cs="Arial"/>
+          <w:bCs/>
+          <w:sz w:val="20"/>
+          <w:szCs w:val="20"/>
+        </w:rPr>
+        <w:t xml:space="preserve"> </w:t>
+      </w:r>
+      <w:r>
+        <w:rPr>
+          <w:rFonts w:ascii="Arial" w:eastAsia="Arial" w:hAnsi="Arial" w:cs="Arial"/>
+          <w:bCs/>
+          <w:sz w:val="20"/>
+          <w:szCs w:val="20"/>
+        </w:rPr>
+        <w:t xml:space="preserve">     </w:t>
+      </w:r>
+      <w:r>
+        <w:rPr>
+          <w:rFonts w:ascii="Arial" w:eastAsia="Arial" w:hAnsi="Arial" w:cs="Arial"/>
+          <w:b/>
+          <w:sz w:val="20"/>
+          <w:szCs w:val="20"/>
+        </w:rPr>
+        <w:t>Responsibilities</w:t>
+      </w:r>
+    </w:p>
+    <w:p>
+      <w:pPr>
+        <w:pStyle w:val="ListParagraph"/>
+        <w:widowControl w:val="0"/>
+        <w:rPr>
+          <w:rFonts w:ascii="Arial" w:eastAsia="Arial" w:hAnsi="Arial" w:cs="Arial"/>
+          <w:sz w:val="20"/>
+          <w:szCs w:val="20"/>
+        </w:rPr>
+      </w:pPr>
+      <w:r>
+        <w:rPr>
+          <w:rFonts w:ascii="Arial" w:eastAsia="Arial" w:hAnsi="Arial" w:cs="Arial"/>
+          <w:sz w:val="20"/>
+          <w:szCs w:val="20"/>
+        </w:rPr>
+        <w:t xml:space="preserve">- </w:t>
+      </w:r>
+      <w:r>
+        <w:rPr>
+          <w:rFonts w:ascii="Arial" w:eastAsia="Arial" w:hAnsi="Arial" w:cs="Arial"/>
+          <w:sz w:val="20"/>
+          <w:szCs w:val="20"/>
+        </w:rPr>
+        <w:t>Provide maintenance and regular updates for internal scripting language (Barb) for risk analysis technicians.</w:t>
+      </w:r>
+    </w:p>
+    <w:p>
+      <w:pPr>
+        <w:pStyle w:val="ListParagraph"/>
+        <w:widowControl w:val="0"/>
+        <w:rPr>
+          <w:rFonts w:ascii="Arial" w:eastAsia="Arial" w:hAnsi="Arial" w:cs="Arial"/>
+          <w:sz w:val="20"/>
+          <w:szCs w:val="20"/>
+        </w:rPr>
+      </w:pPr>
+      <w:r>
+        <w:rPr>
+          <w:rFonts w:ascii="Arial" w:eastAsia="Arial" w:hAnsi="Arial" w:cs="Arial"/>
+          <w:sz w:val="20"/>
+          <w:szCs w:val="20"/>
+        </w:rPr>
+        <w:t xml:space="preserve">- Develop proof of concept tooling to streamline and improve business areas of product vision/strategy. </w:t>
+      </w:r>
+    </w:p>
+    <w:p>
+      <w:pPr>
+        <w:pStyle w:val="ListParagraph"/>
+        <w:widowControl w:val="0"/>
+        <w:rPr>
+          <w:rFonts w:ascii="Arial" w:eastAsia="Arial" w:hAnsi="Arial" w:cs="Arial"/>
+          <w:sz w:val="20"/>
+          <w:szCs w:val="20"/>
+        </w:rPr>
+      </w:pPr>
+      <w:r>
+        <w:rPr>
+          <w:rFonts w:ascii="Arial" w:eastAsia="Arial" w:hAnsi="Arial" w:cs="Arial"/>
+          <w:sz w:val="20"/>
+          <w:szCs w:val="20"/>
+        </w:rPr>
+        <w:t xml:space="preserve">- Review code of peer developers for clarity, </w:t>
+      </w:r>
+      <w:r>
+        <w:rPr>
+          <w:rFonts w:ascii="Arial" w:eastAsia="Arial" w:hAnsi="Arial" w:cs="Arial"/>
+          <w:sz w:val="20"/>
+          <w:szCs w:val="20"/>
+        </w:rPr>
+        <w:t>quality,</w:t>
+      </w:r>
+      <w:r>
+        <w:rPr>
+          <w:rFonts w:ascii="Arial" w:eastAsia="Arial" w:hAnsi="Arial" w:cs="Arial"/>
+          <w:sz w:val="20"/>
+          <w:szCs w:val="20"/>
+        </w:rPr>
+        <w:t xml:space="preserve"> and testability</w:t>
+      </w:r>
+    </w:p>
+    <w:p>
+      <w:pPr>
+        <w:pStyle w:val="ListParagraph"/>
+        <w:widowControl w:val="0"/>
+        <w:rPr>
+          <w:rFonts w:ascii="Arial" w:eastAsia="Arial" w:hAnsi="Arial" w:cs="Arial"/>
+          <w:sz w:val="20"/>
+          <w:szCs w:val="20"/>
+        </w:rPr>
+      </w:pPr>
+      <w:r>
+        <w:rPr>
+          <w:rFonts w:ascii="Arial" w:eastAsia="Arial" w:hAnsi="Arial" w:cs="Arial"/>
+          <w:sz w:val="20"/>
+          <w:szCs w:val="20"/>
+        </w:rPr>
+        <w:t xml:space="preserve">- Providing technical accommodations for improved integrations with other teams. </w:t>
+      </w:r>
+    </w:p>
+    <w:p>
+      <w:pPr>
+        <w:pStyle w:val="ListParagraph"/>
+        <w:widowControl w:val="0"/>
+        <w:rPr>
+          <w:rFonts w:ascii="Arial" w:eastAsia="Arial" w:hAnsi="Arial" w:cs="Arial"/>
+          <w:sz w:val="20"/>
+          <w:szCs w:val="20"/>
+        </w:rPr>
+      </w:pPr>
+      <w:r>
+        <w:rPr>
+          <w:rFonts w:ascii="Arial" w:eastAsia="Arial" w:hAnsi="Arial" w:cs="Arial"/>
+          <w:sz w:val="20"/>
+          <w:szCs w:val="20"/>
+        </w:rPr>
+        <w:t xml:space="preserve">- Evaluating and </w:t>
+      </w:r>
+      <w:r>
+        <w:rPr>
+          <w:rFonts w:ascii="Arial" w:eastAsia="Arial" w:hAnsi="Arial" w:cs="Arial"/>
+          <w:sz w:val="20"/>
+          <w:szCs w:val="20"/>
+        </w:rPr>
+        <w:t xml:space="preserve">crafting of </w:t>
+      </w:r>
+      <w:r>
+        <w:rPr>
+          <w:rFonts w:ascii="Arial" w:eastAsia="Arial" w:hAnsi="Arial" w:cs="Arial"/>
+          <w:sz w:val="20"/>
+          <w:szCs w:val="20"/>
+        </w:rPr>
+        <w:t xml:space="preserve">production code from </w:t>
+      </w:r>
+      <w:r>
+        <w:rPr>
+          <w:rFonts w:ascii="Arial" w:eastAsia="Arial" w:hAnsi="Arial" w:cs="Arial"/>
+          <w:sz w:val="20"/>
+          <w:szCs w:val="20"/>
+        </w:rPr>
+        <w:t>proof-of-concept</w:t>
+      </w:r>
+      <w:r>
+        <w:rPr>
+          <w:rFonts w:ascii="Arial" w:eastAsia="Arial" w:hAnsi="Arial" w:cs="Arial"/>
+          <w:sz w:val="20"/>
+          <w:szCs w:val="20"/>
+        </w:rPr>
+        <w:t xml:space="preserve"> F# script</w:t>
+      </w:r>
+      <w:r>
+        <w:rPr>
+          <w:rFonts w:ascii="Arial" w:eastAsia="Arial" w:hAnsi="Arial" w:cs="Arial"/>
+          <w:sz w:val="20"/>
+          <w:szCs w:val="20"/>
+        </w:rPr>
+        <w:t xml:space="preserve"> </w:t>
+      </w:r>
+      <w:r>
+        <w:rPr>
+          <w:rFonts w:ascii="Arial" w:eastAsia="Arial" w:hAnsi="Arial" w:cs="Arial"/>
+          <w:sz w:val="20"/>
+          <w:szCs w:val="20"/>
+        </w:rPr>
+        <w:t>ideas made by Data Scientists</w:t>
+      </w:r>
+    </w:p>
+    <w:p>
+      <w:pPr>
+        <w:pStyle w:val="ListParagraph"/>
+        <w:widowControl w:val="0"/>
+        <w:rPr>
+          <w:rFonts w:ascii="Arial" w:eastAsia="Arial" w:hAnsi="Arial" w:cs="Arial"/>
+          <w:sz w:val="20"/>
+          <w:szCs w:val="20"/>
+        </w:rPr>
+      </w:pPr>
+      <w:r>
+        <w:rPr>
+          <w:rFonts w:ascii="Arial" w:eastAsia="Arial" w:hAnsi="Arial" w:cs="Arial"/>
+          <w:sz w:val="20"/>
+          <w:szCs w:val="20"/>
+        </w:rPr>
+        <w:t>- Adding features to risk report exports for client delivery</w:t>
+      </w:r>
+    </w:p>
+    <w:p>
+      <w:pPr>
+        <w:pStyle w:val="ListParagraph"/>
+        <w:widowControl w:val="0"/>
+        <w:rPr>
+          <w:rFonts w:ascii="Arial" w:eastAsia="Arial" w:hAnsi="Arial" w:cs="Arial"/>
+          <w:sz w:val="20"/>
+          <w:szCs w:val="20"/>
+        </w:rPr>
+      </w:pPr>
+      <w:r>
+        <w:rPr>
+          <w:rFonts w:ascii="Arial" w:eastAsia="Arial" w:hAnsi="Arial" w:cs="Arial"/>
+          <w:sz w:val="20"/>
+          <w:szCs w:val="20"/>
+        </w:rPr>
+        <w:t>- Pitching ideas for improving tooling, testing and documentation.</w:t>
+      </w:r>
+    </w:p>
+    <w:p>
+      <w:pPr>
+        <w:widowControl w:val="0"/>
+        <w:rPr>
+          <w:rFonts w:ascii="Arial" w:eastAsia="Arial" w:hAnsi="Arial" w:cs="Arial"/>
+          <w:sz w:val="20"/>
+          <w:szCs w:val="20"/>
+        </w:rPr>
+      </w:pPr>
+    </w:p>
+    <w:p>
+      <w:pPr>
+        <w:widowControl w:val="0"/>
+        <w:ind w:left="360"/>
+        <w:contextualSpacing/>
+        <w:rPr>
+          <w:rFonts w:ascii="Arial" w:eastAsia="Arial" w:hAnsi="Arial" w:cs="Arial"/>
+          <w:b/>
+          <w:sz w:val="20"/>
+          <w:szCs w:val="20"/>
+        </w:rPr>
+      </w:pPr>
+      <w:r>
+        <w:rPr>
+          <w:rFonts w:ascii="Arial" w:eastAsia="Arial" w:hAnsi="Arial" w:cs="Arial"/>
+          <w:b/>
+          <w:sz w:val="20"/>
+          <w:szCs w:val="20"/>
+        </w:rPr>
+        <w:t>Development Contributions</w:t>
+      </w:r>
+    </w:p>
+    <w:p>
+      <w:pPr>
+        <w:pStyle w:val="ListParagraph"/>
+        <w:widowControl w:val="0"/>
+        <w:rPr>
+          <w:rFonts w:ascii="Arial" w:eastAsia="Arial" w:hAnsi="Arial" w:cs="Arial"/>
+          <w:sz w:val="20"/>
+          <w:szCs w:val="20"/>
+        </w:rPr>
+      </w:pPr>
+      <w:r>
+        <w:rPr>
+          <w:rFonts w:ascii="Arial" w:eastAsia="Arial" w:hAnsi="Arial" w:cs="Arial"/>
+          <w:sz w:val="20"/>
+          <w:szCs w:val="20"/>
+        </w:rPr>
+        <w:t>- Creating Research Proof of Concept prototypes</w:t>
+      </w:r>
+    </w:p>
+    <w:p>
+      <w:pPr>
+        <w:pStyle w:val="ListParagraph"/>
+        <w:widowControl w:val="0"/>
+        <w:rPr>
+          <w:rFonts w:ascii="Arial" w:eastAsia="Arial" w:hAnsi="Arial" w:cs="Arial"/>
+          <w:sz w:val="20"/>
+          <w:szCs w:val="20"/>
+        </w:rPr>
+      </w:pPr>
+      <w:r>
+        <w:rPr>
+          <w:rFonts w:ascii="Arial" w:eastAsia="Arial" w:hAnsi="Arial" w:cs="Arial"/>
+          <w:sz w:val="20"/>
+          <w:szCs w:val="20"/>
+        </w:rPr>
+        <w:t>- Adding Documentation on Process and Testing</w:t>
+      </w:r>
+    </w:p>
+    <w:p>
+      <w:pPr>
+        <w:pStyle w:val="ListParagraph"/>
+        <w:widowControl w:val="0"/>
+        <w:rPr>
+          <w:rFonts w:ascii="Arial" w:eastAsia="Arial" w:hAnsi="Arial" w:cs="Arial"/>
+          <w:sz w:val="20"/>
+          <w:szCs w:val="20"/>
+        </w:rPr>
+      </w:pPr>
+      <w:r>
+        <w:rPr>
+          <w:rFonts w:ascii="Arial" w:eastAsia="Arial" w:hAnsi="Arial" w:cs="Arial"/>
+          <w:sz w:val="20"/>
+          <w:szCs w:val="20"/>
+        </w:rPr>
+        <w:t>- Provided guidance on Agile Processes, Writing Stories and Requirements</w:t>
+      </w:r>
+    </w:p>
+    <w:p>
+      <w:pPr>
+        <w:pStyle w:val="ListParagraph"/>
+        <w:widowControl w:val="0"/>
+        <w:rPr>
+          <w:rFonts w:ascii="Arial" w:eastAsia="Arial" w:hAnsi="Arial" w:cs="Arial"/>
+          <w:sz w:val="20"/>
+          <w:szCs w:val="20"/>
+        </w:rPr>
+      </w:pPr>
+      <w:r>
+        <w:rPr>
+          <w:rFonts w:ascii="Arial" w:eastAsia="Arial" w:hAnsi="Arial" w:cs="Arial"/>
+          <w:sz w:val="20"/>
+          <w:szCs w:val="20"/>
+        </w:rPr>
+        <w:t xml:space="preserve">- Adding CI\CD tooling via </w:t>
+      </w:r>
+      <w:r>
+        <w:rPr>
+          <w:rFonts w:ascii="Arial" w:eastAsia="Arial" w:hAnsi="Arial" w:cs="Arial"/>
+          <w:sz w:val="20"/>
+          <w:szCs w:val="20"/>
+        </w:rPr>
+        <w:t>GitHub</w:t>
+      </w:r>
+      <w:r>
+        <w:rPr>
+          <w:rFonts w:ascii="Arial" w:eastAsia="Arial" w:hAnsi="Arial" w:cs="Arial"/>
+          <w:sz w:val="20"/>
+          <w:szCs w:val="20"/>
+        </w:rPr>
+        <w:t xml:space="preserve"> Actions</w:t>
+      </w:r>
+    </w:p>
+    <w:p>
+      <w:pPr>
+        <w:pStyle w:val="ListParagraph"/>
+        <w:widowControl w:val="0"/>
+        <w:rPr>
+          <w:rFonts w:ascii="Arial" w:eastAsia="Arial" w:hAnsi="Arial" w:cs="Arial"/>
+          <w:sz w:val="20"/>
+          <w:szCs w:val="20"/>
+        </w:rPr>
+      </w:pPr>
+      <w:r>
+        <w:rPr>
+          <w:rFonts w:ascii="Arial" w:eastAsia="Arial" w:hAnsi="Arial" w:cs="Arial"/>
+          <w:sz w:val="20"/>
+          <w:szCs w:val="20"/>
+        </w:rPr>
+        <w:t xml:space="preserve">- Researching Tooling Solutions for Functionality such as Unit test code coverage. </w:t>
+      </w:r>
+    </w:p>
+    <w:p>
+      <w:pPr>
+        <w:pStyle w:val="ListParagraph"/>
+        <w:widowControl w:val="0"/>
+        <w:rPr>
+          <w:rFonts w:ascii="Arial" w:eastAsia="Arial" w:hAnsi="Arial" w:cs="Arial"/>
+          <w:sz w:val="20"/>
+          <w:szCs w:val="20"/>
+        </w:rPr>
+      </w:pPr>
+      <w:r>
+        <w:rPr>
+          <w:rFonts w:ascii="Arial" w:eastAsia="Arial" w:hAnsi="Arial" w:cs="Arial"/>
+          <w:sz w:val="20"/>
+          <w:szCs w:val="20"/>
+        </w:rPr>
+        <w:t>- Writing and reviewing User\System Stories Development</w:t>
+      </w:r>
+    </w:p>
+    <w:p>
+      <w:pPr>
+        <w:pStyle w:val="ListParagraph"/>
+        <w:widowControl w:val="0"/>
+        <w:rPr>
+          <w:rFonts w:ascii="Arial" w:eastAsia="Arial" w:hAnsi="Arial" w:cs="Arial"/>
+          <w:sz w:val="20"/>
+          <w:szCs w:val="20"/>
+        </w:rPr>
+      </w:pPr>
+    </w:p>
+    <w:p>
+      <w:pPr>
+        <w:pStyle w:val="ListParagraph"/>
+        <w:widowControl w:val="0"/>
+        <w:rPr>
+          <w:rFonts w:ascii="Arial" w:eastAsia="Arial" w:hAnsi="Arial" w:cs="Arial"/>
+          <w:sz w:val="20"/>
+          <w:szCs w:val="20"/>
+        </w:rPr>
+      </w:pPr>
+    </w:p>
+    <w:p>
+      <w:pPr>
+        <w:widowControl w:val="0"/>
+        <w:rPr>
+          <w:rFonts w:ascii="Arial" w:eastAsia="Arial" w:hAnsi="Arial" w:cs="Arial"/>
+          <w:b/>
+          <w:sz w:val="20"/>
+          <w:szCs w:val="20"/>
+        </w:rPr>
+      </w:pPr>
+      <w:r>
+        <w:rPr>
+          <w:rFonts w:ascii="Arial" w:eastAsia="Arial" w:hAnsi="Arial" w:cs="Arial"/>
+          <w:b/>
+          <w:sz w:val="20"/>
+          <w:szCs w:val="20"/>
+        </w:rPr>
+        <w:t>Skills Used:</w:t>
+      </w:r>
+    </w:p>
+    <w:p>
+      <w:pPr>
+        <w:widowControl w:val="0"/>
+        <w:pBdr>
+          <w:bottom w:val="single" w:sz="6" w:space="1" w:color="auto"/>
+        </w:pBdr>
+        <w:tabs>
+          <w:tab w:val="right" w:pos="10944"/>
+        </w:tabs>
+        <w:ind w:left="-144" w:right="-144"/>
+        <w:rPr>
+          <w:rFonts w:ascii="Arial" w:eastAsia="Arial" w:hAnsi="Arial" w:cs="Arial"/>
+          <w:i/>
+          <w:sz w:val="20"/>
+          <w:szCs w:val="20"/>
+        </w:rPr>
+      </w:pPr>
+      <w:r>
+        <w:rPr>
+          <w:rFonts w:ascii="Arial" w:eastAsia="Arial" w:hAnsi="Arial" w:cs="Arial"/>
+          <w:i/>
+          <w:sz w:val="20"/>
+          <w:szCs w:val="20"/>
+        </w:rPr>
+        <w:t xml:space="preserve">    </w:t>
+      </w:r>
+      <w:r>
+        <w:rPr>
+          <w:rFonts w:ascii="Arial" w:eastAsia="Arial" w:hAnsi="Arial" w:cs="Arial"/>
+          <w:i/>
+          <w:sz w:val="20"/>
+          <w:szCs w:val="20"/>
+        </w:rPr>
+        <w:t xml:space="preserve">F#, C#, SQL, Fable, </w:t>
+      </w:r>
+      <w:r>
+        <w:rPr>
+          <w:rFonts w:ascii="Arial" w:eastAsia="Arial" w:hAnsi="Arial" w:cs="Arial"/>
+          <w:i/>
+          <w:sz w:val="20"/>
+          <w:szCs w:val="20"/>
+        </w:rPr>
+        <w:t>Giraffe</w:t>
+      </w:r>
+      <w:r>
+        <w:rPr>
+          <w:rFonts w:ascii="Arial" w:eastAsia="Arial" w:hAnsi="Arial" w:cs="Arial"/>
+          <w:i/>
+          <w:sz w:val="20"/>
+          <w:szCs w:val="20"/>
+        </w:rPr>
+        <w:t xml:space="preserve">, Fake, Paket, </w:t>
+      </w:r>
+      <w:proofErr w:type="spellStart"/>
+      <w:r>
+        <w:rPr>
+          <w:rFonts w:ascii="Arial" w:eastAsia="Arial" w:hAnsi="Arial" w:cs="Arial"/>
+          <w:i/>
+          <w:sz w:val="20"/>
+          <w:szCs w:val="20"/>
+        </w:rPr>
+        <w:t>Github</w:t>
+      </w:r>
+      <w:proofErr w:type="spellEnd"/>
+      <w:r>
+        <w:rPr>
+          <w:rFonts w:ascii="Arial" w:eastAsia="Arial" w:hAnsi="Arial" w:cs="Arial"/>
+          <w:i/>
+          <w:sz w:val="20"/>
+          <w:szCs w:val="20"/>
+        </w:rPr>
+        <w:t xml:space="preserve"> Actions, Win Forms, </w:t>
+      </w:r>
+      <w:r>
+        <w:rPr>
+          <w:rFonts w:ascii="Arial" w:eastAsia="Arial" w:hAnsi="Arial" w:cs="Arial"/>
+          <w:i/>
+          <w:sz w:val="20"/>
+          <w:szCs w:val="20"/>
+        </w:rPr>
+        <w:t>REST, Agile Scrum,</w:t>
+      </w:r>
+      <w:r>
+        <w:rPr>
+          <w:rFonts w:ascii="Arial" w:eastAsia="Arial" w:hAnsi="Arial" w:cs="Arial"/>
+          <w:i/>
+          <w:sz w:val="20"/>
+          <w:szCs w:val="20"/>
+        </w:rPr>
+        <w:t xml:space="preserve"> </w:t>
+      </w:r>
+      <w:r>
+        <w:rPr>
+          <w:rFonts w:ascii="Arial" w:eastAsia="Arial" w:hAnsi="Arial" w:cs="Arial"/>
+          <w:i/>
+          <w:sz w:val="20"/>
+          <w:szCs w:val="20"/>
+        </w:rPr>
+        <w:t>git</w:t>
+      </w:r>
+      <w:r>
+        <w:rPr>
+          <w:rFonts w:ascii="Arial" w:eastAsia="Arial" w:hAnsi="Arial" w:cs="Arial"/>
+          <w:i/>
+          <w:sz w:val="20"/>
+          <w:szCs w:val="20"/>
+        </w:rPr>
+        <w:t xml:space="preserve">, </w:t>
+      </w:r>
+      <w:r>
+        <w:rPr>
+          <w:rFonts w:ascii="Arial" w:eastAsia="Arial" w:hAnsi="Arial" w:cs="Arial"/>
+          <w:i/>
+          <w:sz w:val="20"/>
+          <w:szCs w:val="20"/>
+        </w:rPr>
+        <w:t>JIRA, Confluence</w:t>
+      </w:r>
+    </w:p>
+    <w:p>
+      <w:pPr>
+        <w:widowControl w:val="0"/>
+        <w:pBdr>
+          <w:bottom w:val="single" w:sz="6" w:space="1" w:color="auto"/>
+        </w:pBdr>
+        <w:tabs>
+          <w:tab w:val="right" w:pos="10944"/>
+        </w:tabs>
+        <w:ind w:left="-144" w:right="-144"/>
+        <w:rPr>
+          <w:rFonts w:ascii="Arial" w:eastAsia="Arial" w:hAnsi="Arial" w:cs="Arial"/>
+          <w:i/>
+          <w:sz w:val="20"/>
+          <w:szCs w:val="20"/>
+        </w:rPr>
+      </w:pPr>
+    </w:p>
+    <w:p>
+      <w:pPr>
+        <w:widowControl w:val="0"/>
+        <w:pBdr>
+          <w:bottom w:val="single" w:sz="6" w:space="1" w:color="auto"/>
+        </w:pBdr>
+        <w:tabs>
+          <w:tab w:val="right" w:pos="10944"/>
+        </w:tabs>
+        <w:ind w:left="-144" w:right="-144"/>
+        <w:rPr>
+          <w:rFonts w:ascii="Arial" w:eastAsia="Arial" w:hAnsi="Arial" w:cs="Arial"/>
+          <w:i/>
+          <w:sz w:val="20"/>
+          <w:szCs w:val="20"/>
+        </w:rPr>
+      </w:pPr>
+    </w:p>
+    <w:p>
+      <w:pPr>
+        <w:widowControl w:val="0"/>
+        <w:pBdr>
+          <w:bottom w:val="single" w:sz="6" w:space="1" w:color="auto"/>
+        </w:pBdr>
+        <w:tabs>
+          <w:tab w:val="right" w:pos="10944"/>
+        </w:tabs>
+        <w:ind w:left="-144" w:right="-144"/>
+        <w:rPr>
+          <w:rFonts w:ascii="Arial" w:eastAsia="Arial" w:hAnsi="Arial" w:cs="Arial"/>
+          <w:i/>
+          <w:sz w:val="20"/>
+          <w:szCs w:val="20"/>
+        </w:rPr>
+      </w:pPr>
+    </w:p>
+    <w:p>
+      <w:pPr>
+        <w:widowControl w:val="0"/>
+        <w:pBdr>
+          <w:bottom w:val="single" w:sz="6" w:space="1" w:color="auto"/>
+        </w:pBdr>
+        <w:tabs>
+          <w:tab w:val="right" w:pos="10944"/>
+        </w:tabs>
+        <w:ind w:left="-144" w:right="-144"/>
+        <w:rPr>
+          <w:rFonts w:ascii="Arial" w:eastAsia="Arial" w:hAnsi="Arial" w:cs="Arial"/>
+          <w:i/>
+          <w:sz w:val="20"/>
+          <w:szCs w:val="20"/>
+        </w:rPr>
+      </w:pPr>
+    </w:p>
+    <w:p>
+      <w:pPr>
+        <w:widowControl w:val="0"/>
+        <w:pBdr>
+          <w:bottom w:val="single" w:sz="6" w:space="1" w:color="auto"/>
+        </w:pBdr>
+        <w:tabs>
+          <w:tab w:val="right" w:pos="10944"/>
+        </w:tabs>
+        <w:ind w:left="-144" w:right="-144"/>
+        <w:rPr>
+          <w:rFonts w:ascii="Arial" w:eastAsia="Arial" w:hAnsi="Arial" w:cs="Arial"/>
+          <w:i/>
+          <w:sz w:val="20"/>
+          <w:szCs w:val="20"/>
+        </w:rPr>
+      </w:pPr>
+    </w:p>
+    <w:p>
+      <w:pPr>
+        <w:widowControl w:val="0"/>
+        <w:pBdr>
+          <w:bottom w:val="single" w:sz="6" w:space="1" w:color="auto"/>
+        </w:pBdr>
+        <w:tabs>
+          <w:tab w:val="right" w:pos="10944"/>
+        </w:tabs>
+        <w:ind w:left="-144" w:right="-144"/>
+        <w:rPr>
+          <w:rFonts w:ascii="Arial" w:eastAsia="Arial" w:hAnsi="Arial" w:cs="Arial"/>
+          <w:i/>
+          <w:sz w:val="20"/>
+          <w:szCs w:val="20"/>
+        </w:rPr>
+      </w:pPr>
+    </w:p>
+    <w:p>
+      <w:pPr>
+        <w:widowControl w:val="0"/>
+        <w:pBdr>
+          <w:bottom w:val="single" w:sz="6" w:space="1" w:color="auto"/>
+        </w:pBdr>
+        <w:tabs>
+          <w:tab w:val="right" w:pos="10944"/>
+        </w:tabs>
+        <w:ind w:left="-144" w:right="-144"/>
+        <w:rPr>
+          <w:rFonts w:ascii="Arial" w:eastAsia="Arial" w:hAnsi="Arial" w:cs="Arial"/>
+          <w:i/>
+          <w:sz w:val="20"/>
+          <w:szCs w:val="20"/>
+        </w:rPr>
+      </w:pPr>
+    </w:p>
+    <w:p>
+      <w:pPr>
+        <w:widowControl w:val="0"/>
+        <w:pBdr>
+          <w:bottom w:val="single" w:sz="6" w:space="1" w:color="auto"/>
+        </w:pBdr>
+        <w:tabs>
+          <w:tab w:val="right" w:pos="10944"/>
+        </w:tabs>
+        <w:ind w:left="-144" w:right="-144"/>
+        <w:rPr>
+          <w:rFonts w:ascii="Arial" w:eastAsia="Arial" w:hAnsi="Arial" w:cs="Arial"/>
+          <w:i/>
+          <w:sz w:val="20"/>
+          <w:szCs w:val="20"/>
+        </w:rPr>
+      </w:pPr>
+    </w:p>
+    <w:p>
+      <w:pPr>
+        <w:widowControl w:val="0"/>
+        <w:rPr>
+          <w:rFonts w:ascii="Arial" w:eastAsia="Arial" w:hAnsi="Arial" w:cs="Arial"/>
+          <w:b/>
+          <w:sz w:val="20"/>
+          <w:szCs w:val="20"/>
+        </w:rPr>
+      </w:pPr>
+      <w:r>
+        <w:rPr>
+          <w:rFonts w:ascii="Arial" w:eastAsia="Arial" w:hAnsi="Arial" w:cs="Arial"/>
+          <w:b/>
+          <w:sz w:val="20"/>
+          <w:szCs w:val="20"/>
+        </w:rPr>
         <w:t xml:space="preserve">Contract Senior Software Developer – </w:t>
       </w:r>
       <w:r>
@@ -5126,640 +6952,6 @@
     <w:p>
       <w:pPr>
         <w:widowControl w:val="0"/>
-        <w:rPr>
-          <w:rFonts w:ascii="Arial" w:eastAsia="Arial" w:hAnsi="Arial" w:cs="Arial"/>
-          <w:b/>
-          <w:sz w:val="20"/>
-          <w:szCs w:val="20"/>
-        </w:rPr>
-      </w:pPr>
-      <w:r>
-        <w:rPr>
-          <w:rFonts w:ascii="Arial" w:eastAsia="Arial" w:hAnsi="Arial" w:cs="Arial"/>
-          <w:b/>
-          <w:sz w:val="20"/>
-          <w:szCs w:val="20"/>
-        </w:rPr>
-        <w:t xml:space="preserve">Contract </w:t>
-      </w:r>
-      <w:r>
-        <w:rPr>
-          <w:rFonts w:ascii="Arial" w:eastAsia="Arial" w:hAnsi="Arial" w:cs="Arial"/>
-          <w:b/>
-          <w:sz w:val="20"/>
-          <w:szCs w:val="20"/>
-        </w:rPr>
-        <w:t>Senior Software Developer –</w:t>
-      </w:r>
-      <w:r>
-        <w:rPr>
-          <w:rFonts w:ascii="Arial" w:eastAsia="Arial" w:hAnsi="Arial" w:cs="Arial"/>
-          <w:b/>
-          <w:sz w:val="20"/>
-          <w:szCs w:val="20"/>
-        </w:rPr>
-        <w:t xml:space="preserve"> </w:t>
-      </w:r>
-      <w:r>
-        <w:rPr>
-          <w:rFonts w:ascii="Arial" w:eastAsia="Arial" w:hAnsi="Arial" w:cs="Arial"/>
-          <w:b/>
-          <w:sz w:val="20"/>
-          <w:szCs w:val="20"/>
-        </w:rPr>
-        <w:t>Custom Data Processing</w:t>
-      </w:r>
-      <w:r>
-        <w:rPr>
-          <w:rFonts w:ascii="Arial" w:eastAsia="Arial" w:hAnsi="Arial" w:cs="Arial"/>
-          <w:b/>
-          <w:sz w:val="20"/>
-          <w:szCs w:val="20"/>
-        </w:rPr>
-        <w:tab/>
-      </w:r>
-      <w:r>
-        <w:rPr>
-          <w:rFonts w:ascii="Arial" w:eastAsia="Arial" w:hAnsi="Arial" w:cs="Arial"/>
-          <w:b/>
-          <w:sz w:val="20"/>
-          <w:szCs w:val="20"/>
-        </w:rPr>
-        <w:tab/>
-      </w:r>
-      <w:r>
-        <w:rPr>
-          <w:rFonts w:ascii="Arial" w:eastAsia="Arial" w:hAnsi="Arial" w:cs="Arial"/>
-          <w:b/>
-          <w:sz w:val="20"/>
-          <w:szCs w:val="20"/>
-        </w:rPr>
-        <w:tab/>
-      </w:r>
-      <w:r>
-        <w:rPr>
-          <w:rFonts w:ascii="Arial" w:eastAsia="Arial" w:hAnsi="Arial" w:cs="Arial"/>
-          <w:b/>
-          <w:sz w:val="20"/>
-          <w:szCs w:val="20"/>
-        </w:rPr>
-        <w:tab/>
-        <w:t>Oct 2018 to Dec 2020</w:t>
-      </w:r>
-    </w:p>
-    <w:p>
-      <w:pPr>
-        <w:widowControl w:val="0"/>
-        <w:rPr>
-          <w:rFonts w:ascii="Arial" w:eastAsia="Arial" w:hAnsi="Arial" w:cs="Arial"/>
-          <w:b/>
-          <w:sz w:val="20"/>
-          <w:szCs w:val="20"/>
-        </w:rPr>
-      </w:pPr>
-      <w:r>
-        <w:rPr>
-          <w:rFonts w:ascii="Arial" w:eastAsia="Arial" w:hAnsi="Arial" w:cs="Arial"/>
-          <w:b/>
-          <w:sz w:val="20"/>
-          <w:szCs w:val="20"/>
-        </w:rPr>
-        <w:t>Enterprise Health Systems and Public Welfare Software</w:t>
-      </w:r>
-    </w:p>
-    <w:p>
-      <w:pPr>
-        <w:widowControl w:val="0"/>
-        <w:rPr>
-          <w:rFonts w:ascii="Arial" w:eastAsia="Arial" w:hAnsi="Arial" w:cs="Arial"/>
-          <w:b/>
-          <w:sz w:val="20"/>
-          <w:szCs w:val="20"/>
-        </w:rPr>
-      </w:pPr>
-    </w:p>
-    <w:p>
-      <w:pPr>
-        <w:widowControl w:val="0"/>
-        <w:rPr>
-          <w:rFonts w:ascii="Arial" w:eastAsia="Arial" w:hAnsi="Arial" w:cs="Arial"/>
-          <w:bCs/>
-          <w:sz w:val="20"/>
-          <w:szCs w:val="20"/>
-        </w:rPr>
-      </w:pPr>
-      <w:r>
-        <w:rPr>
-          <w:rFonts w:ascii="Arial" w:eastAsia="Arial" w:hAnsi="Arial" w:cs="Arial"/>
-          <w:b/>
-          <w:sz w:val="20"/>
-          <w:szCs w:val="20"/>
-        </w:rPr>
-        <w:t xml:space="preserve">My </w:t>
-      </w:r>
-      <w:r>
-        <w:rPr>
-          <w:rFonts w:ascii="Arial" w:eastAsia="Arial" w:hAnsi="Arial" w:cs="Arial"/>
-          <w:b/>
-          <w:sz w:val="20"/>
-          <w:szCs w:val="20"/>
-        </w:rPr>
-        <w:t xml:space="preserve">Role as a </w:t>
-      </w:r>
-      <w:r>
-        <w:rPr>
-          <w:rFonts w:ascii="Arial" w:eastAsia="Arial" w:hAnsi="Arial" w:cs="Arial"/>
-          <w:b/>
-          <w:sz w:val="20"/>
-          <w:szCs w:val="20"/>
-        </w:rPr>
-        <w:t>M</w:t>
-      </w:r>
-      <w:r>
-        <w:rPr>
-          <w:rFonts w:ascii="Arial" w:eastAsia="Arial" w:hAnsi="Arial" w:cs="Arial"/>
-          <w:b/>
-          <w:sz w:val="20"/>
-          <w:szCs w:val="20"/>
-        </w:rPr>
-        <w:t xml:space="preserve">ember of </w:t>
-      </w:r>
-      <w:r>
-        <w:rPr>
-          <w:rFonts w:ascii="Arial" w:eastAsia="Arial" w:hAnsi="Arial" w:cs="Arial"/>
-          <w:b/>
-          <w:sz w:val="20"/>
-          <w:szCs w:val="20"/>
-        </w:rPr>
-        <w:t xml:space="preserve">Mosaic\Tesla Teams: </w:t>
-      </w:r>
-      <w:r>
-        <w:rPr>
-          <w:rFonts w:ascii="Arial" w:eastAsia="Arial" w:hAnsi="Arial" w:cs="Arial"/>
-          <w:bCs/>
-          <w:sz w:val="20"/>
-          <w:szCs w:val="20"/>
-        </w:rPr>
-        <w:t>Provide ongoing maintenance, new features</w:t>
-      </w:r>
-      <w:r>
-        <w:rPr>
-          <w:rFonts w:ascii="Arial" w:eastAsia="Arial" w:hAnsi="Arial" w:cs="Arial"/>
-          <w:bCs/>
-          <w:sz w:val="20"/>
-          <w:szCs w:val="20"/>
-        </w:rPr>
-        <w:t>,</w:t>
-      </w:r>
-      <w:r>
-        <w:rPr>
-          <w:rFonts w:ascii="Arial" w:eastAsia="Arial" w:hAnsi="Arial" w:cs="Arial"/>
-          <w:bCs/>
-          <w:sz w:val="20"/>
-          <w:szCs w:val="20"/>
-        </w:rPr>
-        <w:t xml:space="preserve"> and improvements for the CDP WIC (Women, Infants</w:t>
-      </w:r>
-      <w:r>
-        <w:rPr>
-          <w:rFonts w:ascii="Arial" w:eastAsia="Arial" w:hAnsi="Arial" w:cs="Arial"/>
-          <w:bCs/>
-          <w:sz w:val="20"/>
-          <w:szCs w:val="20"/>
-        </w:rPr>
-        <w:t>,</w:t>
-      </w:r>
-      <w:r>
-        <w:rPr>
-          <w:rFonts w:ascii="Arial" w:eastAsia="Arial" w:hAnsi="Arial" w:cs="Arial"/>
-          <w:bCs/>
-          <w:sz w:val="20"/>
-          <w:szCs w:val="20"/>
-        </w:rPr>
-        <w:t xml:space="preserve"> and Children) </w:t>
-      </w:r>
-      <w:r>
-        <w:rPr>
-          <w:rFonts w:ascii="Arial" w:eastAsia="Arial" w:hAnsi="Arial" w:cs="Arial"/>
-          <w:bCs/>
-          <w:sz w:val="20"/>
-          <w:szCs w:val="20"/>
-        </w:rPr>
-        <w:t>Benefits</w:t>
-      </w:r>
-      <w:r>
-        <w:rPr>
-          <w:rFonts w:ascii="Arial" w:eastAsia="Arial" w:hAnsi="Arial" w:cs="Arial"/>
-          <w:bCs/>
-          <w:sz w:val="20"/>
-          <w:szCs w:val="20"/>
-        </w:rPr>
-        <w:t xml:space="preserve"> Management processing system. </w:t>
-      </w:r>
-    </w:p>
-    <w:p>
-      <w:pPr>
-        <w:widowControl w:val="0"/>
-        <w:rPr>
-          <w:rFonts w:ascii="Arial" w:eastAsia="Arial" w:hAnsi="Arial" w:cs="Arial"/>
-          <w:sz w:val="20"/>
-          <w:szCs w:val="20"/>
-        </w:rPr>
-      </w:pPr>
-    </w:p>
-    <w:p>
-      <w:pPr>
-        <w:widowControl w:val="0"/>
-        <w:ind w:firstLine="360"/>
-        <w:rPr>
-          <w:rFonts w:ascii="Arial" w:eastAsia="Arial" w:hAnsi="Arial" w:cs="Arial"/>
-          <w:b/>
-          <w:sz w:val="20"/>
-          <w:szCs w:val="20"/>
-        </w:rPr>
-      </w:pPr>
-      <w:r>
-        <w:rPr>
-          <w:rFonts w:ascii="Arial" w:eastAsia="Arial" w:hAnsi="Arial" w:cs="Arial"/>
-          <w:b/>
-          <w:sz w:val="20"/>
-          <w:szCs w:val="20"/>
-        </w:rPr>
-        <w:t>Responsibilities</w:t>
-      </w:r>
-    </w:p>
-    <w:p>
-      <w:pPr>
-        <w:pStyle w:val="ListParagraph"/>
-        <w:widowControl w:val="0"/>
-        <w:rPr>
-          <w:rFonts w:ascii="Arial" w:eastAsia="Arial" w:hAnsi="Arial" w:cs="Arial"/>
-          <w:sz w:val="20"/>
-          <w:szCs w:val="20"/>
-        </w:rPr>
-      </w:pPr>
-      <w:r>
-        <w:rPr>
-          <w:rFonts w:ascii="Arial" w:eastAsia="Arial" w:hAnsi="Arial" w:cs="Arial"/>
-          <w:sz w:val="20"/>
-          <w:szCs w:val="20"/>
-        </w:rPr>
-        <w:t xml:space="preserve">- </w:t>
-      </w:r>
-      <w:r>
-        <w:rPr>
-          <w:rFonts w:ascii="Arial" w:eastAsia="Arial" w:hAnsi="Arial" w:cs="Arial"/>
-          <w:sz w:val="20"/>
-          <w:szCs w:val="20"/>
-        </w:rPr>
-        <w:t xml:space="preserve">Modernizing UI to leverage new UX </w:t>
-      </w:r>
-      <w:r>
-        <w:rPr>
-          <w:rFonts w:ascii="Arial" w:eastAsia="Arial" w:hAnsi="Arial" w:cs="Arial"/>
-          <w:sz w:val="20"/>
-          <w:szCs w:val="20"/>
-        </w:rPr>
-        <w:t>patterns</w:t>
-      </w:r>
-      <w:r>
-        <w:rPr>
-          <w:rFonts w:ascii="Arial" w:eastAsia="Arial" w:hAnsi="Arial" w:cs="Arial"/>
-          <w:sz w:val="20"/>
-          <w:szCs w:val="20"/>
-        </w:rPr>
-        <w:t xml:space="preserve"> </w:t>
-      </w:r>
-    </w:p>
-    <w:p>
-      <w:pPr>
-        <w:pStyle w:val="ListParagraph"/>
-        <w:widowControl w:val="0"/>
-        <w:rPr>
-          <w:rFonts w:ascii="Arial" w:eastAsia="Arial" w:hAnsi="Arial" w:cs="Arial"/>
-          <w:sz w:val="20"/>
-          <w:szCs w:val="20"/>
-        </w:rPr>
-      </w:pPr>
-      <w:r>
-        <w:rPr>
-          <w:rFonts w:ascii="Arial" w:eastAsia="Arial" w:hAnsi="Arial" w:cs="Arial"/>
-          <w:sz w:val="20"/>
-          <w:szCs w:val="20"/>
-        </w:rPr>
-        <w:t xml:space="preserve">- </w:t>
-      </w:r>
-      <w:r>
-        <w:rPr>
-          <w:rFonts w:ascii="Arial" w:eastAsia="Arial" w:hAnsi="Arial" w:cs="Arial"/>
-          <w:sz w:val="20"/>
-          <w:szCs w:val="20"/>
-        </w:rPr>
-        <w:t xml:space="preserve">Improving Data Access Layer performance and maintainability </w:t>
-      </w:r>
-    </w:p>
-    <w:p>
-      <w:pPr>
-        <w:pStyle w:val="ListParagraph"/>
-        <w:widowControl w:val="0"/>
-        <w:rPr>
-          <w:rFonts w:ascii="Arial" w:eastAsia="Arial" w:hAnsi="Arial" w:cs="Arial"/>
-          <w:sz w:val="20"/>
-          <w:szCs w:val="20"/>
-        </w:rPr>
-      </w:pPr>
-      <w:r>
-        <w:rPr>
-          <w:rFonts w:ascii="Arial" w:eastAsia="Arial" w:hAnsi="Arial" w:cs="Arial"/>
-          <w:sz w:val="20"/>
-          <w:szCs w:val="20"/>
-        </w:rPr>
-        <w:t xml:space="preserve">- </w:t>
-      </w:r>
-      <w:r>
-        <w:rPr>
-          <w:rFonts w:ascii="Arial" w:eastAsia="Arial" w:hAnsi="Arial" w:cs="Arial"/>
-          <w:sz w:val="20"/>
-          <w:szCs w:val="20"/>
-        </w:rPr>
-        <w:t xml:space="preserve">Upgrade portions of </w:t>
-      </w:r>
-      <w:r>
-        <w:rPr>
-          <w:rFonts w:ascii="Arial" w:eastAsia="Arial" w:hAnsi="Arial" w:cs="Arial"/>
-          <w:sz w:val="20"/>
-          <w:szCs w:val="20"/>
-        </w:rPr>
-        <w:t>l</w:t>
-      </w:r>
-      <w:r>
-        <w:rPr>
-          <w:rFonts w:ascii="Arial" w:eastAsia="Arial" w:hAnsi="Arial" w:cs="Arial"/>
-          <w:sz w:val="20"/>
-          <w:szCs w:val="20"/>
-        </w:rPr>
-        <w:t>egacy software to keep compatibility with newer systems</w:t>
-      </w:r>
-    </w:p>
-    <w:p>
-      <w:pPr>
-        <w:pStyle w:val="ListParagraph"/>
-        <w:widowControl w:val="0"/>
-        <w:rPr>
-          <w:rFonts w:ascii="Arial" w:eastAsia="Arial" w:hAnsi="Arial" w:cs="Arial"/>
-          <w:sz w:val="20"/>
-          <w:szCs w:val="20"/>
-        </w:rPr>
-      </w:pPr>
-      <w:r>
-        <w:rPr>
-          <w:rFonts w:ascii="Arial" w:eastAsia="Arial" w:hAnsi="Arial" w:cs="Arial"/>
-          <w:sz w:val="20"/>
-          <w:szCs w:val="20"/>
-        </w:rPr>
-        <w:t xml:space="preserve">- </w:t>
-      </w:r>
-      <w:r>
-        <w:rPr>
-          <w:rFonts w:ascii="Arial" w:eastAsia="Arial" w:hAnsi="Arial" w:cs="Arial"/>
-          <w:sz w:val="20"/>
-          <w:szCs w:val="20"/>
-        </w:rPr>
-        <w:t xml:space="preserve">Add </w:t>
-      </w:r>
-      <w:r>
-        <w:rPr>
-          <w:rFonts w:ascii="Arial" w:eastAsia="Arial" w:hAnsi="Arial" w:cs="Arial"/>
-          <w:sz w:val="20"/>
-          <w:szCs w:val="20"/>
-        </w:rPr>
-        <w:t xml:space="preserve">accessibility </w:t>
-      </w:r>
-      <w:r>
-        <w:rPr>
-          <w:rFonts w:ascii="Arial" w:eastAsia="Arial" w:hAnsi="Arial" w:cs="Arial"/>
-          <w:sz w:val="20"/>
-          <w:szCs w:val="20"/>
-        </w:rPr>
-        <w:t xml:space="preserve">to </w:t>
-      </w:r>
-      <w:r>
-        <w:rPr>
-          <w:rFonts w:ascii="Arial" w:eastAsia="Arial" w:hAnsi="Arial" w:cs="Arial"/>
-          <w:sz w:val="20"/>
-          <w:szCs w:val="20"/>
-        </w:rPr>
-        <w:t>applications for federal usage compliance</w:t>
-      </w:r>
-    </w:p>
-    <w:p>
-      <w:pPr>
-        <w:pStyle w:val="ListParagraph"/>
-        <w:widowControl w:val="0"/>
-        <w:rPr>
-          <w:rFonts w:ascii="Arial" w:eastAsia="Arial" w:hAnsi="Arial" w:cs="Arial"/>
-          <w:sz w:val="20"/>
-          <w:szCs w:val="20"/>
-        </w:rPr>
-      </w:pPr>
-      <w:r>
-        <w:rPr>
-          <w:rFonts w:ascii="Arial" w:eastAsia="Arial" w:hAnsi="Arial" w:cs="Arial"/>
-          <w:sz w:val="20"/>
-          <w:szCs w:val="20"/>
-        </w:rPr>
-        <w:t>- Fix defects as needed</w:t>
-      </w:r>
-    </w:p>
-    <w:p>
-      <w:pPr>
-        <w:pStyle w:val="ListParagraph"/>
-        <w:widowControl w:val="0"/>
-        <w:rPr>
-          <w:rFonts w:ascii="Arial" w:eastAsia="Arial" w:hAnsi="Arial" w:cs="Arial"/>
-          <w:sz w:val="20"/>
-          <w:szCs w:val="20"/>
-        </w:rPr>
-      </w:pPr>
-      <w:r>
-        <w:rPr>
-          <w:rFonts w:ascii="Arial" w:eastAsia="Arial" w:hAnsi="Arial" w:cs="Arial"/>
-          <w:sz w:val="20"/>
-          <w:szCs w:val="20"/>
-        </w:rPr>
-        <w:t xml:space="preserve"> </w:t>
-      </w:r>
-      <w:r>
-        <w:rPr>
-          <w:rFonts w:ascii="Arial" w:eastAsia="Arial" w:hAnsi="Arial" w:cs="Arial"/>
-          <w:sz w:val="20"/>
-          <w:szCs w:val="20"/>
-        </w:rPr>
-        <w:tab/>
-      </w:r>
-    </w:p>
-    <w:p>
-      <w:pPr>
-        <w:widowControl w:val="0"/>
-        <w:ind w:left="360"/>
-        <w:contextualSpacing/>
-        <w:rPr>
-          <w:rFonts w:ascii="Arial" w:eastAsia="Arial" w:hAnsi="Arial" w:cs="Arial"/>
-          <w:b/>
-          <w:sz w:val="20"/>
-          <w:szCs w:val="20"/>
-        </w:rPr>
-      </w:pPr>
-      <w:r>
-        <w:rPr>
-          <w:rFonts w:ascii="Arial" w:eastAsia="Arial" w:hAnsi="Arial" w:cs="Arial"/>
-          <w:b/>
-          <w:sz w:val="20"/>
-          <w:szCs w:val="20"/>
-        </w:rPr>
-        <w:t xml:space="preserve">Development </w:t>
-      </w:r>
-      <w:r>
-        <w:rPr>
-          <w:rFonts w:ascii="Arial" w:eastAsia="Arial" w:hAnsi="Arial" w:cs="Arial"/>
-          <w:b/>
-          <w:sz w:val="20"/>
-          <w:szCs w:val="20"/>
-        </w:rPr>
-        <w:t>Contributions</w:t>
-      </w:r>
-    </w:p>
-    <w:p>
-      <w:pPr>
-        <w:pStyle w:val="ListParagraph"/>
-        <w:widowControl w:val="0"/>
-        <w:rPr>
-          <w:rFonts w:ascii="Arial" w:eastAsia="Arial" w:hAnsi="Arial" w:cs="Arial"/>
-          <w:sz w:val="20"/>
-          <w:szCs w:val="20"/>
-        </w:rPr>
-      </w:pPr>
-      <w:r>
-        <w:rPr>
-          <w:rFonts w:ascii="Arial" w:eastAsia="Arial" w:hAnsi="Arial" w:cs="Arial"/>
-          <w:sz w:val="20"/>
-          <w:szCs w:val="20"/>
-        </w:rPr>
-        <w:t xml:space="preserve">- </w:t>
-      </w:r>
-      <w:r>
-        <w:rPr>
-          <w:rFonts w:ascii="Arial" w:eastAsia="Arial" w:hAnsi="Arial" w:cs="Arial"/>
-          <w:sz w:val="20"/>
-          <w:szCs w:val="20"/>
-        </w:rPr>
-        <w:t xml:space="preserve">Refactored </w:t>
-      </w:r>
-      <w:r>
-        <w:rPr>
-          <w:rFonts w:ascii="Arial" w:eastAsia="Arial" w:hAnsi="Arial" w:cs="Arial"/>
-          <w:sz w:val="20"/>
-          <w:szCs w:val="20"/>
-        </w:rPr>
-        <w:t>unstably</w:t>
-      </w:r>
-      <w:r>
-        <w:rPr>
-          <w:rFonts w:ascii="Arial" w:eastAsia="Arial" w:hAnsi="Arial" w:cs="Arial"/>
-          <w:sz w:val="20"/>
-          <w:szCs w:val="20"/>
-        </w:rPr>
-        <w:t xml:space="preserve"> and badly </w:t>
-      </w:r>
-      <w:r>
-        <w:rPr>
-          <w:rFonts w:ascii="Arial" w:eastAsia="Arial" w:hAnsi="Arial" w:cs="Arial"/>
-          <w:sz w:val="20"/>
-          <w:szCs w:val="20"/>
-        </w:rPr>
-        <w:t>performing</w:t>
-      </w:r>
-      <w:r>
-        <w:rPr>
-          <w:rFonts w:ascii="Arial" w:eastAsia="Arial" w:hAnsi="Arial" w:cs="Arial"/>
-          <w:sz w:val="20"/>
-          <w:szCs w:val="20"/>
-        </w:rPr>
-        <w:t xml:space="preserve"> legacy systems</w:t>
-      </w:r>
-    </w:p>
-    <w:p>
-      <w:pPr>
-        <w:pStyle w:val="ListParagraph"/>
-        <w:widowControl w:val="0"/>
-        <w:rPr>
-          <w:rFonts w:ascii="Arial" w:eastAsia="Arial" w:hAnsi="Arial" w:cs="Arial"/>
-          <w:sz w:val="20"/>
-          <w:szCs w:val="20"/>
-        </w:rPr>
-      </w:pPr>
-      <w:r>
-        <w:rPr>
-          <w:rFonts w:ascii="Arial" w:eastAsia="Arial" w:hAnsi="Arial" w:cs="Arial"/>
-          <w:sz w:val="20"/>
-          <w:szCs w:val="20"/>
-        </w:rPr>
-        <w:t>- Promoted the use of best practices including code hygiene and test coverage</w:t>
-      </w:r>
-    </w:p>
-    <w:p>
-      <w:pPr>
-        <w:pStyle w:val="ListParagraph"/>
-        <w:widowControl w:val="0"/>
-        <w:rPr>
-          <w:rFonts w:ascii="Arial" w:eastAsia="Arial" w:hAnsi="Arial" w:cs="Arial"/>
-          <w:sz w:val="20"/>
-          <w:szCs w:val="20"/>
-        </w:rPr>
-      </w:pPr>
-      <w:r>
-        <w:rPr>
-          <w:rFonts w:ascii="Arial" w:eastAsia="Arial" w:hAnsi="Arial" w:cs="Arial"/>
-          <w:sz w:val="20"/>
-          <w:szCs w:val="20"/>
-        </w:rPr>
-        <w:t>- Provided training and documentation on development topics such as unit testing, development tools, clean code</w:t>
-      </w:r>
-    </w:p>
-    <w:p>
-      <w:pPr>
-        <w:pStyle w:val="ListParagraph"/>
-        <w:widowControl w:val="0"/>
-        <w:rPr>
-          <w:rFonts w:ascii="Arial" w:eastAsia="Arial" w:hAnsi="Arial" w:cs="Arial"/>
-          <w:sz w:val="20"/>
-          <w:szCs w:val="20"/>
-        </w:rPr>
-      </w:pPr>
-    </w:p>
-    <w:p>
-      <w:pPr>
-        <w:widowControl w:val="0"/>
-        <w:rPr>
-          <w:rFonts w:ascii="Arial" w:eastAsia="Arial" w:hAnsi="Arial" w:cs="Arial"/>
-          <w:b/>
-          <w:sz w:val="20"/>
-          <w:szCs w:val="20"/>
-        </w:rPr>
-      </w:pPr>
-      <w:r>
-        <w:rPr>
-          <w:rFonts w:ascii="Arial" w:eastAsia="Arial" w:hAnsi="Arial" w:cs="Arial"/>
-          <w:b/>
-          <w:sz w:val="20"/>
-          <w:szCs w:val="20"/>
-        </w:rPr>
-        <w:t>Skills Used:</w:t>
-      </w:r>
-    </w:p>
-    <w:p>
-      <w:pPr>
-        <w:widowControl w:val="0"/>
         <w:pBdr>
           <w:bottom w:val="single" w:sz="6" w:space="1" w:color="auto"/>
         </w:pBdr>
@@ -5771,46 +6963,39 @@
           <w:szCs w:val="20"/>
         </w:rPr>
       </w:pPr>
-      <w:r>
-        <w:rPr>
-          <w:rFonts w:ascii="Arial" w:eastAsia="Arial" w:hAnsi="Arial" w:cs="Arial"/>
-          <w:i/>
-          <w:sz w:val="20"/>
-          <w:szCs w:val="20"/>
-        </w:rPr>
-        <w:t xml:space="preserve">    </w:t>
-      </w:r>
-      <w:r>
-        <w:rPr>
-          <w:rFonts w:ascii="Arial" w:eastAsia="Arial" w:hAnsi="Arial" w:cs="Arial"/>
-          <w:i/>
-          <w:sz w:val="20"/>
-          <w:szCs w:val="20"/>
-        </w:rPr>
-        <w:t xml:space="preserve">C#, Asp.Net </w:t>
-      </w:r>
-      <w:r>
-        <w:rPr>
-          <w:rFonts w:ascii="Arial" w:eastAsia="Arial" w:hAnsi="Arial" w:cs="Arial"/>
-          <w:i/>
-          <w:sz w:val="20"/>
-          <w:szCs w:val="20"/>
-        </w:rPr>
-        <w:t>(</w:t>
-      </w:r>
-      <w:r>
-        <w:rPr>
-          <w:rFonts w:ascii="Arial" w:eastAsia="Arial" w:hAnsi="Arial" w:cs="Arial"/>
-          <w:i/>
-          <w:sz w:val="20"/>
-          <w:szCs w:val="20"/>
-        </w:rPr>
-        <w:t>Core, Web</w:t>
-      </w:r>
-      <w:r>
-        <w:rPr>
-          <w:rFonts w:ascii="Arial" w:eastAsia="Arial" w:hAnsi="Arial" w:cs="Arial"/>
-          <w:i/>
+    </w:p>
+    <w:p>
+      <w:pPr>
+        <w:widowControl w:val="0"/>
+        <w:rPr>
+          <w:rFonts w:ascii="Arial" w:eastAsia="Arial" w:hAnsi="Arial" w:cs="Arial"/>
+          <w:b/>
+          <w:sz w:val="20"/>
+          <w:szCs w:val="20"/>
+        </w:rPr>
+      </w:pPr>
+      <w:r>
+        <w:rPr>
+          <w:rFonts w:ascii="Arial" w:eastAsia="Arial" w:hAnsi="Arial" w:cs="Arial"/>
+          <w:b/>
+          <w:sz w:val="20"/>
+          <w:szCs w:val="20"/>
+        </w:rPr>
+        <w:t xml:space="preserve">Contract </w:t>
+      </w:r>
+      <w:r>
+        <w:rPr>
+          <w:rFonts w:ascii="Arial" w:eastAsia="Arial" w:hAnsi="Arial" w:cs="Arial"/>
+          <w:b/>
+          <w:sz w:val="20"/>
+          <w:szCs w:val="20"/>
+        </w:rPr>
+        <w:t>Senior Software Developer –</w:t>
+      </w:r>
+      <w:r>
+        <w:rPr>
+          <w:rFonts w:ascii="Arial" w:eastAsia="Arial" w:hAnsi="Arial" w:cs="Arial"/>
+          <w:b/>
           <w:sz w:val="20"/>
           <w:szCs w:val="20"/>
         </w:rPr>
@@ -5819,70 +7004,340 @@
       <w:r>
         <w:rPr>
           <w:rFonts w:ascii="Arial" w:eastAsia="Arial" w:hAnsi="Arial" w:cs="Arial"/>
-          <w:i/>
-          <w:sz w:val="20"/>
-          <w:szCs w:val="20"/>
-        </w:rPr>
-        <w:t>API2</w:t>
-      </w:r>
-      <w:r>
-        <w:rPr>
-          <w:rFonts w:ascii="Arial" w:eastAsia="Arial" w:hAnsi="Arial" w:cs="Arial"/>
-          <w:i/>
-          <w:sz w:val="20"/>
-          <w:szCs w:val="20"/>
-        </w:rPr>
-        <w:t>)</w:t>
-      </w:r>
-      <w:r>
-        <w:rPr>
-          <w:rFonts w:ascii="Arial" w:eastAsia="Arial" w:hAnsi="Arial" w:cs="Arial"/>
-          <w:i/>
-          <w:sz w:val="20"/>
-          <w:szCs w:val="20"/>
-        </w:rPr>
-        <w:t xml:space="preserve">, </w:t>
-      </w:r>
-      <w:r>
-        <w:rPr>
-          <w:rFonts w:ascii="Arial" w:eastAsia="Arial" w:hAnsi="Arial" w:cs="Arial"/>
-          <w:i/>
-          <w:sz w:val="20"/>
-          <w:szCs w:val="20"/>
-        </w:rPr>
-        <w:t xml:space="preserve">Angular 3+, </w:t>
-      </w:r>
-      <w:r>
-        <w:rPr>
-          <w:rFonts w:ascii="Arial" w:eastAsia="Arial" w:hAnsi="Arial" w:cs="Arial"/>
-          <w:i/>
-          <w:sz w:val="20"/>
-          <w:szCs w:val="20"/>
-        </w:rPr>
-        <w:t xml:space="preserve">Agile Scrum, </w:t>
-      </w:r>
-      <w:r>
-        <w:rPr>
-          <w:rFonts w:ascii="Arial" w:eastAsia="Arial" w:hAnsi="Arial" w:cs="Arial"/>
-          <w:i/>
-          <w:sz w:val="20"/>
-          <w:szCs w:val="20"/>
-        </w:rPr>
-        <w:t xml:space="preserve">TypeScript, </w:t>
-      </w:r>
-      <w:r>
-        <w:rPr>
-          <w:rFonts w:ascii="Arial" w:eastAsia="Arial" w:hAnsi="Arial" w:cs="Arial"/>
-          <w:i/>
-          <w:sz w:val="20"/>
-          <w:szCs w:val="20"/>
-        </w:rPr>
-        <w:t>Jenkins, PowerShel</w:t>
-      </w:r>
-      <w:r>
-        <w:rPr>
-          <w:rFonts w:ascii="Arial" w:eastAsia="Arial" w:hAnsi="Arial" w:cs="Arial"/>
-          <w:i/>
+          <w:b/>
+          <w:sz w:val="20"/>
+          <w:szCs w:val="20"/>
+        </w:rPr>
+        <w:t>Custom Data Processing</w:t>
+      </w:r>
+      <w:r>
+        <w:rPr>
+          <w:rFonts w:ascii="Arial" w:eastAsia="Arial" w:hAnsi="Arial" w:cs="Arial"/>
+          <w:b/>
+          <w:sz w:val="20"/>
+          <w:szCs w:val="20"/>
+        </w:rPr>
+        <w:tab/>
+      </w:r>
+      <w:r>
+        <w:rPr>
+          <w:rFonts w:ascii="Arial" w:eastAsia="Arial" w:hAnsi="Arial" w:cs="Arial"/>
+          <w:b/>
+          <w:sz w:val="20"/>
+          <w:szCs w:val="20"/>
+        </w:rPr>
+        <w:tab/>
+      </w:r>
+      <w:r>
+        <w:rPr>
+          <w:rFonts w:ascii="Arial" w:eastAsia="Arial" w:hAnsi="Arial" w:cs="Arial"/>
+          <w:b/>
+          <w:sz w:val="20"/>
+          <w:szCs w:val="20"/>
+        </w:rPr>
+        <w:tab/>
+      </w:r>
+      <w:r>
+        <w:rPr>
+          <w:rFonts w:ascii="Arial" w:eastAsia="Arial" w:hAnsi="Arial" w:cs="Arial"/>
+          <w:b/>
+          <w:sz w:val="20"/>
+          <w:szCs w:val="20"/>
+        </w:rPr>
+        <w:tab/>
+        <w:t>Oct 2018 to Dec 2020</w:t>
+      </w:r>
+    </w:p>
+    <w:p>
+      <w:pPr>
+        <w:widowControl w:val="0"/>
+        <w:rPr>
+          <w:rFonts w:ascii="Arial" w:eastAsia="Arial" w:hAnsi="Arial" w:cs="Arial"/>
+          <w:b/>
+          <w:sz w:val="20"/>
+          <w:szCs w:val="20"/>
+        </w:rPr>
+      </w:pPr>
+      <w:r>
+        <w:rPr>
+          <w:rFonts w:ascii="Arial" w:eastAsia="Arial" w:hAnsi="Arial" w:cs="Arial"/>
+          <w:b/>
+          <w:sz w:val="20"/>
+          <w:szCs w:val="20"/>
+        </w:rPr>
+        <w:t>Enterprise Health Systems and Public Welfare Software</w:t>
+      </w:r>
+    </w:p>
+    <w:p>
+      <w:pPr>
+        <w:widowControl w:val="0"/>
+        <w:rPr>
+          <w:rFonts w:ascii="Arial" w:eastAsia="Arial" w:hAnsi="Arial" w:cs="Arial"/>
+          <w:b/>
+          <w:sz w:val="20"/>
+          <w:szCs w:val="20"/>
+        </w:rPr>
+      </w:pPr>
+    </w:p>
+    <w:p>
+      <w:pPr>
+        <w:widowControl w:val="0"/>
+        <w:rPr>
+          <w:rFonts w:ascii="Arial" w:eastAsia="Arial" w:hAnsi="Arial" w:cs="Arial"/>
+          <w:bCs/>
+          <w:sz w:val="20"/>
+          <w:szCs w:val="20"/>
+        </w:rPr>
+      </w:pPr>
+      <w:r>
+        <w:rPr>
+          <w:rFonts w:ascii="Arial" w:eastAsia="Arial" w:hAnsi="Arial" w:cs="Arial"/>
+          <w:b/>
+          <w:sz w:val="20"/>
+          <w:szCs w:val="20"/>
+        </w:rPr>
+        <w:t xml:space="preserve">My </w:t>
+      </w:r>
+      <w:r>
+        <w:rPr>
+          <w:rFonts w:ascii="Arial" w:eastAsia="Arial" w:hAnsi="Arial" w:cs="Arial"/>
+          <w:b/>
+          <w:sz w:val="20"/>
+          <w:szCs w:val="20"/>
+        </w:rPr>
+        <w:t xml:space="preserve">Role as a </w:t>
+      </w:r>
+      <w:r>
+        <w:rPr>
+          <w:rFonts w:ascii="Arial" w:eastAsia="Arial" w:hAnsi="Arial" w:cs="Arial"/>
+          <w:b/>
+          <w:sz w:val="20"/>
+          <w:szCs w:val="20"/>
+        </w:rPr>
+        <w:t>M</w:t>
+      </w:r>
+      <w:r>
+        <w:rPr>
+          <w:rFonts w:ascii="Arial" w:eastAsia="Arial" w:hAnsi="Arial" w:cs="Arial"/>
+          <w:b/>
+          <w:sz w:val="20"/>
+          <w:szCs w:val="20"/>
+        </w:rPr>
+        <w:t xml:space="preserve">ember of </w:t>
+      </w:r>
+      <w:r>
+        <w:rPr>
+          <w:rFonts w:ascii="Arial" w:eastAsia="Arial" w:hAnsi="Arial" w:cs="Arial"/>
+          <w:b/>
+          <w:sz w:val="20"/>
+          <w:szCs w:val="20"/>
+        </w:rPr>
+        <w:t xml:space="preserve">Mosaic\Tesla Teams: </w:t>
+      </w:r>
+      <w:r>
+        <w:rPr>
+          <w:rFonts w:ascii="Arial" w:eastAsia="Arial" w:hAnsi="Arial" w:cs="Arial"/>
+          <w:bCs/>
+          <w:sz w:val="20"/>
+          <w:szCs w:val="20"/>
+        </w:rPr>
+        <w:t>Provide ongoing maintenance, new features</w:t>
+      </w:r>
+      <w:r>
+        <w:rPr>
+          <w:rFonts w:ascii="Arial" w:eastAsia="Arial" w:hAnsi="Arial" w:cs="Arial"/>
+          <w:bCs/>
+          <w:sz w:val="20"/>
+          <w:szCs w:val="20"/>
+        </w:rPr>
+        <w:t>,</w:t>
+      </w:r>
+      <w:r>
+        <w:rPr>
+          <w:rFonts w:ascii="Arial" w:eastAsia="Arial" w:hAnsi="Arial" w:cs="Arial"/>
+          <w:bCs/>
+          <w:sz w:val="20"/>
+          <w:szCs w:val="20"/>
+        </w:rPr>
+        <w:t xml:space="preserve"> and improvements for the CDP WIC (Women, Infants</w:t>
+      </w:r>
+      <w:r>
+        <w:rPr>
+          <w:rFonts w:ascii="Arial" w:eastAsia="Arial" w:hAnsi="Arial" w:cs="Arial"/>
+          <w:bCs/>
+          <w:sz w:val="20"/>
+          <w:szCs w:val="20"/>
+        </w:rPr>
+        <w:t>,</w:t>
+      </w:r>
+      <w:r>
+        <w:rPr>
+          <w:rFonts w:ascii="Arial" w:eastAsia="Arial" w:hAnsi="Arial" w:cs="Arial"/>
+          <w:bCs/>
+          <w:sz w:val="20"/>
+          <w:szCs w:val="20"/>
+        </w:rPr>
+        <w:t xml:space="preserve"> and Children) </w:t>
+      </w:r>
+      <w:r>
+        <w:rPr>
+          <w:rFonts w:ascii="Arial" w:eastAsia="Arial" w:hAnsi="Arial" w:cs="Arial"/>
+          <w:bCs/>
+          <w:sz w:val="20"/>
+          <w:szCs w:val="20"/>
+        </w:rPr>
+        <w:t>Benefits</w:t>
+      </w:r>
+      <w:r>
+        <w:rPr>
+          <w:rFonts w:ascii="Arial" w:eastAsia="Arial" w:hAnsi="Arial" w:cs="Arial"/>
+          <w:bCs/>
+          <w:sz w:val="20"/>
+          <w:szCs w:val="20"/>
+        </w:rPr>
+        <w:t xml:space="preserve"> Management processing system. </w:t>
+      </w:r>
+    </w:p>
+    <w:p>
+      <w:pPr>
+        <w:widowControl w:val="0"/>
+        <w:rPr>
+          <w:rFonts w:ascii="Arial" w:eastAsia="Arial" w:hAnsi="Arial" w:cs="Arial"/>
+          <w:sz w:val="20"/>
+          <w:szCs w:val="20"/>
+        </w:rPr>
+      </w:pPr>
+    </w:p>
+    <w:p>
+      <w:pPr>
+        <w:widowControl w:val="0"/>
+        <w:rPr>
+          <w:rFonts w:ascii="Arial" w:eastAsia="Arial" w:hAnsi="Arial" w:cs="Arial"/>
+          <w:sz w:val="20"/>
+          <w:szCs w:val="20"/>
+        </w:rPr>
+      </w:pPr>
+    </w:p>
+    <w:p>
+      <w:pPr>
+        <w:widowControl w:val="0"/>
+        <w:ind w:firstLine="360"/>
+        <w:rPr>
+          <w:rFonts w:ascii="Arial" w:eastAsia="Arial" w:hAnsi="Arial" w:cs="Arial"/>
+          <w:b/>
+          <w:sz w:val="20"/>
+          <w:szCs w:val="20"/>
+        </w:rPr>
+      </w:pPr>
+      <w:r>
+        <w:rPr>
+          <w:rFonts w:ascii="Arial" w:eastAsia="Arial" w:hAnsi="Arial" w:cs="Arial"/>
+          <w:b/>
+          <w:sz w:val="20"/>
+          <w:szCs w:val="20"/>
+        </w:rPr>
+        <w:t>Responsibilities</w:t>
+      </w:r>
+    </w:p>
+    <w:p>
+      <w:pPr>
+        <w:pStyle w:val="ListParagraph"/>
+        <w:widowControl w:val="0"/>
+        <w:rPr>
+          <w:rFonts w:ascii="Arial" w:eastAsia="Arial" w:hAnsi="Arial" w:cs="Arial"/>
+          <w:sz w:val="20"/>
+          <w:szCs w:val="20"/>
+        </w:rPr>
+      </w:pPr>
+      <w:r>
+        <w:rPr>
+          <w:rFonts w:ascii="Arial" w:eastAsia="Arial" w:hAnsi="Arial" w:cs="Arial"/>
+          <w:sz w:val="20"/>
+          <w:szCs w:val="20"/>
+        </w:rPr>
+        <w:t xml:space="preserve">- </w:t>
+      </w:r>
+      <w:r>
+        <w:rPr>
+          <w:rFonts w:ascii="Arial" w:eastAsia="Arial" w:hAnsi="Arial" w:cs="Arial"/>
+          <w:sz w:val="20"/>
+          <w:szCs w:val="20"/>
+        </w:rPr>
+        <w:t xml:space="preserve">Modernizing UI to leverage new UX </w:t>
+      </w:r>
+      <w:r>
+        <w:rPr>
+          <w:rFonts w:ascii="Arial" w:eastAsia="Arial" w:hAnsi="Arial" w:cs="Arial"/>
+          <w:sz w:val="20"/>
+          <w:szCs w:val="20"/>
+        </w:rPr>
+        <w:t>patterns</w:t>
+      </w:r>
+      <w:r>
+        <w:rPr>
+          <w:rFonts w:ascii="Arial" w:eastAsia="Arial" w:hAnsi="Arial" w:cs="Arial"/>
+          <w:sz w:val="20"/>
+          <w:szCs w:val="20"/>
+        </w:rPr>
+        <w:t xml:space="preserve"> </w:t>
+      </w:r>
+    </w:p>
+    <w:p>
+      <w:pPr>
+        <w:pStyle w:val="ListParagraph"/>
+        <w:widowControl w:val="0"/>
+        <w:rPr>
+          <w:rFonts w:ascii="Arial" w:eastAsia="Arial" w:hAnsi="Arial" w:cs="Arial"/>
+          <w:sz w:val="20"/>
+          <w:szCs w:val="20"/>
+        </w:rPr>
+      </w:pPr>
+      <w:r>
+        <w:rPr>
+          <w:rFonts w:ascii="Arial" w:eastAsia="Arial" w:hAnsi="Arial" w:cs="Arial"/>
+          <w:sz w:val="20"/>
+          <w:szCs w:val="20"/>
+        </w:rPr>
+        <w:t xml:space="preserve">- </w:t>
+      </w:r>
+      <w:r>
+        <w:rPr>
+          <w:rFonts w:ascii="Arial" w:eastAsia="Arial" w:hAnsi="Arial" w:cs="Arial"/>
+          <w:sz w:val="20"/>
+          <w:szCs w:val="20"/>
+        </w:rPr>
+        <w:t xml:space="preserve">Improving Data Access Layer performance and maintainability </w:t>
+      </w:r>
+    </w:p>
+    <w:p>
+      <w:pPr>
+        <w:pStyle w:val="ListParagraph"/>
+        <w:widowControl w:val="0"/>
+        <w:rPr>
+          <w:rFonts w:ascii="Arial" w:eastAsia="Arial" w:hAnsi="Arial" w:cs="Arial"/>
+          <w:sz w:val="20"/>
+          <w:szCs w:val="20"/>
+        </w:rPr>
+      </w:pPr>
+      <w:r>
+        <w:rPr>
+          <w:rFonts w:ascii="Arial" w:eastAsia="Arial" w:hAnsi="Arial" w:cs="Arial"/>
+          <w:sz w:val="20"/>
+          <w:szCs w:val="20"/>
+        </w:rPr>
+        <w:t xml:space="preserve">- </w:t>
+      </w:r>
+      <w:r>
+        <w:rPr>
+          <w:rFonts w:ascii="Arial" w:eastAsia="Arial" w:hAnsi="Arial" w:cs="Arial"/>
+          <w:sz w:val="20"/>
+          <w:szCs w:val="20"/>
+        </w:rPr>
+        <w:t xml:space="preserve">Upgrade portions of </w:t>
+      </w:r>
+      <w:r>
+        <w:rPr>
+          <w:rFonts w:ascii="Arial" w:eastAsia="Arial" w:hAnsi="Arial" w:cs="Arial"/>
           <w:sz w:val="20"/>
           <w:szCs w:val="20"/>
         </w:rPr>
@@ -5891,34 +7346,95 @@
       <w:r>
         <w:rPr>
           <w:rFonts w:ascii="Arial" w:eastAsia="Arial" w:hAnsi="Arial" w:cs="Arial"/>
-          <w:i/>
-          <w:sz w:val="20"/>
-          <w:szCs w:val="20"/>
-        </w:rPr>
-        <w:t xml:space="preserve">, </w:t>
-      </w:r>
-      <w:r>
-        <w:rPr>
-          <w:rFonts w:ascii="Arial" w:eastAsia="Arial" w:hAnsi="Arial" w:cs="Arial"/>
-          <w:i/>
-          <w:sz w:val="20"/>
-          <w:szCs w:val="20"/>
-        </w:rPr>
-        <w:t>VSTS</w:t>
-      </w:r>
-      <w:r>
-        <w:rPr>
-          <w:rFonts w:ascii="Arial" w:eastAsia="Arial" w:hAnsi="Arial" w:cs="Arial"/>
-          <w:i/>
-          <w:sz w:val="20"/>
-          <w:szCs w:val="20"/>
-        </w:rPr>
-        <w:t>,</w:t>
-      </w:r>
-      <w:r>
-        <w:rPr>
-          <w:rFonts w:ascii="Arial" w:eastAsia="Arial" w:hAnsi="Arial" w:cs="Arial"/>
-          <w:i/>
+          <w:sz w:val="20"/>
+          <w:szCs w:val="20"/>
+        </w:rPr>
+        <w:t>egacy software to keep compatibility with newer systems</w:t>
+      </w:r>
+    </w:p>
+    <w:p>
+      <w:pPr>
+        <w:pStyle w:val="ListParagraph"/>
+        <w:widowControl w:val="0"/>
+        <w:rPr>
+          <w:rFonts w:ascii="Arial" w:eastAsia="Arial" w:hAnsi="Arial" w:cs="Arial"/>
+          <w:sz w:val="20"/>
+          <w:szCs w:val="20"/>
+        </w:rPr>
+      </w:pPr>
+      <w:r>
+        <w:rPr>
+          <w:rFonts w:ascii="Arial" w:eastAsia="Arial" w:hAnsi="Arial" w:cs="Arial"/>
+          <w:sz w:val="20"/>
+          <w:szCs w:val="20"/>
+        </w:rPr>
+        <w:t xml:space="preserve">- </w:t>
+      </w:r>
+      <w:r>
+        <w:rPr>
+          <w:rFonts w:ascii="Arial" w:eastAsia="Arial" w:hAnsi="Arial" w:cs="Arial"/>
+          <w:sz w:val="20"/>
+          <w:szCs w:val="20"/>
+        </w:rPr>
+        <w:t xml:space="preserve">Add </w:t>
+      </w:r>
+      <w:r>
+        <w:rPr>
+          <w:rFonts w:ascii="Arial" w:eastAsia="Arial" w:hAnsi="Arial" w:cs="Arial"/>
+          <w:sz w:val="20"/>
+          <w:szCs w:val="20"/>
+        </w:rPr>
+        <w:t xml:space="preserve">accessibility </w:t>
+      </w:r>
+      <w:r>
+        <w:rPr>
+          <w:rFonts w:ascii="Arial" w:eastAsia="Arial" w:hAnsi="Arial" w:cs="Arial"/>
+          <w:sz w:val="20"/>
+          <w:szCs w:val="20"/>
+        </w:rPr>
+        <w:t xml:space="preserve">to </w:t>
+      </w:r>
+      <w:r>
+        <w:rPr>
+          <w:rFonts w:ascii="Arial" w:eastAsia="Arial" w:hAnsi="Arial" w:cs="Arial"/>
+          <w:sz w:val="20"/>
+          <w:szCs w:val="20"/>
+        </w:rPr>
+        <w:t>applications for federal usage compliance</w:t>
+      </w:r>
+    </w:p>
+    <w:p>
+      <w:pPr>
+        <w:pStyle w:val="ListParagraph"/>
+        <w:widowControl w:val="0"/>
+        <w:rPr>
+          <w:rFonts w:ascii="Arial" w:eastAsia="Arial" w:hAnsi="Arial" w:cs="Arial"/>
+          <w:sz w:val="20"/>
+          <w:szCs w:val="20"/>
+        </w:rPr>
+      </w:pPr>
+      <w:r>
+        <w:rPr>
+          <w:rFonts w:ascii="Arial" w:eastAsia="Arial" w:hAnsi="Arial" w:cs="Arial"/>
+          <w:sz w:val="20"/>
+          <w:szCs w:val="20"/>
+        </w:rPr>
+        <w:t>- Fix defects as needed</w:t>
+      </w:r>
+    </w:p>
+    <w:p>
+      <w:pPr>
+        <w:pStyle w:val="ListParagraph"/>
+        <w:widowControl w:val="0"/>
+        <w:rPr>
+          <w:rFonts w:ascii="Arial" w:eastAsia="Arial" w:hAnsi="Arial" w:cs="Arial"/>
+          <w:sz w:val="20"/>
+          <w:szCs w:val="20"/>
+        </w:rPr>
+      </w:pPr>
+      <w:r>
+        <w:rPr>
+          <w:rFonts w:ascii="Arial" w:eastAsia="Arial" w:hAnsi="Arial" w:cs="Arial"/>
           <w:sz w:val="20"/>
           <w:szCs w:val="20"/>
         </w:rPr>
@@ -5927,11 +7443,191 @@
       <w:r>
         <w:rPr>
           <w:rFonts w:ascii="Arial" w:eastAsia="Arial" w:hAnsi="Arial" w:cs="Arial"/>
-          <w:i/>
-          <w:sz w:val="20"/>
-          <w:szCs w:val="20"/>
-        </w:rPr>
-        <w:t xml:space="preserve">git </w:t>
+          <w:sz w:val="20"/>
+          <w:szCs w:val="20"/>
+        </w:rPr>
+        <w:tab/>
+      </w:r>
+    </w:p>
+    <w:p>
+      <w:pPr>
+        <w:pStyle w:val="ListParagraph"/>
+        <w:widowControl w:val="0"/>
+        <w:rPr>
+          <w:rFonts w:ascii="Arial" w:eastAsia="Arial" w:hAnsi="Arial" w:cs="Arial"/>
+          <w:sz w:val="20"/>
+          <w:szCs w:val="20"/>
+        </w:rPr>
+      </w:pPr>
+    </w:p>
+    <w:p>
+      <w:pPr>
+        <w:widowControl w:val="0"/>
+        <w:ind w:left="360"/>
+        <w:contextualSpacing/>
+        <w:rPr>
+          <w:rFonts w:ascii="Arial" w:eastAsia="Arial" w:hAnsi="Arial" w:cs="Arial"/>
+          <w:b/>
+          <w:sz w:val="20"/>
+          <w:szCs w:val="20"/>
+        </w:rPr>
+      </w:pPr>
+      <w:r>
+        <w:rPr>
+          <w:rFonts w:ascii="Arial" w:eastAsia="Arial" w:hAnsi="Arial" w:cs="Arial"/>
+          <w:b/>
+          <w:sz w:val="20"/>
+          <w:szCs w:val="20"/>
+        </w:rPr>
+        <w:t xml:space="preserve">Development </w:t>
+      </w:r>
+      <w:r>
+        <w:rPr>
+          <w:rFonts w:ascii="Arial" w:eastAsia="Arial" w:hAnsi="Arial" w:cs="Arial"/>
+          <w:b/>
+          <w:sz w:val="20"/>
+          <w:szCs w:val="20"/>
+        </w:rPr>
+        <w:t>Contributions</w:t>
+      </w:r>
+    </w:p>
+    <w:p>
+      <w:pPr>
+        <w:pStyle w:val="ListParagraph"/>
+        <w:widowControl w:val="0"/>
+        <w:rPr>
+          <w:rFonts w:ascii="Arial" w:eastAsia="Arial" w:hAnsi="Arial" w:cs="Arial"/>
+          <w:sz w:val="20"/>
+          <w:szCs w:val="20"/>
+        </w:rPr>
+      </w:pPr>
+      <w:r>
+        <w:rPr>
+          <w:rFonts w:ascii="Arial" w:eastAsia="Arial" w:hAnsi="Arial" w:cs="Arial"/>
+          <w:sz w:val="20"/>
+          <w:szCs w:val="20"/>
+        </w:rPr>
+        <w:t xml:space="preserve">- </w:t>
+      </w:r>
+      <w:r>
+        <w:rPr>
+          <w:rFonts w:ascii="Arial" w:eastAsia="Arial" w:hAnsi="Arial" w:cs="Arial"/>
+          <w:sz w:val="20"/>
+          <w:szCs w:val="20"/>
+        </w:rPr>
+        <w:t xml:space="preserve">Refactored </w:t>
+      </w:r>
+      <w:r>
+        <w:rPr>
+          <w:rFonts w:ascii="Arial" w:eastAsia="Arial" w:hAnsi="Arial" w:cs="Arial"/>
+          <w:sz w:val="20"/>
+          <w:szCs w:val="20"/>
+        </w:rPr>
+        <w:t>unstably</w:t>
+      </w:r>
+      <w:r>
+        <w:rPr>
+          <w:rFonts w:ascii="Arial" w:eastAsia="Arial" w:hAnsi="Arial" w:cs="Arial"/>
+          <w:sz w:val="20"/>
+          <w:szCs w:val="20"/>
+        </w:rPr>
+        <w:t xml:space="preserve"> and badly </w:t>
+      </w:r>
+      <w:r>
+        <w:rPr>
+          <w:rFonts w:ascii="Arial" w:eastAsia="Arial" w:hAnsi="Arial" w:cs="Arial"/>
+          <w:sz w:val="20"/>
+          <w:szCs w:val="20"/>
+        </w:rPr>
+        <w:t>performing</w:t>
+      </w:r>
+      <w:r>
+        <w:rPr>
+          <w:rFonts w:ascii="Arial" w:eastAsia="Arial" w:hAnsi="Arial" w:cs="Arial"/>
+          <w:sz w:val="20"/>
+          <w:szCs w:val="20"/>
+        </w:rPr>
+        <w:t xml:space="preserve"> legacy systems</w:t>
+      </w:r>
+    </w:p>
+    <w:p>
+      <w:pPr>
+        <w:pStyle w:val="ListParagraph"/>
+        <w:widowControl w:val="0"/>
+        <w:rPr>
+          <w:rFonts w:ascii="Arial" w:eastAsia="Arial" w:hAnsi="Arial" w:cs="Arial"/>
+          <w:sz w:val="20"/>
+          <w:szCs w:val="20"/>
+        </w:rPr>
+      </w:pPr>
+      <w:r>
+        <w:rPr>
+          <w:rFonts w:ascii="Arial" w:eastAsia="Arial" w:hAnsi="Arial" w:cs="Arial"/>
+          <w:sz w:val="20"/>
+          <w:szCs w:val="20"/>
+        </w:rPr>
+        <w:t>- Promoted the use of best practices including code hygiene and test coverage</w:t>
+      </w:r>
+    </w:p>
+    <w:p>
+      <w:pPr>
+        <w:pStyle w:val="ListParagraph"/>
+        <w:widowControl w:val="0"/>
+        <w:rPr>
+          <w:rFonts w:ascii="Arial" w:eastAsia="Arial" w:hAnsi="Arial" w:cs="Arial"/>
+          <w:sz w:val="20"/>
+          <w:szCs w:val="20"/>
+        </w:rPr>
+      </w:pPr>
+      <w:r>
+        <w:rPr>
+          <w:rFonts w:ascii="Arial" w:eastAsia="Arial" w:hAnsi="Arial" w:cs="Arial"/>
+          <w:sz w:val="20"/>
+          <w:szCs w:val="20"/>
+        </w:rPr>
+        <w:t>- Provided training and documentation on development topics such as unit testing, development tools, clean code</w:t>
+      </w:r>
+    </w:p>
+    <w:p>
+      <w:pPr>
+        <w:pStyle w:val="ListParagraph"/>
+        <w:widowControl w:val="0"/>
+        <w:rPr>
+          <w:rFonts w:ascii="Arial" w:eastAsia="Arial" w:hAnsi="Arial" w:cs="Arial"/>
+          <w:sz w:val="20"/>
+          <w:szCs w:val="20"/>
+        </w:rPr>
+      </w:pPr>
+    </w:p>
+    <w:p>
+      <w:pPr>
+        <w:pStyle w:val="ListParagraph"/>
+        <w:widowControl w:val="0"/>
+        <w:rPr>
+          <w:rFonts w:ascii="Arial" w:eastAsia="Arial" w:hAnsi="Arial" w:cs="Arial"/>
+          <w:sz w:val="20"/>
+          <w:szCs w:val="20"/>
+        </w:rPr>
+      </w:pPr>
+    </w:p>
+    <w:p>
+      <w:pPr>
+        <w:widowControl w:val="0"/>
+        <w:rPr>
+          <w:rFonts w:ascii="Arial" w:eastAsia="Arial" w:hAnsi="Arial" w:cs="Arial"/>
+          <w:b/>
+          <w:sz w:val="20"/>
+          <w:szCs w:val="20"/>
+        </w:rPr>
+      </w:pPr>
+      <w:r>
+        <w:rPr>
+          <w:rFonts w:ascii="Arial" w:eastAsia="Arial" w:hAnsi="Arial" w:cs="Arial"/>
+          <w:b/>
+          <w:sz w:val="20"/>
+          <w:szCs w:val="20"/>
+        </w:rPr>
+        <w:t>Skills Used:</w:t>
       </w:r>
     </w:p>
     <w:p>
@@ -5948,6 +7644,168 @@
           <w:szCs w:val="20"/>
         </w:rPr>
       </w:pPr>
+      <w:r>
+        <w:rPr>
+          <w:rFonts w:ascii="Arial" w:eastAsia="Arial" w:hAnsi="Arial" w:cs="Arial"/>
+          <w:i/>
+          <w:sz w:val="20"/>
+          <w:szCs w:val="20"/>
+        </w:rPr>
+        <w:t xml:space="preserve">    </w:t>
+      </w:r>
+      <w:r>
+        <w:rPr>
+          <w:rFonts w:ascii="Arial" w:eastAsia="Arial" w:hAnsi="Arial" w:cs="Arial"/>
+          <w:i/>
+          <w:sz w:val="20"/>
+          <w:szCs w:val="20"/>
+        </w:rPr>
+        <w:t xml:space="preserve">C#, Asp.Net </w:t>
+      </w:r>
+      <w:r>
+        <w:rPr>
+          <w:rFonts w:ascii="Arial" w:eastAsia="Arial" w:hAnsi="Arial" w:cs="Arial"/>
+          <w:i/>
+          <w:sz w:val="20"/>
+          <w:szCs w:val="20"/>
+        </w:rPr>
+        <w:t>(</w:t>
+      </w:r>
+      <w:r>
+        <w:rPr>
+          <w:rFonts w:ascii="Arial" w:eastAsia="Arial" w:hAnsi="Arial" w:cs="Arial"/>
+          <w:i/>
+          <w:sz w:val="20"/>
+          <w:szCs w:val="20"/>
+        </w:rPr>
+        <w:t>Core, Web</w:t>
+      </w:r>
+      <w:r>
+        <w:rPr>
+          <w:rFonts w:ascii="Arial" w:eastAsia="Arial" w:hAnsi="Arial" w:cs="Arial"/>
+          <w:i/>
+          <w:sz w:val="20"/>
+          <w:szCs w:val="20"/>
+        </w:rPr>
+        <w:t xml:space="preserve"> </w:t>
+      </w:r>
+      <w:r>
+        <w:rPr>
+          <w:rFonts w:ascii="Arial" w:eastAsia="Arial" w:hAnsi="Arial" w:cs="Arial"/>
+          <w:i/>
+          <w:sz w:val="20"/>
+          <w:szCs w:val="20"/>
+        </w:rPr>
+        <w:t>API2</w:t>
+      </w:r>
+      <w:r>
+        <w:rPr>
+          <w:rFonts w:ascii="Arial" w:eastAsia="Arial" w:hAnsi="Arial" w:cs="Arial"/>
+          <w:i/>
+          <w:sz w:val="20"/>
+          <w:szCs w:val="20"/>
+        </w:rPr>
+        <w:t>)</w:t>
+      </w:r>
+      <w:r>
+        <w:rPr>
+          <w:rFonts w:ascii="Arial" w:eastAsia="Arial" w:hAnsi="Arial" w:cs="Arial"/>
+          <w:i/>
+          <w:sz w:val="20"/>
+          <w:szCs w:val="20"/>
+        </w:rPr>
+        <w:t xml:space="preserve">, </w:t>
+      </w:r>
+      <w:r>
+        <w:rPr>
+          <w:rFonts w:ascii="Arial" w:eastAsia="Arial" w:hAnsi="Arial" w:cs="Arial"/>
+          <w:i/>
+          <w:sz w:val="20"/>
+          <w:szCs w:val="20"/>
+        </w:rPr>
+        <w:t xml:space="preserve">Angular 3+, </w:t>
+      </w:r>
+      <w:r>
+        <w:rPr>
+          <w:rFonts w:ascii="Arial" w:eastAsia="Arial" w:hAnsi="Arial" w:cs="Arial"/>
+          <w:i/>
+          <w:sz w:val="20"/>
+          <w:szCs w:val="20"/>
+        </w:rPr>
+        <w:t xml:space="preserve">Agile Scrum, </w:t>
+      </w:r>
+      <w:r>
+        <w:rPr>
+          <w:rFonts w:ascii="Arial" w:eastAsia="Arial" w:hAnsi="Arial" w:cs="Arial"/>
+          <w:i/>
+          <w:sz w:val="20"/>
+          <w:szCs w:val="20"/>
+        </w:rPr>
+        <w:t xml:space="preserve">TypeScript, </w:t>
+      </w:r>
+      <w:r>
+        <w:rPr>
+          <w:rFonts w:ascii="Arial" w:eastAsia="Arial" w:hAnsi="Arial" w:cs="Arial"/>
+          <w:i/>
+          <w:sz w:val="20"/>
+          <w:szCs w:val="20"/>
+        </w:rPr>
+        <w:t>Jenkins, PowerShel</w:t>
+      </w:r>
+      <w:r>
+        <w:rPr>
+          <w:rFonts w:ascii="Arial" w:eastAsia="Arial" w:hAnsi="Arial" w:cs="Arial"/>
+          <w:i/>
+          <w:sz w:val="20"/>
+          <w:szCs w:val="20"/>
+        </w:rPr>
+        <w:t>l</w:t>
+      </w:r>
+      <w:r>
+        <w:rPr>
+          <w:rFonts w:ascii="Arial" w:eastAsia="Arial" w:hAnsi="Arial" w:cs="Arial"/>
+          <w:i/>
+          <w:sz w:val="20"/>
+          <w:szCs w:val="20"/>
+        </w:rPr>
+        <w:t xml:space="preserve">, </w:t>
+      </w:r>
+      <w:r>
+        <w:rPr>
+          <w:rFonts w:ascii="Arial" w:eastAsia="Arial" w:hAnsi="Arial" w:cs="Arial"/>
+          <w:i/>
+          <w:sz w:val="20"/>
+          <w:szCs w:val="20"/>
+        </w:rPr>
+        <w:t>VSTS</w:t>
+      </w:r>
+      <w:r>
+        <w:rPr>
+          <w:rFonts w:ascii="Arial" w:eastAsia="Arial" w:hAnsi="Arial" w:cs="Arial"/>
+          <w:i/>
+          <w:sz w:val="20"/>
+          <w:szCs w:val="20"/>
+        </w:rPr>
+        <w:t>,</w:t>
+      </w:r>
+      <w:r>
+        <w:rPr>
+          <w:rFonts w:ascii="Arial" w:eastAsia="Arial" w:hAnsi="Arial" w:cs="Arial"/>
+          <w:i/>
+          <w:sz w:val="20"/>
+          <w:szCs w:val="20"/>
+        </w:rPr>
+        <w:t xml:space="preserve"> </w:t>
+      </w:r>
+      <w:r>
+        <w:rPr>
+          <w:rFonts w:ascii="Arial" w:eastAsia="Arial" w:hAnsi="Arial" w:cs="Arial"/>
+          <w:i/>
+          <w:sz w:val="20"/>
+          <w:szCs w:val="20"/>
+        </w:rPr>
+        <w:t xml:space="preserve">git </w:t>
+      </w:r>
     </w:p>
     <w:p>
       <w:pPr>
@@ -6102,36 +7960,6 @@
     <w:p>
       <w:pPr>
         <w:widowControl w:val="0"/>
-        <w:pBdr>
-          <w:bottom w:val="single" w:sz="6" w:space="1" w:color="auto"/>
-        </w:pBdr>
-        <w:ind w:left="-144" w:right="-144"/>
-        <w:rPr>
-          <w:rFonts w:ascii="Arial" w:eastAsia="Arial" w:hAnsi="Arial" w:cs="Arial"/>
-          <w:i/>
-          <w:sz w:val="20"/>
-          <w:szCs w:val="20"/>
-        </w:rPr>
-      </w:pPr>
-    </w:p>
-    <w:p>
-      <w:pPr>
-        <w:widowControl w:val="0"/>
-        <w:pBdr>
-          <w:bottom w:val="single" w:sz="6" w:space="1" w:color="auto"/>
-        </w:pBdr>
-        <w:ind w:left="-144" w:right="-144"/>
-        <w:rPr>
-          <w:rFonts w:ascii="Arial" w:eastAsia="Arial" w:hAnsi="Arial" w:cs="Arial"/>
-          <w:i/>
-          <w:sz w:val="20"/>
-          <w:szCs w:val="20"/>
-        </w:rPr>
-      </w:pPr>
-    </w:p>
-    <w:p>
-      <w:pPr>
-        <w:widowControl w:val="0"/>
         <w:rPr>
           <w:rFonts w:ascii="Arial" w:eastAsia="Arial" w:hAnsi="Arial" w:cs="Arial"/>
           <w:b/>
@@ -6181,7 +8009,7 @@
         <w:widowControl w:val="0"/>
         <w:rPr>
           <w:rFonts w:ascii="Arial" w:eastAsia="Arial" w:hAnsi="Arial" w:cs="Arial"/>
-          <w:b/>
+          <w:i/>
           <w:sz w:val="20"/>
           <w:szCs w:val="20"/>
         </w:rPr>
@@ -6210,6 +8038,17 @@
         <w:widowControl w:val="0"/>
         <w:rPr>
           <w:rFonts w:ascii="Arial" w:eastAsia="Arial" w:hAnsi="Arial" w:cs="Arial"/>
+          <w:b/>
+          <w:sz w:val="20"/>
+          <w:szCs w:val="20"/>
+        </w:rPr>
+      </w:pPr>
+    </w:p>
+    <w:p>
+      <w:pPr>
+        <w:widowControl w:val="0"/>
+        <w:rPr>
+          <w:rFonts w:ascii="Arial" w:eastAsia="Arial" w:hAnsi="Arial" w:cs="Arial"/>
           <w:bCs/>
           <w:sz w:val="20"/>
           <w:szCs w:val="20"/>
@@ -6369,6 +8208,18 @@
           <w:szCs w:val="20"/>
         </w:rPr>
       </w:pPr>
+    </w:p>
+    <w:p>
+      <w:pPr>
+        <w:widowControl w:val="0"/>
+        <w:ind w:firstLine="360"/>
+        <w:rPr>
+          <w:rFonts w:ascii="Arial" w:eastAsia="Arial" w:hAnsi="Arial" w:cs="Arial"/>
+          <w:b/>
+          <w:sz w:val="20"/>
+          <w:szCs w:val="20"/>
+        </w:rPr>
+      </w:pPr>
       <w:r>
         <w:rPr>
           <w:rFonts w:ascii="Arial" w:eastAsia="Arial" w:hAnsi="Arial" w:cs="Arial"/>
@@ -6502,6 +8353,18 @@
     <w:p>
       <w:pPr>
         <w:widowControl w:val="0"/>
+        <w:ind w:firstLine="720"/>
+        <w:rPr>
+          <w:rFonts w:ascii="Arial" w:eastAsia="Arial" w:hAnsi="Arial" w:cs="Arial"/>
+          <w:bCs/>
+          <w:sz w:val="20"/>
+          <w:szCs w:val="20"/>
+        </w:rPr>
+      </w:pPr>
+    </w:p>
+    <w:p>
+      <w:pPr>
+        <w:widowControl w:val="0"/>
         <w:ind w:firstLine="360"/>
         <w:rPr>
           <w:rFonts w:ascii="Arial" w:eastAsia="Arial" w:hAnsi="Arial" w:cs="Arial"/>
@@ -6672,6 +8535,17 @@
         </w:rPr>
         <w:t>through a story</w:t>
       </w:r>
+    </w:p>
+    <w:p>
+      <w:pPr>
+        <w:widowControl w:val="0"/>
+        <w:rPr>
+          <w:rFonts w:ascii="Arial" w:eastAsia="Arial" w:hAnsi="Arial" w:cs="Arial"/>
+          <w:b/>
+          <w:sz w:val="20"/>
+          <w:szCs w:val="20"/>
+        </w:rPr>
+      </w:pPr>
     </w:p>
     <w:p>
       <w:pPr>
@@ -6885,6 +8759,19 @@
           <w:szCs w:val="20"/>
         </w:rPr>
       </w:pPr>
+    </w:p>
+    <w:p>
+      <w:pPr>
+        <w:widowControl w:val="0"/>
+        <w:ind w:left="360"/>
+        <w:contextualSpacing/>
+        <w:rPr>
+          <w:rFonts w:ascii="Arial" w:eastAsia="Arial" w:hAnsi="Arial" w:cs="Arial"/>
+          <w:b/>
+          <w:sz w:val="20"/>
+          <w:szCs w:val="20"/>
+        </w:rPr>
+      </w:pPr>
       <w:r>
         <w:rPr>
           <w:rFonts w:ascii="Arial" w:eastAsia="Arial" w:hAnsi="Arial" w:cs="Arial"/>
@@ -7040,6 +8927,17 @@
         </w:rPr>
         <w:t xml:space="preserve"> and the basics of Agile.</w:t>
       </w:r>
+    </w:p>
+    <w:p>
+      <w:pPr>
+        <w:pStyle w:val="ListParagraph"/>
+        <w:widowControl w:val="0"/>
+        <w:rPr>
+          <w:rFonts w:ascii="Arial" w:eastAsia="Arial" w:hAnsi="Arial" w:cs="Arial"/>
+          <w:sz w:val="20"/>
+          <w:szCs w:val="20"/>
+        </w:rPr>
+      </w:pPr>
     </w:p>
     <w:p>
       <w:pPr>
@@ -7154,7 +9052,6 @@
           <w:bottom w:val="single" w:sz="6" w:space="1" w:color="auto"/>
         </w:pBdr>
         <w:ind w:left="-144" w:right="-144"/>
-        <w:jc w:val="center"/>
         <w:rPr>
           <w:rFonts w:ascii="Arial" w:eastAsia="Arial" w:hAnsi="Arial" w:cs="Arial"/>
           <w:i/>
@@ -7170,7 +9067,6 @@
           <w:bottom w:val="single" w:sz="6" w:space="1" w:color="auto"/>
         </w:pBdr>
         <w:ind w:left="-144" w:right="-144"/>
-        <w:jc w:val="center"/>
         <w:rPr>
           <w:rFonts w:ascii="Arial" w:eastAsia="Arial" w:hAnsi="Arial" w:cs="Arial"/>
           <w:i/>
@@ -7186,7 +9082,6 @@
           <w:bottom w:val="single" w:sz="6" w:space="1" w:color="auto"/>
         </w:pBdr>
         <w:ind w:left="-144" w:right="-144"/>
-        <w:jc w:val="center"/>
         <w:rPr>
           <w:rFonts w:ascii="Arial" w:eastAsia="Arial" w:hAnsi="Arial" w:cs="Arial"/>
           <w:i/>
@@ -7202,7 +9097,6 @@
           <w:bottom w:val="single" w:sz="6" w:space="1" w:color="auto"/>
         </w:pBdr>
         <w:ind w:left="-144" w:right="-144"/>
-        <w:jc w:val="center"/>
         <w:rPr>
           <w:rFonts w:ascii="Arial" w:eastAsia="Arial" w:hAnsi="Arial" w:cs="Arial"/>
           <w:i/>
@@ -7218,7 +9112,6 @@
           <w:bottom w:val="single" w:sz="6" w:space="1" w:color="auto"/>
         </w:pBdr>
         <w:ind w:left="-144" w:right="-144"/>
-        <w:jc w:val="center"/>
         <w:rPr>
           <w:rFonts w:ascii="Arial" w:eastAsia="Arial" w:hAnsi="Arial" w:cs="Arial"/>
           <w:i/>
@@ -7234,7 +9127,6 @@
           <w:bottom w:val="single" w:sz="6" w:space="1" w:color="auto"/>
         </w:pBdr>
         <w:ind w:left="-144" w:right="-144"/>
-        <w:jc w:val="center"/>
         <w:rPr>
           <w:rFonts w:ascii="Arial" w:eastAsia="Arial" w:hAnsi="Arial" w:cs="Arial"/>
           <w:i/>
@@ -7250,7 +9142,6 @@
           <w:bottom w:val="single" w:sz="6" w:space="1" w:color="auto"/>
         </w:pBdr>
         <w:ind w:left="-144" w:right="-144"/>
-        <w:jc w:val="center"/>
         <w:rPr>
           <w:rFonts w:ascii="Arial" w:eastAsia="Arial" w:hAnsi="Arial" w:cs="Arial"/>
           <w:i/>
@@ -7266,7 +9157,6 @@
           <w:bottom w:val="single" w:sz="6" w:space="1" w:color="auto"/>
         </w:pBdr>
         <w:ind w:left="-144" w:right="-144"/>
-        <w:jc w:val="center"/>
         <w:rPr>
           <w:rFonts w:ascii="Arial" w:eastAsia="Arial" w:hAnsi="Arial" w:cs="Arial"/>
           <w:i/>
@@ -7282,7 +9172,6 @@
           <w:bottom w:val="single" w:sz="6" w:space="1" w:color="auto"/>
         </w:pBdr>
         <w:ind w:left="-144" w:right="-144"/>
-        <w:jc w:val="center"/>
         <w:rPr>
           <w:rFonts w:ascii="Arial" w:eastAsia="Arial" w:hAnsi="Arial" w:cs="Arial"/>
           <w:i/>
@@ -7298,7 +9187,6 @@
           <w:bottom w:val="single" w:sz="6" w:space="1" w:color="auto"/>
         </w:pBdr>
         <w:ind w:left="-144" w:right="-144"/>
-        <w:jc w:val="center"/>
         <w:rPr>
           <w:rFonts w:ascii="Arial" w:eastAsia="Arial" w:hAnsi="Arial" w:cs="Arial"/>
           <w:i/>
@@ -7314,7 +9202,6 @@
           <w:bottom w:val="single" w:sz="6" w:space="1" w:color="auto"/>
         </w:pBdr>
         <w:ind w:left="-144" w:right="-144"/>
-        <w:jc w:val="center"/>
         <w:rPr>
           <w:rFonts w:ascii="Arial" w:eastAsia="Arial" w:hAnsi="Arial" w:cs="Arial"/>
           <w:i/>
@@ -7330,7 +9217,6 @@
           <w:bottom w:val="single" w:sz="6" w:space="1" w:color="auto"/>
         </w:pBdr>
         <w:ind w:left="-144" w:right="-144"/>
-        <w:jc w:val="center"/>
         <w:rPr>
           <w:rFonts w:ascii="Arial" w:eastAsia="Arial" w:hAnsi="Arial" w:cs="Arial"/>
           <w:i/>
@@ -7346,7 +9232,6 @@
           <w:bottom w:val="single" w:sz="6" w:space="1" w:color="auto"/>
         </w:pBdr>
         <w:ind w:left="-144" w:right="-144"/>
-        <w:jc w:val="center"/>
         <w:rPr>
           <w:rFonts w:ascii="Arial" w:eastAsia="Arial" w:hAnsi="Arial" w:cs="Arial"/>
           <w:i/>
@@ -7362,7 +9247,6 @@
           <w:bottom w:val="single" w:sz="6" w:space="1" w:color="auto"/>
         </w:pBdr>
         <w:ind w:left="-144" w:right="-144"/>
-        <w:jc w:val="center"/>
         <w:rPr>
           <w:rFonts w:ascii="Arial" w:eastAsia="Arial" w:hAnsi="Arial" w:cs="Arial"/>
           <w:i/>
@@ -7378,135 +9262,6 @@
           <w:bottom w:val="single" w:sz="6" w:space="1" w:color="auto"/>
         </w:pBdr>
         <w:ind w:left="-144" w:right="-144"/>
-        <w:jc w:val="center"/>
-        <w:rPr>
-          <w:rFonts w:ascii="Arial" w:eastAsia="Arial" w:hAnsi="Arial" w:cs="Arial"/>
-          <w:i/>
-          <w:sz w:val="20"/>
-          <w:szCs w:val="20"/>
-        </w:rPr>
-      </w:pPr>
-    </w:p>
-    <w:p>
-      <w:pPr>
-        <w:widowControl w:val="0"/>
-        <w:pBdr>
-          <w:bottom w:val="single" w:sz="6" w:space="1" w:color="auto"/>
-        </w:pBdr>
-        <w:ind w:left="-144" w:right="-144"/>
-        <w:jc w:val="center"/>
-        <w:rPr>
-          <w:rFonts w:ascii="Arial" w:eastAsia="Arial" w:hAnsi="Arial" w:cs="Arial"/>
-          <w:i/>
-          <w:sz w:val="20"/>
-          <w:szCs w:val="20"/>
-        </w:rPr>
-      </w:pPr>
-    </w:p>
-    <w:p>
-      <w:pPr>
-        <w:widowControl w:val="0"/>
-        <w:pBdr>
-          <w:bottom w:val="single" w:sz="6" w:space="1" w:color="auto"/>
-        </w:pBdr>
-        <w:ind w:left="-144" w:right="-144"/>
-        <w:jc w:val="center"/>
-        <w:rPr>
-          <w:rFonts w:ascii="Arial" w:eastAsia="Arial" w:hAnsi="Arial" w:cs="Arial"/>
-          <w:i/>
-          <w:sz w:val="20"/>
-          <w:szCs w:val="20"/>
-        </w:rPr>
-      </w:pPr>
-    </w:p>
-    <w:p>
-      <w:pPr>
-        <w:widowControl w:val="0"/>
-        <w:pBdr>
-          <w:bottom w:val="single" w:sz="6" w:space="1" w:color="auto"/>
-        </w:pBdr>
-        <w:ind w:left="-144" w:right="-144"/>
-        <w:jc w:val="center"/>
-        <w:rPr>
-          <w:rFonts w:ascii="Arial" w:eastAsia="Arial" w:hAnsi="Arial" w:cs="Arial"/>
-          <w:i/>
-          <w:sz w:val="20"/>
-          <w:szCs w:val="20"/>
-        </w:rPr>
-      </w:pPr>
-    </w:p>
-    <w:p>
-      <w:pPr>
-        <w:widowControl w:val="0"/>
-        <w:pBdr>
-          <w:bottom w:val="single" w:sz="6" w:space="1" w:color="auto"/>
-        </w:pBdr>
-        <w:ind w:left="-144" w:right="-144"/>
-        <w:jc w:val="center"/>
-        <w:rPr>
-          <w:rFonts w:ascii="Arial" w:eastAsia="Arial" w:hAnsi="Arial" w:cs="Arial"/>
-          <w:i/>
-          <w:sz w:val="20"/>
-          <w:szCs w:val="20"/>
-        </w:rPr>
-      </w:pPr>
-    </w:p>
-    <w:p>
-      <w:pPr>
-        <w:widowControl w:val="0"/>
-        <w:pBdr>
-          <w:bottom w:val="single" w:sz="6" w:space="1" w:color="auto"/>
-        </w:pBdr>
-        <w:ind w:left="-144" w:right="-144"/>
-        <w:jc w:val="center"/>
-        <w:rPr>
-          <w:rFonts w:ascii="Arial" w:eastAsia="Arial" w:hAnsi="Arial" w:cs="Arial"/>
-          <w:i/>
-          <w:sz w:val="20"/>
-          <w:szCs w:val="20"/>
-        </w:rPr>
-      </w:pPr>
-    </w:p>
-    <w:p>
-      <w:pPr>
-        <w:widowControl w:val="0"/>
-        <w:pBdr>
-          <w:bottom w:val="single" w:sz="6" w:space="1" w:color="auto"/>
-        </w:pBdr>
-        <w:ind w:left="-144" w:right="-144"/>
-        <w:jc w:val="center"/>
-        <w:rPr>
-          <w:rFonts w:ascii="Arial" w:eastAsia="Arial" w:hAnsi="Arial" w:cs="Arial"/>
-          <w:i/>
-          <w:sz w:val="20"/>
-          <w:szCs w:val="20"/>
-        </w:rPr>
-      </w:pPr>
-    </w:p>
-    <w:p>
-      <w:pPr>
-        <w:widowControl w:val="0"/>
-        <w:pBdr>
-          <w:bottom w:val="single" w:sz="6" w:space="1" w:color="auto"/>
-        </w:pBdr>
-        <w:ind w:left="-144" w:right="-144"/>
-        <w:jc w:val="center"/>
-        <w:rPr>
-          <w:rFonts w:ascii="Arial" w:eastAsia="Arial" w:hAnsi="Arial" w:cs="Arial"/>
-          <w:i/>
-          <w:sz w:val="20"/>
-          <w:szCs w:val="20"/>
-        </w:rPr>
-      </w:pPr>
-    </w:p>
-    <w:p>
-      <w:pPr>
-        <w:widowControl w:val="0"/>
-        <w:pBdr>
-          <w:bottom w:val="single" w:sz="6" w:space="1" w:color="auto"/>
-        </w:pBdr>
-        <w:ind w:left="-144" w:right="-144"/>
-        <w:jc w:val="center"/>
         <w:rPr>
           <w:rFonts w:ascii="Arial" w:eastAsia="Arial" w:hAnsi="Arial" w:cs="Arial"/>
           <w:i/>
@@ -7831,7 +9586,25 @@
           <w:sz w:val="20"/>
           <w:szCs w:val="20"/>
         </w:rPr>
-        <w:t xml:space="preserve"> I’ve also consulted companies on managing existing products </w:t>
+        <w:t xml:space="preserve"> </w:t>
+      </w:r>
+      <w:proofErr w:type="gramStart"/>
+      <w:r>
+        <w:rPr>
+          <w:rFonts w:ascii="Arial" w:eastAsia="Arial" w:hAnsi="Arial" w:cs="Arial"/>
+          <w:sz w:val="20"/>
+          <w:szCs w:val="20"/>
+        </w:rPr>
+        <w:t>I’ve</w:t>
+      </w:r>
+      <w:proofErr w:type="gramEnd"/>
+      <w:r>
+        <w:rPr>
+          <w:rFonts w:ascii="Arial" w:eastAsia="Arial" w:hAnsi="Arial" w:cs="Arial"/>
+          <w:sz w:val="20"/>
+          <w:szCs w:val="20"/>
+        </w:rPr>
+        <w:t xml:space="preserve"> also consulted companies on managing existing products </w:t>
       </w:r>
       <w:r>
         <w:rPr>
@@ -7952,7 +9725,7 @@
         </w:rPr>
         <w:t xml:space="preserve">- </w:t>
       </w:r>
-      <w:hyperlink r:id="rId10" w:history="1">
+      <w:hyperlink r:id="rId11" w:history="1">
         <w:r>
           <w:rPr>
             <w:rStyle w:val="Hyperlink"/>
@@ -8064,6 +9837,17 @@
     </w:p>
     <w:p>
       <w:pPr>
+        <w:pStyle w:val="ListParagraph"/>
+        <w:widowControl w:val="0"/>
+        <w:rPr>
+          <w:rFonts w:ascii="Arial" w:eastAsia="Arial" w:hAnsi="Arial" w:cs="Arial"/>
+          <w:sz w:val="20"/>
+          <w:szCs w:val="20"/>
+        </w:rPr>
+      </w:pPr>
+    </w:p>
+    <w:p>
+      <w:pPr>
         <w:widowControl w:val="0"/>
         <w:rPr>
           <w:rFonts w:ascii="Arial" w:eastAsia="Arial" w:hAnsi="Arial" w:cs="Arial"/>
@@ -8169,7 +9953,7 @@
         </w:rPr>
         <w:t xml:space="preserve"> </w:t>
       </w:r>
-      <w:hyperlink r:id="rId11" w:history="1">
+      <w:hyperlink r:id="rId12" w:history="1">
         <w:r>
           <w:rPr>
             <w:rStyle w:val="Hyperlink"/>
@@ -8334,6 +10118,17 @@
     <w:p>
       <w:pPr>
         <w:widowControl w:val="0"/>
+        <w:ind w:firstLine="720"/>
+        <w:rPr>
+          <w:rFonts w:ascii="Arial" w:eastAsia="Arial" w:hAnsi="Arial" w:cs="Arial"/>
+          <w:sz w:val="20"/>
+          <w:szCs w:val="20"/>
+        </w:rPr>
+      </w:pPr>
+    </w:p>
+    <w:p>
+      <w:pPr>
+        <w:widowControl w:val="0"/>
         <w:rPr>
           <w:rFonts w:ascii="Arial" w:eastAsia="Arial" w:hAnsi="Arial" w:cs="Arial"/>
           <w:sz w:val="20"/>
@@ -8411,7 +10206,7 @@
       <w:r>
         <w:t xml:space="preserve"> </w:t>
       </w:r>
-      <w:hyperlink r:id="rId12" w:history="1">
+      <w:hyperlink r:id="rId13" w:history="1">
         <w:r>
           <w:rPr>
             <w:rStyle w:val="Hyperlink"/>
@@ -8574,6 +10369,17 @@
     </w:p>
     <w:p>
       <w:pPr>
+        <w:pStyle w:val="ListParagraph"/>
+        <w:widowControl w:val="0"/>
+        <w:rPr>
+          <w:rFonts w:ascii="Arial" w:eastAsia="Arial" w:hAnsi="Arial" w:cs="Arial"/>
+          <w:sz w:val="20"/>
+          <w:szCs w:val="20"/>
+        </w:rPr>
+      </w:pPr>
+    </w:p>
+    <w:p>
+      <w:pPr>
         <w:widowControl w:val="0"/>
         <w:rPr>
           <w:rFonts w:ascii="Arial" w:eastAsia="Arial" w:hAnsi="Arial" w:cs="Arial"/>
@@ -8728,17 +10534,6 @@
         </w:rPr>
         <w:t>, Blob Storage, Web Service)</w:t>
       </w:r>
-    </w:p>
-    <w:p>
-      <w:pPr>
-        <w:widowControl w:val="0"/>
-        <w:rPr>
-          <w:rFonts w:ascii="Arial" w:eastAsia="Arial" w:hAnsi="Arial" w:cs="Arial"/>
-          <w:i/>
-          <w:sz w:val="20"/>
-          <w:szCs w:val="20"/>
-        </w:rPr>
-      </w:pPr>
     </w:p>
     <w:p>
       <w:pPr>
@@ -8758,6 +10553,21 @@
     <w:p>
       <w:pPr>
         <w:widowControl w:val="0"/>
+        <w:pBdr>
+          <w:bottom w:val="single" w:sz="6" w:space="1" w:color="auto"/>
+        </w:pBdr>
+        <w:jc w:val="center"/>
+        <w:rPr>
+          <w:rFonts w:ascii="Arial" w:eastAsia="Arial" w:hAnsi="Arial" w:cs="Arial"/>
+          <w:i/>
+          <w:sz w:val="20"/>
+          <w:szCs w:val="20"/>
+        </w:rPr>
+      </w:pPr>
+    </w:p>
+    <w:p>
+      <w:pPr>
+        <w:widowControl w:val="0"/>
         <w:rPr>
           <w:rFonts w:ascii="Arial" w:eastAsia="Arial" w:hAnsi="Arial" w:cs="Arial"/>
           <w:sz w:val="20"/>
@@ -9004,7 +10814,7 @@
         </w:rPr>
         <w:t xml:space="preserve"> </w:t>
       </w:r>
-      <w:hyperlink r:id="rId13" w:history="1">
+      <w:hyperlink r:id="rId14" w:history="1">
         <w:r>
           <w:rPr>
             <w:rStyle w:val="Hyperlink"/>
@@ -9222,6 +11032,16 @@
     <w:p>
       <w:pPr>
         <w:widowControl w:val="0"/>
+        <w:rPr>
+          <w:rFonts w:ascii="Arial" w:eastAsia="Arial" w:hAnsi="Arial" w:cs="Arial"/>
+          <w:sz w:val="20"/>
+          <w:szCs w:val="20"/>
+        </w:rPr>
+      </w:pPr>
+    </w:p>
+    <w:p>
+      <w:pPr>
+        <w:widowControl w:val="0"/>
         <w:ind w:firstLine="720"/>
         <w:rPr>
           <w:rFonts w:ascii="Arial" w:eastAsia="Arial" w:hAnsi="Arial" w:cs="Arial"/>
@@ -9345,6 +11165,18 @@
     <w:p>
       <w:pPr>
         <w:widowControl w:val="0"/>
+        <w:ind w:left="1440"/>
+        <w:contextualSpacing/>
+        <w:rPr>
+          <w:rFonts w:ascii="Arial" w:eastAsia="Arial" w:hAnsi="Arial" w:cs="Arial"/>
+          <w:sz w:val="20"/>
+          <w:szCs w:val="20"/>
+        </w:rPr>
+      </w:pPr>
+    </w:p>
+    <w:p>
+      <w:pPr>
+        <w:widowControl w:val="0"/>
         <w:contextualSpacing/>
         <w:rPr>
           <w:rFonts w:ascii="Arial" w:eastAsia="Arial" w:hAnsi="Arial" w:cs="Arial"/>
@@ -9643,7 +11475,7 @@
         <w:widowControl w:val="0"/>
         <w:rPr>
           <w:rFonts w:ascii="Arial" w:eastAsia="Arial" w:hAnsi="Arial" w:cs="Arial"/>
-          <w:i/>
+          <w:b/>
           <w:sz w:val="20"/>
           <w:szCs w:val="20"/>
         </w:rPr>
@@ -9702,6 +11534,7 @@
         </w:rPr>
         <w:t>et, WinForms, Asp.Net (</w:t>
       </w:r>
+      <w:proofErr w:type="spellStart"/>
       <w:r>
         <w:rPr>
           <w:rFonts w:ascii="Arial" w:eastAsia="Arial" w:hAnsi="Arial" w:cs="Arial"/>
@@ -9711,6 +11544,7 @@
         </w:rPr>
         <w:t>WebForms</w:t>
       </w:r>
+      <w:proofErr w:type="spellEnd"/>
       <w:r>
         <w:rPr>
           <w:rFonts w:ascii="Arial" w:eastAsia="Arial" w:hAnsi="Arial" w:cs="Arial"/>
@@ -9810,90 +11644,6 @@
     <w:p>
       <w:pPr>
         <w:widowControl w:val="0"/>
-        <w:pBdr>
-          <w:bottom w:val="single" w:sz="6" w:space="1" w:color="auto"/>
-        </w:pBdr>
-        <w:rPr>
-          <w:rFonts w:ascii="Arial" w:eastAsia="Arial" w:hAnsi="Arial" w:cs="Arial"/>
-          <w:b/>
-          <w:sz w:val="20"/>
-          <w:szCs w:val="20"/>
-        </w:rPr>
-      </w:pPr>
-    </w:p>
-    <w:p>
-      <w:pPr>
-        <w:widowControl w:val="0"/>
-        <w:pBdr>
-          <w:bottom w:val="single" w:sz="6" w:space="1" w:color="auto"/>
-        </w:pBdr>
-        <w:rPr>
-          <w:rFonts w:ascii="Arial" w:eastAsia="Arial" w:hAnsi="Arial" w:cs="Arial"/>
-          <w:b/>
-          <w:sz w:val="20"/>
-          <w:szCs w:val="20"/>
-        </w:rPr>
-      </w:pPr>
-    </w:p>
-    <w:p>
-      <w:pPr>
-        <w:widowControl w:val="0"/>
-        <w:pBdr>
-          <w:bottom w:val="single" w:sz="6" w:space="1" w:color="auto"/>
-        </w:pBdr>
-        <w:rPr>
-          <w:rFonts w:ascii="Arial" w:eastAsia="Arial" w:hAnsi="Arial" w:cs="Arial"/>
-          <w:b/>
-          <w:sz w:val="20"/>
-          <w:szCs w:val="20"/>
-        </w:rPr>
-      </w:pPr>
-    </w:p>
-    <w:p>
-      <w:pPr>
-        <w:widowControl w:val="0"/>
-        <w:pBdr>
-          <w:bottom w:val="single" w:sz="6" w:space="1" w:color="auto"/>
-        </w:pBdr>
-        <w:rPr>
-          <w:rFonts w:ascii="Arial" w:eastAsia="Arial" w:hAnsi="Arial" w:cs="Arial"/>
-          <w:b/>
-          <w:sz w:val="20"/>
-          <w:szCs w:val="20"/>
-        </w:rPr>
-      </w:pPr>
-    </w:p>
-    <w:p>
-      <w:pPr>
-        <w:widowControl w:val="0"/>
-        <w:pBdr>
-          <w:bottom w:val="single" w:sz="6" w:space="1" w:color="auto"/>
-        </w:pBdr>
-        <w:rPr>
-          <w:rFonts w:ascii="Arial" w:eastAsia="Arial" w:hAnsi="Arial" w:cs="Arial"/>
-          <w:b/>
-          <w:sz w:val="20"/>
-          <w:szCs w:val="20"/>
-        </w:rPr>
-      </w:pPr>
-    </w:p>
-    <w:p>
-      <w:pPr>
-        <w:widowControl w:val="0"/>
-        <w:pBdr>
-          <w:bottom w:val="single" w:sz="6" w:space="1" w:color="auto"/>
-        </w:pBdr>
-        <w:rPr>
-          <w:rFonts w:ascii="Arial" w:eastAsia="Arial" w:hAnsi="Arial" w:cs="Arial"/>
-          <w:b/>
-          <w:sz w:val="20"/>
-          <w:szCs w:val="20"/>
-        </w:rPr>
-      </w:pPr>
-    </w:p>
-    <w:p>
-      <w:pPr>
-        <w:widowControl w:val="0"/>
         <w:rPr>
           <w:rFonts w:ascii="Arial" w:eastAsia="Arial" w:hAnsi="Arial" w:cs="Arial"/>
           <w:b/>
@@ -10074,7 +11824,7 @@
         </w:rPr>
         <w:t xml:space="preserve"> - </w:t>
       </w:r>
-      <w:hyperlink r:id="rId14" w:history="1">
+      <w:hyperlink r:id="rId15" w:history="1">
         <w:r>
           <w:rPr>
             <w:rStyle w:val="Hyperlink"/>
@@ -11143,7 +12893,7 @@
         </w:rPr>
         <w:t xml:space="preserve"> - </w:t>
       </w:r>
-      <w:hyperlink r:id="rId15" w:history="1">
+      <w:hyperlink r:id="rId16" w:history="1">
         <w:r>
           <w:rPr>
             <w:rStyle w:val="Hyperlink"/>
@@ -12111,7 +13861,7 @@
         </w:rPr>
         <w:t xml:space="preserve"> - </w:t>
       </w:r>
-      <w:hyperlink r:id="rId16" w:history="1">
+      <w:hyperlink r:id="rId17" w:history="1">
         <w:r>
           <w:rPr>
             <w:rStyle w:val="Hyperlink"/>
@@ -12456,7 +14206,7 @@
         </w:rPr>
         <w:t xml:space="preserve"> project See jQuery-Validation-Engine @ </w:t>
       </w:r>
-      <w:hyperlink r:id="rId17" w:history="1">
+      <w:hyperlink r:id="rId18" w:history="1">
         <w:r>
           <w:rPr>
             <w:rStyle w:val="Hyperlink"/>
@@ -12807,8 +14557,19 @@
           <w:sz w:val="20"/>
           <w:szCs w:val="20"/>
         </w:rPr>
-        <w:t>– SoftDocs</w:t>
-      </w:r>
+        <w:t xml:space="preserve">– </w:t>
+      </w:r>
+      <w:proofErr w:type="spellStart"/>
+      <w:r>
+        <w:rPr>
+          <w:rFonts w:ascii="Arial" w:eastAsia="Arial" w:hAnsi="Arial" w:cs="Arial"/>
+          <w:b/>
+          <w:sz w:val="20"/>
+          <w:szCs w:val="20"/>
+        </w:rPr>
+        <w:t>SoftDocs</w:t>
+      </w:r>
+      <w:proofErr w:type="spellEnd"/>
       <w:r>
         <w:rPr>
           <w:rFonts w:ascii="Arial" w:eastAsia="Arial" w:hAnsi="Arial" w:cs="Arial"/>
@@ -12922,7 +14683,7 @@
         </w:rPr>
         <w:t>-</w:t>
       </w:r>
-      <w:hyperlink r:id="rId18" w:history="1">
+      <w:hyperlink r:id="rId19" w:history="1">
         <w:r>
           <w:rPr>
             <w:rStyle w:val="Hyperlink"/>
@@ -13303,7 +15064,27 @@
           <w:sz w:val="20"/>
           <w:szCs w:val="20"/>
         </w:rPr>
-        <w:t xml:space="preserve"> Powerserve International</w:t>
+        <w:t xml:space="preserve"> </w:t>
+      </w:r>
+      <w:proofErr w:type="spellStart"/>
+      <w:r>
+        <w:rPr>
+          <w:rFonts w:ascii="Arial" w:eastAsia="Arial" w:hAnsi="Arial" w:cs="Arial"/>
+          <w:b/>
+          <w:sz w:val="20"/>
+          <w:szCs w:val="20"/>
+        </w:rPr>
+        <w:t>Powerserve</w:t>
+      </w:r>
+      <w:proofErr w:type="spellEnd"/>
+      <w:r>
+        <w:rPr>
+          <w:rFonts w:ascii="Arial" w:eastAsia="Arial" w:hAnsi="Arial" w:cs="Arial"/>
+          <w:b/>
+          <w:sz w:val="20"/>
+          <w:szCs w:val="20"/>
+        </w:rPr>
+        <w:t xml:space="preserve"> International</w:t>
       </w:r>
       <w:r>
         <w:rPr>
@@ -13376,7 +15157,7 @@
         </w:rPr>
         <w:t xml:space="preserve"> - </w:t>
       </w:r>
-      <w:hyperlink r:id="rId19" w:history="1">
+      <w:hyperlink r:id="rId20" w:history="1">
         <w:r>
           <w:rPr>
             <w:rStyle w:val="Hyperlink"/>
@@ -14290,7 +16071,7 @@
         </w:rPr>
         <w:t xml:space="preserve"> - </w:t>
       </w:r>
-      <w:hyperlink r:id="rId20" w:history="1">
+      <w:hyperlink r:id="rId21" w:history="1">
         <w:r>
           <w:rPr>
             <w:rStyle w:val="Hyperlink"/>
@@ -14977,7 +16758,7 @@
         </w:rPr>
         <w:t xml:space="preserve"> - </w:t>
       </w:r>
-      <w:hyperlink r:id="rId21" w:history="1">
+      <w:hyperlink r:id="rId22" w:history="1">
         <w:r>
           <w:rPr>
             <w:rStyle w:val="Hyperlink"/>
@@ -15588,7 +17369,27 @@
           <w:sz w:val="20"/>
           <w:szCs w:val="20"/>
         </w:rPr>
-        <w:t>UNITED STATES ARMY, US and South Korea</w:t>
+        <w:t xml:space="preserve">UNITED STATES ARMY, </w:t>
+      </w:r>
+      <w:proofErr w:type="gramStart"/>
+      <w:r>
+        <w:rPr>
+          <w:rFonts w:ascii="Arial" w:eastAsia="Arial" w:hAnsi="Arial" w:cs="Arial"/>
+          <w:i/>
+          <w:sz w:val="20"/>
+          <w:szCs w:val="20"/>
+        </w:rPr>
+        <w:t>US</w:t>
+      </w:r>
+      <w:proofErr w:type="gramEnd"/>
+      <w:r>
+        <w:rPr>
+          <w:rFonts w:ascii="Arial" w:eastAsia="Arial" w:hAnsi="Arial" w:cs="Arial"/>
+          <w:i/>
+          <w:sz w:val="20"/>
+          <w:szCs w:val="20"/>
+        </w:rPr>
+        <w:t xml:space="preserve"> and South Korea</w:t>
       </w:r>
       <w:r>
         <w:rPr>
@@ -15599,7 +17400,7 @@
         </w:rPr>
         <w:t xml:space="preserve"> - </w:t>
       </w:r>
-      <w:hyperlink r:id="rId22" w:history="1">
+      <w:hyperlink r:id="rId23" w:history="1">
         <w:r>
           <w:rPr>
             <w:rStyle w:val="Hyperlink"/>
@@ -16055,12 +17856,12 @@
       </w:r>
     </w:p>
     <w:sectPr>
-      <w:headerReference w:type="even" r:id="rId23"/>
-      <w:headerReference w:type="default" r:id="rId24"/>
-      <w:footerReference w:type="even" r:id="rId25"/>
-      <w:footerReference w:type="default" r:id="rId26"/>
-      <w:headerReference w:type="first" r:id="rId27"/>
-      <w:footerReference w:type="first" r:id="rId28"/>
+      <w:headerReference w:type="even" r:id="rId24"/>
+      <w:headerReference w:type="default" r:id="rId25"/>
+      <w:footerReference w:type="even" r:id="rId26"/>
+      <w:footerReference w:type="default" r:id="rId27"/>
+      <w:headerReference w:type="first" r:id="rId28"/>
+      <w:footerReference w:type="first" r:id="rId29"/>
       <w:pgSz w:w="12240" w:h="15840" w:code="1"/>
       <w:pgMar w:top="144" w:right="720" w:bottom="0" w:left="720" w:header="0" w:footer="288" w:gutter="0"/>
       <w:pgNumType w:start="0"/>
@@ -16073,7 +17874,7 @@
 </file>
 
 <file path=word/endnotes.xml><?xml version="1.0" encoding="utf-8"?>
-<w:endnotes xmlns:wpc="http://schemas.microsoft.com/office/word/2010/wordprocessingCanvas" xmlns:cx="http://schemas.microsoft.com/office/drawing/2014/chartex" xmlns:cx1="http://schemas.microsoft.com/office/drawing/2015/9/8/chartex" xmlns:cx2="http://schemas.microsoft.com/office/drawing/2015/10/21/chartex" xmlns:cx3="http://schemas.microsoft.com/office/drawing/2016/5/9/chartex" xmlns:cx4="http://schemas.microsoft.com/office/drawing/2016/5/10/chartex" xmlns:cx5="http://schemas.microsoft.com/office/drawing/2016/5/11/chartex" xmlns:cx6="http://schemas.microsoft.com/office/drawing/2016/5/12/chartex" xmlns:cx7="http://schemas.microsoft.com/office/drawing/2016/5/13/chartex" xmlns:cx8="http://schemas.microsoft.com/office/drawing/2016/5/14/chartex" xmlns:mc="http://schemas.openxmlformats.org/markup-compatibility/2006" xmlns:aink="http://schemas.microsoft.com/office/drawing/2016/ink" xmlns:am3d="http://schemas.microsoft.com/office/drawing/2017/model3d" xmlns:o="urn:schemas-microsoft-com:office:office" xmlns:oel="http://schemas.microsoft.com/office/2019/extlst" xmlns:r="http://schemas.openxmlformats.org/officeDocument/2006/relationships" xmlns:m="http://schemas.openxmlformats.org/officeDocument/2006/math" xmlns:v="urn:schemas-microsoft-com:vml" xmlns:wp14="http://schemas.microsoft.com/office/word/2010/wordprocessingDrawing" xmlns:wp="http://schemas.openxmlformats.org/drawingml/2006/wordprocessingDrawing" xmlns:w10="urn:schemas-microsoft-com:office:word" xmlns:w="http://schemas.openxmlformats.org/wordprocessingml/2006/main" xmlns:w14="http://schemas.microsoft.com/office/word/2010/wordml" xmlns:w15="http://schemas.microsoft.com/office/word/2012/wordml" xmlns:w16cex="http://schemas.microsoft.com/office/word/2018/wordml/cex" xmlns:w16cid="http://schemas.microsoft.com/office/word/2016/wordml/cid" xmlns:w16="http://schemas.microsoft.com/office/word/2018/wordml" xmlns:w16sdtdh="http://schemas.microsoft.com/office/word/2020/wordml/sdtdatahash" xmlns:w16se="http://schemas.microsoft.com/office/word/2015/wordml/symex" xmlns:wpg="http://schemas.microsoft.com/office/word/2010/wordprocessingGroup" xmlns:wpi="http://schemas.microsoft.com/office/word/2010/wordprocessingInk" xmlns:wne="http://schemas.microsoft.com/office/word/2006/wordml" xmlns:wps="http://schemas.microsoft.com/office/word/2010/wordprocessingShape" mc:Ignorable="w14 w15 w16se w16cid w16 w16cex w16sdtdh wp14">
+<w:endnotes xmlns:wpc="http://schemas.microsoft.com/office/word/2010/wordprocessingCanvas" xmlns:cx="http://schemas.microsoft.com/office/drawing/2014/chartex" xmlns:cx1="http://schemas.microsoft.com/office/drawing/2015/9/8/chartex" xmlns:cx2="http://schemas.microsoft.com/office/drawing/2015/10/21/chartex" xmlns:cx3="http://schemas.microsoft.com/office/drawing/2016/5/9/chartex" xmlns:cx4="http://schemas.microsoft.com/office/drawing/2016/5/10/chartex" xmlns:cx5="http://schemas.microsoft.com/office/drawing/2016/5/11/chartex" xmlns:cx6="http://schemas.microsoft.com/office/drawing/2016/5/12/chartex" xmlns:cx7="http://schemas.microsoft.com/office/drawing/2016/5/13/chartex" xmlns:cx8="http://schemas.microsoft.com/office/drawing/2016/5/14/chartex" xmlns:mc="http://schemas.openxmlformats.org/markup-compatibility/2006" xmlns:aink="http://schemas.microsoft.com/office/drawing/2016/ink" xmlns:am3d="http://schemas.microsoft.com/office/drawing/2017/model3d" xmlns:o="urn:schemas-microsoft-com:office:office" xmlns:oel="http://schemas.microsoft.com/office/2019/extlst" xmlns:r="http://schemas.openxmlformats.org/officeDocument/2006/relationships" xmlns:m="http://schemas.openxmlformats.org/officeDocument/2006/math" xmlns:v="urn:schemas-microsoft-com:vml" xmlns:wp14="http://schemas.microsoft.com/office/word/2010/wordprocessingDrawing" xmlns:wp="http://schemas.openxmlformats.org/drawingml/2006/wordprocessingDrawing" xmlns:w10="urn:schemas-microsoft-com:office:word" xmlns:w="http://schemas.openxmlformats.org/wordprocessingml/2006/main" xmlns:w14="http://schemas.microsoft.com/office/word/2010/wordml" xmlns:w15="http://schemas.microsoft.com/office/word/2012/wordml" xmlns:w16cex="http://schemas.microsoft.com/office/word/2018/wordml/cex" xmlns:w16cid="http://schemas.microsoft.com/office/word/2016/wordml/cid" xmlns:w16="http://schemas.microsoft.com/office/word/2018/wordml" xmlns:w16du="http://schemas.microsoft.com/office/word/2023/wordml/word16du" xmlns:w16sdtdh="http://schemas.microsoft.com/office/word/2020/wordml/sdtdatahash" xmlns:w16sdtfl="http://schemas.microsoft.com/office/word/2024/wordml/sdtformatlock" xmlns:w16se="http://schemas.microsoft.com/office/word/2015/wordml/symex" xmlns:wpg="http://schemas.microsoft.com/office/word/2010/wordprocessingGroup" xmlns:wpi="http://schemas.microsoft.com/office/word/2010/wordprocessingInk" xmlns:wne="http://schemas.microsoft.com/office/word/2006/wordml" xmlns:wps="http://schemas.microsoft.com/office/word/2010/wordprocessingShape" mc:Ignorable="w14 w15 w16se w16cid w16 w16cex w16sdtdh w16sdtfl w16du wp14">
   <w:endnote w:type="separator" w:id="-1">
     <w:p>
       <w:r>
@@ -16095,7 +17896,7 @@
 </file>
 
 <file path=word/footer1.xml><?xml version="1.0" encoding="utf-8"?>
-<w:ftr xmlns:wpc="http://schemas.microsoft.com/office/word/2010/wordprocessingCanvas" xmlns:cx="http://schemas.microsoft.com/office/drawing/2014/chartex" xmlns:cx1="http://schemas.microsoft.com/office/drawing/2015/9/8/chartex" xmlns:cx2="http://schemas.microsoft.com/office/drawing/2015/10/21/chartex" xmlns:cx3="http://schemas.microsoft.com/office/drawing/2016/5/9/chartex" xmlns:cx4="http://schemas.microsoft.com/office/drawing/2016/5/10/chartex" xmlns:cx5="http://schemas.microsoft.com/office/drawing/2016/5/11/chartex" xmlns:cx6="http://schemas.microsoft.com/office/drawing/2016/5/12/chartex" xmlns:cx7="http://schemas.microsoft.com/office/drawing/2016/5/13/chartex" xmlns:cx8="http://schemas.microsoft.com/office/drawing/2016/5/14/chartex" xmlns:mc="http://schemas.openxmlformats.org/markup-compatibility/2006" xmlns:aink="http://schemas.microsoft.com/office/drawing/2016/ink" xmlns:am3d="http://schemas.microsoft.com/office/drawing/2017/model3d" xmlns:o="urn:schemas-microsoft-com:office:office" xmlns:oel="http://schemas.microsoft.com/office/2019/extlst" xmlns:r="http://schemas.openxmlformats.org/officeDocument/2006/relationships" xmlns:m="http://schemas.openxmlformats.org/officeDocument/2006/math" xmlns:v="urn:schemas-microsoft-com:vml" xmlns:wp14="http://schemas.microsoft.com/office/word/2010/wordprocessingDrawing" xmlns:wp="http://schemas.openxmlformats.org/drawingml/2006/wordprocessingDrawing" xmlns:w10="urn:schemas-microsoft-com:office:word" xmlns:w="http://schemas.openxmlformats.org/wordprocessingml/2006/main" xmlns:w14="http://schemas.microsoft.com/office/word/2010/wordml" xmlns:w15="http://schemas.microsoft.com/office/word/2012/wordml" xmlns:w16cex="http://schemas.microsoft.com/office/word/2018/wordml/cex" xmlns:w16cid="http://schemas.microsoft.com/office/word/2016/wordml/cid" xmlns:w16="http://schemas.microsoft.com/office/word/2018/wordml" xmlns:w16sdtdh="http://schemas.microsoft.com/office/word/2020/wordml/sdtdatahash" xmlns:w16se="http://schemas.microsoft.com/office/word/2015/wordml/symex" xmlns:wpg="http://schemas.microsoft.com/office/word/2010/wordprocessingGroup" xmlns:wpi="http://schemas.microsoft.com/office/word/2010/wordprocessingInk" xmlns:wne="http://schemas.microsoft.com/office/word/2006/wordml" xmlns:wps="http://schemas.microsoft.com/office/word/2010/wordprocessingShape" mc:Ignorable="w14 w15 w16se w16cid w16 w16cex w16sdtdh wp14">
+<w:ftr xmlns:wpc="http://schemas.microsoft.com/office/word/2010/wordprocessingCanvas" xmlns:cx="http://schemas.microsoft.com/office/drawing/2014/chartex" xmlns:cx1="http://schemas.microsoft.com/office/drawing/2015/9/8/chartex" xmlns:cx2="http://schemas.microsoft.com/office/drawing/2015/10/21/chartex" xmlns:cx3="http://schemas.microsoft.com/office/drawing/2016/5/9/chartex" xmlns:cx4="http://schemas.microsoft.com/office/drawing/2016/5/10/chartex" xmlns:cx5="http://schemas.microsoft.com/office/drawing/2016/5/11/chartex" xmlns:cx6="http://schemas.microsoft.com/office/drawing/2016/5/12/chartex" xmlns:cx7="http://schemas.microsoft.com/office/drawing/2016/5/13/chartex" xmlns:cx8="http://schemas.microsoft.com/office/drawing/2016/5/14/chartex" xmlns:mc="http://schemas.openxmlformats.org/markup-compatibility/2006" xmlns:aink="http://schemas.microsoft.com/office/drawing/2016/ink" xmlns:am3d="http://schemas.microsoft.com/office/drawing/2017/model3d" xmlns:o="urn:schemas-microsoft-com:office:office" xmlns:oel="http://schemas.microsoft.com/office/2019/extlst" xmlns:r="http://schemas.openxmlformats.org/officeDocument/2006/relationships" xmlns:m="http://schemas.openxmlformats.org/officeDocument/2006/math" xmlns:v="urn:schemas-microsoft-com:vml" xmlns:wp14="http://schemas.microsoft.com/office/word/2010/wordprocessingDrawing" xmlns:wp="http://schemas.openxmlformats.org/drawingml/2006/wordprocessingDrawing" xmlns:w10="urn:schemas-microsoft-com:office:word" xmlns:w="http://schemas.openxmlformats.org/wordprocessingml/2006/main" xmlns:w14="http://schemas.microsoft.com/office/word/2010/wordml" xmlns:w15="http://schemas.microsoft.com/office/word/2012/wordml" xmlns:w16cex="http://schemas.microsoft.com/office/word/2018/wordml/cex" xmlns:w16cid="http://schemas.microsoft.com/office/word/2016/wordml/cid" xmlns:w16="http://schemas.microsoft.com/office/word/2018/wordml" xmlns:w16du="http://schemas.microsoft.com/office/word/2023/wordml/word16du" xmlns:w16sdtdh="http://schemas.microsoft.com/office/word/2020/wordml/sdtdatahash" xmlns:w16sdtfl="http://schemas.microsoft.com/office/word/2024/wordml/sdtformatlock" xmlns:w16se="http://schemas.microsoft.com/office/word/2015/wordml/symex" xmlns:wpg="http://schemas.microsoft.com/office/word/2010/wordprocessingGroup" xmlns:wpi="http://schemas.microsoft.com/office/word/2010/wordprocessingInk" xmlns:wne="http://schemas.microsoft.com/office/word/2006/wordml" xmlns:wps="http://schemas.microsoft.com/office/word/2010/wordprocessingShape" mc:Ignorable="w14 w15 w16se w16cid w16 w16cex w16sdtdh w16sdtfl w16du wp14">
   <w:p>
     <w:pPr>
       <w:pStyle w:val="Footer"/>
@@ -16105,7 +17906,7 @@
 </file>
 
 <file path=word/footer2.xml><?xml version="1.0" encoding="utf-8"?>
-<w:ftr xmlns:wpc="http://schemas.microsoft.com/office/word/2010/wordprocessingCanvas" xmlns:cx="http://schemas.microsoft.com/office/drawing/2014/chartex" xmlns:cx1="http://schemas.microsoft.com/office/drawing/2015/9/8/chartex" xmlns:cx2="http://schemas.microsoft.com/office/drawing/2015/10/21/chartex" xmlns:cx3="http://schemas.microsoft.com/office/drawing/2016/5/9/chartex" xmlns:cx4="http://schemas.microsoft.com/office/drawing/2016/5/10/chartex" xmlns:cx5="http://schemas.microsoft.com/office/drawing/2016/5/11/chartex" xmlns:cx6="http://schemas.microsoft.com/office/drawing/2016/5/12/chartex" xmlns:cx7="http://schemas.microsoft.com/office/drawing/2016/5/13/chartex" xmlns:cx8="http://schemas.microsoft.com/office/drawing/2016/5/14/chartex" xmlns:mc="http://schemas.openxmlformats.org/markup-compatibility/2006" xmlns:aink="http://schemas.microsoft.com/office/drawing/2016/ink" xmlns:am3d="http://schemas.microsoft.com/office/drawing/2017/model3d" xmlns:o="urn:schemas-microsoft-com:office:office" xmlns:oel="http://schemas.microsoft.com/office/2019/extlst" xmlns:r="http://schemas.openxmlformats.org/officeDocument/2006/relationships" xmlns:m="http://schemas.openxmlformats.org/officeDocument/2006/math" xmlns:v="urn:schemas-microsoft-com:vml" xmlns:wp14="http://schemas.microsoft.com/office/word/2010/wordprocessingDrawing" xmlns:wp="http://schemas.openxmlformats.org/drawingml/2006/wordprocessingDrawing" xmlns:w10="urn:schemas-microsoft-com:office:word" xmlns:w="http://schemas.openxmlformats.org/wordprocessingml/2006/main" xmlns:w14="http://schemas.microsoft.com/office/word/2010/wordml" xmlns:w15="http://schemas.microsoft.com/office/word/2012/wordml" xmlns:w16cex="http://schemas.microsoft.com/office/word/2018/wordml/cex" xmlns:w16cid="http://schemas.microsoft.com/office/word/2016/wordml/cid" xmlns:w16="http://schemas.microsoft.com/office/word/2018/wordml" xmlns:w16sdtdh="http://schemas.microsoft.com/office/word/2020/wordml/sdtdatahash" xmlns:w16se="http://schemas.microsoft.com/office/word/2015/wordml/symex" xmlns:wpg="http://schemas.microsoft.com/office/word/2010/wordprocessingGroup" xmlns:wpi="http://schemas.microsoft.com/office/word/2010/wordprocessingInk" xmlns:wne="http://schemas.microsoft.com/office/word/2006/wordml" xmlns:wps="http://schemas.microsoft.com/office/word/2010/wordprocessingShape" mc:Ignorable="w14 w15 w16se w16cid w16 w16cex w16sdtdh wp14">
+<w:ftr xmlns:wpc="http://schemas.microsoft.com/office/word/2010/wordprocessingCanvas" xmlns:cx="http://schemas.microsoft.com/office/drawing/2014/chartex" xmlns:cx1="http://schemas.microsoft.com/office/drawing/2015/9/8/chartex" xmlns:cx2="http://schemas.microsoft.com/office/drawing/2015/10/21/chartex" xmlns:cx3="http://schemas.microsoft.com/office/drawing/2016/5/9/chartex" xmlns:cx4="http://schemas.microsoft.com/office/drawing/2016/5/10/chartex" xmlns:cx5="http://schemas.microsoft.com/office/drawing/2016/5/11/chartex" xmlns:cx6="http://schemas.microsoft.com/office/drawing/2016/5/12/chartex" xmlns:cx7="http://schemas.microsoft.com/office/drawing/2016/5/13/chartex" xmlns:cx8="http://schemas.microsoft.com/office/drawing/2016/5/14/chartex" xmlns:mc="http://schemas.openxmlformats.org/markup-compatibility/2006" xmlns:aink="http://schemas.microsoft.com/office/drawing/2016/ink" xmlns:am3d="http://schemas.microsoft.com/office/drawing/2017/model3d" xmlns:o="urn:schemas-microsoft-com:office:office" xmlns:oel="http://schemas.microsoft.com/office/2019/extlst" xmlns:r="http://schemas.openxmlformats.org/officeDocument/2006/relationships" xmlns:m="http://schemas.openxmlformats.org/officeDocument/2006/math" xmlns:v="urn:schemas-microsoft-com:vml" xmlns:wp14="http://schemas.microsoft.com/office/word/2010/wordprocessingDrawing" xmlns:wp="http://schemas.openxmlformats.org/drawingml/2006/wordprocessingDrawing" xmlns:w10="urn:schemas-microsoft-com:office:word" xmlns:w="http://schemas.openxmlformats.org/wordprocessingml/2006/main" xmlns:w14="http://schemas.microsoft.com/office/word/2010/wordml" xmlns:w15="http://schemas.microsoft.com/office/word/2012/wordml" xmlns:w16cex="http://schemas.microsoft.com/office/word/2018/wordml/cex" xmlns:w16cid="http://schemas.microsoft.com/office/word/2016/wordml/cid" xmlns:w16="http://schemas.microsoft.com/office/word/2018/wordml" xmlns:w16du="http://schemas.microsoft.com/office/word/2023/wordml/word16du" xmlns:w16sdtdh="http://schemas.microsoft.com/office/word/2020/wordml/sdtdatahash" xmlns:w16sdtfl="http://schemas.microsoft.com/office/word/2024/wordml/sdtformatlock" xmlns:w16se="http://schemas.microsoft.com/office/word/2015/wordml/symex" xmlns:wpg="http://schemas.microsoft.com/office/word/2010/wordprocessingGroup" xmlns:wpi="http://schemas.microsoft.com/office/word/2010/wordprocessingInk" xmlns:wne="http://schemas.microsoft.com/office/word/2006/wordml" xmlns:wps="http://schemas.microsoft.com/office/word/2010/wordprocessingShape" mc:Ignorable="w14 w15 w16se w16cid w16 w16cex w16sdtdh w16sdtfl w16du wp14">
   <w:sdt>
     <w:sdtPr>
       <w:id w:val="-432825064"/>
@@ -16114,7 +17915,6 @@
         <w:docPartUnique/>
       </w:docPartObj>
     </w:sdtPr>
-    <w:sdtEndPr/>
     <w:sdtContent>
       <w:sdt>
         <w:sdtPr>
@@ -16124,7 +17924,6 @@
             <w:docPartUnique/>
           </w:docPartObj>
         </w:sdtPr>
-        <w:sdtEndPr/>
         <w:sdtContent>
           <w:p>
             <w:pPr>
@@ -16237,7 +18036,7 @@
 </file>
 
 <file path=word/footer3.xml><?xml version="1.0" encoding="utf-8"?>
-<w:ftr xmlns:wpc="http://schemas.microsoft.com/office/word/2010/wordprocessingCanvas" xmlns:cx="http://schemas.microsoft.com/office/drawing/2014/chartex" xmlns:cx1="http://schemas.microsoft.com/office/drawing/2015/9/8/chartex" xmlns:cx2="http://schemas.microsoft.com/office/drawing/2015/10/21/chartex" xmlns:cx3="http://schemas.microsoft.com/office/drawing/2016/5/9/chartex" xmlns:cx4="http://schemas.microsoft.com/office/drawing/2016/5/10/chartex" xmlns:cx5="http://schemas.microsoft.com/office/drawing/2016/5/11/chartex" xmlns:cx6="http://schemas.microsoft.com/office/drawing/2016/5/12/chartex" xmlns:cx7="http://schemas.microsoft.com/office/drawing/2016/5/13/chartex" xmlns:cx8="http://schemas.microsoft.com/office/drawing/2016/5/14/chartex" xmlns:mc="http://schemas.openxmlformats.org/markup-compatibility/2006" xmlns:aink="http://schemas.microsoft.com/office/drawing/2016/ink" xmlns:am3d="http://schemas.microsoft.com/office/drawing/2017/model3d" xmlns:o="urn:schemas-microsoft-com:office:office" xmlns:oel="http://schemas.microsoft.com/office/2019/extlst" xmlns:r="http://schemas.openxmlformats.org/officeDocument/2006/relationships" xmlns:m="http://schemas.openxmlformats.org/officeDocument/2006/math" xmlns:v="urn:schemas-microsoft-com:vml" xmlns:wp14="http://schemas.microsoft.com/office/word/2010/wordprocessingDrawing" xmlns:wp="http://schemas.openxmlformats.org/drawingml/2006/wordprocessingDrawing" xmlns:w10="urn:schemas-microsoft-com:office:word" xmlns:w="http://schemas.openxmlformats.org/wordprocessingml/2006/main" xmlns:w14="http://schemas.microsoft.com/office/word/2010/wordml" xmlns:w15="http://schemas.microsoft.com/office/word/2012/wordml" xmlns:w16cex="http://schemas.microsoft.com/office/word/2018/wordml/cex" xmlns:w16cid="http://schemas.microsoft.com/office/word/2016/wordml/cid" xmlns:w16="http://schemas.microsoft.com/office/word/2018/wordml" xmlns:w16sdtdh="http://schemas.microsoft.com/office/word/2020/wordml/sdtdatahash" xmlns:w16se="http://schemas.microsoft.com/office/word/2015/wordml/symex" xmlns:wpg="http://schemas.microsoft.com/office/word/2010/wordprocessingGroup" xmlns:wpi="http://schemas.microsoft.com/office/word/2010/wordprocessingInk" xmlns:wne="http://schemas.microsoft.com/office/word/2006/wordml" xmlns:wps="http://schemas.microsoft.com/office/word/2010/wordprocessingShape" mc:Ignorable="w14 w15 w16se w16cid w16 w16cex w16sdtdh wp14">
+<w:ftr xmlns:wpc="http://schemas.microsoft.com/office/word/2010/wordprocessingCanvas" xmlns:cx="http://schemas.microsoft.com/office/drawing/2014/chartex" xmlns:cx1="http://schemas.microsoft.com/office/drawing/2015/9/8/chartex" xmlns:cx2="http://schemas.microsoft.com/office/drawing/2015/10/21/chartex" xmlns:cx3="http://schemas.microsoft.com/office/drawing/2016/5/9/chartex" xmlns:cx4="http://schemas.microsoft.com/office/drawing/2016/5/10/chartex" xmlns:cx5="http://schemas.microsoft.com/office/drawing/2016/5/11/chartex" xmlns:cx6="http://schemas.microsoft.com/office/drawing/2016/5/12/chartex" xmlns:cx7="http://schemas.microsoft.com/office/drawing/2016/5/13/chartex" xmlns:cx8="http://schemas.microsoft.com/office/drawing/2016/5/14/chartex" xmlns:mc="http://schemas.openxmlformats.org/markup-compatibility/2006" xmlns:aink="http://schemas.microsoft.com/office/drawing/2016/ink" xmlns:am3d="http://schemas.microsoft.com/office/drawing/2017/model3d" xmlns:o="urn:schemas-microsoft-com:office:office" xmlns:oel="http://schemas.microsoft.com/office/2019/extlst" xmlns:r="http://schemas.openxmlformats.org/officeDocument/2006/relationships" xmlns:m="http://schemas.openxmlformats.org/officeDocument/2006/math" xmlns:v="urn:schemas-microsoft-com:vml" xmlns:wp14="http://schemas.microsoft.com/office/word/2010/wordprocessingDrawing" xmlns:wp="http://schemas.openxmlformats.org/drawingml/2006/wordprocessingDrawing" xmlns:w10="urn:schemas-microsoft-com:office:word" xmlns:w="http://schemas.openxmlformats.org/wordprocessingml/2006/main" xmlns:w14="http://schemas.microsoft.com/office/word/2010/wordml" xmlns:w15="http://schemas.microsoft.com/office/word/2012/wordml" xmlns:w16cex="http://schemas.microsoft.com/office/word/2018/wordml/cex" xmlns:w16cid="http://schemas.microsoft.com/office/word/2016/wordml/cid" xmlns:w16="http://schemas.microsoft.com/office/word/2018/wordml" xmlns:w16du="http://schemas.microsoft.com/office/word/2023/wordml/word16du" xmlns:w16sdtdh="http://schemas.microsoft.com/office/word/2020/wordml/sdtdatahash" xmlns:w16sdtfl="http://schemas.microsoft.com/office/word/2024/wordml/sdtformatlock" xmlns:w16se="http://schemas.microsoft.com/office/word/2015/wordml/symex" xmlns:wpg="http://schemas.microsoft.com/office/word/2010/wordprocessingGroup" xmlns:wpi="http://schemas.microsoft.com/office/word/2010/wordprocessingInk" xmlns:wne="http://schemas.microsoft.com/office/word/2006/wordml" xmlns:wps="http://schemas.microsoft.com/office/word/2010/wordprocessingShape" mc:Ignorable="w14 w15 w16se w16cid w16 w16cex w16sdtdh w16sdtfl w16du wp14">
   <w:p>
     <w:pPr>
       <w:pStyle w:val="Footer"/>
@@ -16247,7 +18046,7 @@
 </file>
 
 <file path=word/footnotes.xml><?xml version="1.0" encoding="utf-8"?>
-<w:footnotes xmlns:wpc="http://schemas.microsoft.com/office/word/2010/wordprocessingCanvas" xmlns:cx="http://schemas.microsoft.com/office/drawing/2014/chartex" xmlns:cx1="http://schemas.microsoft.com/office/drawing/2015/9/8/chartex" xmlns:cx2="http://schemas.microsoft.com/office/drawing/2015/10/21/chartex" xmlns:cx3="http://schemas.microsoft.com/office/drawing/2016/5/9/chartex" xmlns:cx4="http://schemas.microsoft.com/office/drawing/2016/5/10/chartex" xmlns:cx5="http://schemas.microsoft.com/office/drawing/2016/5/11/chartex" xmlns:cx6="http://schemas.microsoft.com/office/drawing/2016/5/12/chartex" xmlns:cx7="http://schemas.microsoft.com/office/drawing/2016/5/13/chartex" xmlns:cx8="http://schemas.microsoft.com/office/drawing/2016/5/14/chartex" xmlns:mc="http://schemas.openxmlformats.org/markup-compatibility/2006" xmlns:aink="http://schemas.microsoft.com/office/drawing/2016/ink" xmlns:am3d="http://schemas.microsoft.com/office/drawing/2017/model3d" xmlns:o="urn:schemas-microsoft-com:office:office" xmlns:oel="http://schemas.microsoft.com/office/2019/extlst" xmlns:r="http://schemas.openxmlformats.org/officeDocument/2006/relationships" xmlns:m="http://schemas.openxmlformats.org/officeDocument/2006/math" xmlns:v="urn:schemas-microsoft-com:vml" xmlns:wp14="http://schemas.microsoft.com/office/word/2010/wordprocessingDrawing" xmlns:wp="http://schemas.openxmlformats.org/drawingml/2006/wordprocessingDrawing" xmlns:w10="urn:schemas-microsoft-com:office:word" xmlns:w="http://schemas.openxmlformats.org/wordprocessingml/2006/main" xmlns:w14="http://schemas.microsoft.com/office/word/2010/wordml" xmlns:w15="http://schemas.microsoft.com/office/word/2012/wordml" xmlns:w16cex="http://schemas.microsoft.com/office/word/2018/wordml/cex" xmlns:w16cid="http://schemas.microsoft.com/office/word/2016/wordml/cid" xmlns:w16="http://schemas.microsoft.com/office/word/2018/wordml" xmlns:w16sdtdh="http://schemas.microsoft.com/office/word/2020/wordml/sdtdatahash" xmlns:w16se="http://schemas.microsoft.com/office/word/2015/wordml/symex" xmlns:wpg="http://schemas.microsoft.com/office/word/2010/wordprocessingGroup" xmlns:wpi="http://schemas.microsoft.com/office/word/2010/wordprocessingInk" xmlns:wne="http://schemas.microsoft.com/office/word/2006/wordml" xmlns:wps="http://schemas.microsoft.com/office/word/2010/wordprocessingShape" mc:Ignorable="w14 w15 w16se w16cid w16 w16cex w16sdtdh wp14">
+<w:footnotes xmlns:wpc="http://schemas.microsoft.com/office/word/2010/wordprocessingCanvas" xmlns:cx="http://schemas.microsoft.com/office/drawing/2014/chartex" xmlns:cx1="http://schemas.microsoft.com/office/drawing/2015/9/8/chartex" xmlns:cx2="http://schemas.microsoft.com/office/drawing/2015/10/21/chartex" xmlns:cx3="http://schemas.microsoft.com/office/drawing/2016/5/9/chartex" xmlns:cx4="http://schemas.microsoft.com/office/drawing/2016/5/10/chartex" xmlns:cx5="http://schemas.microsoft.com/office/drawing/2016/5/11/chartex" xmlns:cx6="http://schemas.microsoft.com/office/drawing/2016/5/12/chartex" xmlns:cx7="http://schemas.microsoft.com/office/drawing/2016/5/13/chartex" xmlns:cx8="http://schemas.microsoft.com/office/drawing/2016/5/14/chartex" xmlns:mc="http://schemas.openxmlformats.org/markup-compatibility/2006" xmlns:aink="http://schemas.microsoft.com/office/drawing/2016/ink" xmlns:am3d="http://schemas.microsoft.com/office/drawing/2017/model3d" xmlns:o="urn:schemas-microsoft-com:office:office" xmlns:oel="http://schemas.microsoft.com/office/2019/extlst" xmlns:r="http://schemas.openxmlformats.org/officeDocument/2006/relationships" xmlns:m="http://schemas.openxmlformats.org/officeDocument/2006/math" xmlns:v="urn:schemas-microsoft-com:vml" xmlns:wp14="http://schemas.microsoft.com/office/word/2010/wordprocessingDrawing" xmlns:wp="http://schemas.openxmlformats.org/drawingml/2006/wordprocessingDrawing" xmlns:w10="urn:schemas-microsoft-com:office:word" xmlns:w="http://schemas.openxmlformats.org/wordprocessingml/2006/main" xmlns:w14="http://schemas.microsoft.com/office/word/2010/wordml" xmlns:w15="http://schemas.microsoft.com/office/word/2012/wordml" xmlns:w16cex="http://schemas.microsoft.com/office/word/2018/wordml/cex" xmlns:w16cid="http://schemas.microsoft.com/office/word/2016/wordml/cid" xmlns:w16="http://schemas.microsoft.com/office/word/2018/wordml" xmlns:w16du="http://schemas.microsoft.com/office/word/2023/wordml/word16du" xmlns:w16sdtdh="http://schemas.microsoft.com/office/word/2020/wordml/sdtdatahash" xmlns:w16sdtfl="http://schemas.microsoft.com/office/word/2024/wordml/sdtformatlock" xmlns:w16se="http://schemas.microsoft.com/office/word/2015/wordml/symex" xmlns:wpg="http://schemas.microsoft.com/office/word/2010/wordprocessingGroup" xmlns:wpi="http://schemas.microsoft.com/office/word/2010/wordprocessingInk" xmlns:wne="http://schemas.microsoft.com/office/word/2006/wordml" xmlns:wps="http://schemas.microsoft.com/office/word/2010/wordprocessingShape" mc:Ignorable="w14 w15 w16se w16cid w16 w16cex w16sdtdh w16sdtfl w16du wp14">
   <w:footnote w:type="separator" w:id="-1">
     <w:p>
       <w:r>
@@ -16269,7 +18068,7 @@
 </file>
 
 <file path=word/header1.xml><?xml version="1.0" encoding="utf-8"?>
-<w:hdr xmlns:wpc="http://schemas.microsoft.com/office/word/2010/wordprocessingCanvas" xmlns:cx="http://schemas.microsoft.com/office/drawing/2014/chartex" xmlns:cx1="http://schemas.microsoft.com/office/drawing/2015/9/8/chartex" xmlns:cx2="http://schemas.microsoft.com/office/drawing/2015/10/21/chartex" xmlns:cx3="http://schemas.microsoft.com/office/drawing/2016/5/9/chartex" xmlns:cx4="http://schemas.microsoft.com/office/drawing/2016/5/10/chartex" xmlns:cx5="http://schemas.microsoft.com/office/drawing/2016/5/11/chartex" xmlns:cx6="http://schemas.microsoft.com/office/drawing/2016/5/12/chartex" xmlns:cx7="http://schemas.microsoft.com/office/drawing/2016/5/13/chartex" xmlns:cx8="http://schemas.microsoft.com/office/drawing/2016/5/14/chartex" xmlns:mc="http://schemas.openxmlformats.org/markup-compatibility/2006" xmlns:aink="http://schemas.microsoft.com/office/drawing/2016/ink" xmlns:am3d="http://schemas.microsoft.com/office/drawing/2017/model3d" xmlns:o="urn:schemas-microsoft-com:office:office" xmlns:oel="http://schemas.microsoft.com/office/2019/extlst" xmlns:r="http://schemas.openxmlformats.org/officeDocument/2006/relationships" xmlns:m="http://schemas.openxmlformats.org/officeDocument/2006/math" xmlns:v="urn:schemas-microsoft-com:vml" xmlns:wp14="http://schemas.microsoft.com/office/word/2010/wordprocessingDrawing" xmlns:wp="http://schemas.openxmlformats.org/drawingml/2006/wordprocessingDrawing" xmlns:w10="urn:schemas-microsoft-com:office:word" xmlns:w="http://schemas.openxmlformats.org/wordprocessingml/2006/main" xmlns:w14="http://schemas.microsoft.com/office/word/2010/wordml" xmlns:w15="http://schemas.microsoft.com/office/word/2012/wordml" xmlns:w16cex="http://schemas.microsoft.com/office/word/2018/wordml/cex" xmlns:w16cid="http://schemas.microsoft.com/office/word/2016/wordml/cid" xmlns:w16="http://schemas.microsoft.com/office/word/2018/wordml" xmlns:w16sdtdh="http://schemas.microsoft.com/office/word/2020/wordml/sdtdatahash" xmlns:w16se="http://schemas.microsoft.com/office/word/2015/wordml/symex" xmlns:wpg="http://schemas.microsoft.com/office/word/2010/wordprocessingGroup" xmlns:wpi="http://schemas.microsoft.com/office/word/2010/wordprocessingInk" xmlns:wne="http://schemas.microsoft.com/office/word/2006/wordml" xmlns:wps="http://schemas.microsoft.com/office/word/2010/wordprocessingShape" mc:Ignorable="w14 w15 w16se w16cid w16 w16cex w16sdtdh wp14">
+<w:hdr xmlns:wpc="http://schemas.microsoft.com/office/word/2010/wordprocessingCanvas" xmlns:cx="http://schemas.microsoft.com/office/drawing/2014/chartex" xmlns:cx1="http://schemas.microsoft.com/office/drawing/2015/9/8/chartex" xmlns:cx2="http://schemas.microsoft.com/office/drawing/2015/10/21/chartex" xmlns:cx3="http://schemas.microsoft.com/office/drawing/2016/5/9/chartex" xmlns:cx4="http://schemas.microsoft.com/office/drawing/2016/5/10/chartex" xmlns:cx5="http://schemas.microsoft.com/office/drawing/2016/5/11/chartex" xmlns:cx6="http://schemas.microsoft.com/office/drawing/2016/5/12/chartex" xmlns:cx7="http://schemas.microsoft.com/office/drawing/2016/5/13/chartex" xmlns:cx8="http://schemas.microsoft.com/office/drawing/2016/5/14/chartex" xmlns:mc="http://schemas.openxmlformats.org/markup-compatibility/2006" xmlns:aink="http://schemas.microsoft.com/office/drawing/2016/ink" xmlns:am3d="http://schemas.microsoft.com/office/drawing/2017/model3d" xmlns:o="urn:schemas-microsoft-com:office:office" xmlns:oel="http://schemas.microsoft.com/office/2019/extlst" xmlns:r="http://schemas.openxmlformats.org/officeDocument/2006/relationships" xmlns:m="http://schemas.openxmlformats.org/officeDocument/2006/math" xmlns:v="urn:schemas-microsoft-com:vml" xmlns:wp14="http://schemas.microsoft.com/office/word/2010/wordprocessingDrawing" xmlns:wp="http://schemas.openxmlformats.org/drawingml/2006/wordprocessingDrawing" xmlns:w10="urn:schemas-microsoft-com:office:word" xmlns:w="http://schemas.openxmlformats.org/wordprocessingml/2006/main" xmlns:w14="http://schemas.microsoft.com/office/word/2010/wordml" xmlns:w15="http://schemas.microsoft.com/office/word/2012/wordml" xmlns:w16cex="http://schemas.microsoft.com/office/word/2018/wordml/cex" xmlns:w16cid="http://schemas.microsoft.com/office/word/2016/wordml/cid" xmlns:w16="http://schemas.microsoft.com/office/word/2018/wordml" xmlns:w16du="http://schemas.microsoft.com/office/word/2023/wordml/word16du" xmlns:w16sdtdh="http://schemas.microsoft.com/office/word/2020/wordml/sdtdatahash" xmlns:w16sdtfl="http://schemas.microsoft.com/office/word/2024/wordml/sdtformatlock" xmlns:w16se="http://schemas.microsoft.com/office/word/2015/wordml/symex" xmlns:wpg="http://schemas.microsoft.com/office/word/2010/wordprocessingGroup" xmlns:wpi="http://schemas.microsoft.com/office/word/2010/wordprocessingInk" xmlns:wne="http://schemas.microsoft.com/office/word/2006/wordml" xmlns:wps="http://schemas.microsoft.com/office/word/2010/wordprocessingShape" mc:Ignorable="w14 w15 w16se w16cid w16 w16cex w16sdtdh w16sdtfl w16du wp14">
   <w:p>
     <w:pPr>
       <w:pStyle w:val="Header"/>
@@ -16279,7 +18078,7 @@
 </file>
 
 <file path=word/header2.xml><?xml version="1.0" encoding="utf-8"?>
-<w:hdr xmlns:wpc="http://schemas.microsoft.com/office/word/2010/wordprocessingCanvas" xmlns:cx="http://schemas.microsoft.com/office/drawing/2014/chartex" xmlns:cx1="http://schemas.microsoft.com/office/drawing/2015/9/8/chartex" xmlns:cx2="http://schemas.microsoft.com/office/drawing/2015/10/21/chartex" xmlns:cx3="http://schemas.microsoft.com/office/drawing/2016/5/9/chartex" xmlns:cx4="http://schemas.microsoft.com/office/drawing/2016/5/10/chartex" xmlns:cx5="http://schemas.microsoft.com/office/drawing/2016/5/11/chartex" xmlns:cx6="http://schemas.microsoft.com/office/drawing/2016/5/12/chartex" xmlns:cx7="http://schemas.microsoft.com/office/drawing/2016/5/13/chartex" xmlns:cx8="http://schemas.microsoft.com/office/drawing/2016/5/14/chartex" xmlns:mc="http://schemas.openxmlformats.org/markup-compatibility/2006" xmlns:aink="http://schemas.microsoft.com/office/drawing/2016/ink" xmlns:am3d="http://schemas.microsoft.com/office/drawing/2017/model3d" xmlns:o="urn:schemas-microsoft-com:office:office" xmlns:oel="http://schemas.microsoft.com/office/2019/extlst" xmlns:r="http://schemas.openxmlformats.org/officeDocument/2006/relationships" xmlns:m="http://schemas.openxmlformats.org/officeDocument/2006/math" xmlns:v="urn:schemas-microsoft-com:vml" xmlns:wp14="http://schemas.microsoft.com/office/word/2010/wordprocessingDrawing" xmlns:wp="http://schemas.openxmlformats.org/drawingml/2006/wordprocessingDrawing" xmlns:w10="urn:schemas-microsoft-com:office:word" xmlns:w="http://schemas.openxmlformats.org/wordprocessingml/2006/main" xmlns:w14="http://schemas.microsoft.com/office/word/2010/wordml" xmlns:w15="http://schemas.microsoft.com/office/word/2012/wordml" xmlns:w16cex="http://schemas.microsoft.com/office/word/2018/wordml/cex" xmlns:w16cid="http://schemas.microsoft.com/office/word/2016/wordml/cid" xmlns:w16="http://schemas.microsoft.com/office/word/2018/wordml" xmlns:w16sdtdh="http://schemas.microsoft.com/office/word/2020/wordml/sdtdatahash" xmlns:w16se="http://schemas.microsoft.com/office/word/2015/wordml/symex" xmlns:wpg="http://schemas.microsoft.com/office/word/2010/wordprocessingGroup" xmlns:wpi="http://schemas.microsoft.com/office/word/2010/wordprocessingInk" xmlns:wne="http://schemas.microsoft.com/office/word/2006/wordml" xmlns:wps="http://schemas.microsoft.com/office/word/2010/wordprocessingShape" mc:Ignorable="w14 w15 w16se w16cid w16 w16cex w16sdtdh wp14">
+<w:hdr xmlns:wpc="http://schemas.microsoft.com/office/word/2010/wordprocessingCanvas" xmlns:cx="http://schemas.microsoft.com/office/drawing/2014/chartex" xmlns:cx1="http://schemas.microsoft.com/office/drawing/2015/9/8/chartex" xmlns:cx2="http://schemas.microsoft.com/office/drawing/2015/10/21/chartex" xmlns:cx3="http://schemas.microsoft.com/office/drawing/2016/5/9/chartex" xmlns:cx4="http://schemas.microsoft.com/office/drawing/2016/5/10/chartex" xmlns:cx5="http://schemas.microsoft.com/office/drawing/2016/5/11/chartex" xmlns:cx6="http://schemas.microsoft.com/office/drawing/2016/5/12/chartex" xmlns:cx7="http://schemas.microsoft.com/office/drawing/2016/5/13/chartex" xmlns:cx8="http://schemas.microsoft.com/office/drawing/2016/5/14/chartex" xmlns:mc="http://schemas.openxmlformats.org/markup-compatibility/2006" xmlns:aink="http://schemas.microsoft.com/office/drawing/2016/ink" xmlns:am3d="http://schemas.microsoft.com/office/drawing/2017/model3d" xmlns:o="urn:schemas-microsoft-com:office:office" xmlns:oel="http://schemas.microsoft.com/office/2019/extlst" xmlns:r="http://schemas.openxmlformats.org/officeDocument/2006/relationships" xmlns:m="http://schemas.openxmlformats.org/officeDocument/2006/math" xmlns:v="urn:schemas-microsoft-com:vml" xmlns:wp14="http://schemas.microsoft.com/office/word/2010/wordprocessingDrawing" xmlns:wp="http://schemas.openxmlformats.org/drawingml/2006/wordprocessingDrawing" xmlns:w10="urn:schemas-microsoft-com:office:word" xmlns:w="http://schemas.openxmlformats.org/wordprocessingml/2006/main" xmlns:w14="http://schemas.microsoft.com/office/word/2010/wordml" xmlns:w15="http://schemas.microsoft.com/office/word/2012/wordml" xmlns:w16cex="http://schemas.microsoft.com/office/word/2018/wordml/cex" xmlns:w16cid="http://schemas.microsoft.com/office/word/2016/wordml/cid" xmlns:w16="http://schemas.microsoft.com/office/word/2018/wordml" xmlns:w16du="http://schemas.microsoft.com/office/word/2023/wordml/word16du" xmlns:w16sdtdh="http://schemas.microsoft.com/office/word/2020/wordml/sdtdatahash" xmlns:w16sdtfl="http://schemas.microsoft.com/office/word/2024/wordml/sdtformatlock" xmlns:w16se="http://schemas.microsoft.com/office/word/2015/wordml/symex" xmlns:wpg="http://schemas.microsoft.com/office/word/2010/wordprocessingGroup" xmlns:wpi="http://schemas.microsoft.com/office/word/2010/wordprocessingInk" xmlns:wne="http://schemas.microsoft.com/office/word/2006/wordml" xmlns:wps="http://schemas.microsoft.com/office/word/2010/wordprocessingShape" mc:Ignorable="w14 w15 w16se w16cid w16 w16cex w16sdtdh w16sdtfl w16du wp14">
   <w:p>
     <w:pPr>
       <w:widowControl w:val="0"/>
@@ -16302,7 +18101,7 @@
 </file>
 
 <file path=word/header3.xml><?xml version="1.0" encoding="utf-8"?>
-<w:hdr xmlns:wpc="http://schemas.microsoft.com/office/word/2010/wordprocessingCanvas" xmlns:cx="http://schemas.microsoft.com/office/drawing/2014/chartex" xmlns:cx1="http://schemas.microsoft.com/office/drawing/2015/9/8/chartex" xmlns:cx2="http://schemas.microsoft.com/office/drawing/2015/10/21/chartex" xmlns:cx3="http://schemas.microsoft.com/office/drawing/2016/5/9/chartex" xmlns:cx4="http://schemas.microsoft.com/office/drawing/2016/5/10/chartex" xmlns:cx5="http://schemas.microsoft.com/office/drawing/2016/5/11/chartex" xmlns:cx6="http://schemas.microsoft.com/office/drawing/2016/5/12/chartex" xmlns:cx7="http://schemas.microsoft.com/office/drawing/2016/5/13/chartex" xmlns:cx8="http://schemas.microsoft.com/office/drawing/2016/5/14/chartex" xmlns:mc="http://schemas.openxmlformats.org/markup-compatibility/2006" xmlns:aink="http://schemas.microsoft.com/office/drawing/2016/ink" xmlns:am3d="http://schemas.microsoft.com/office/drawing/2017/model3d" xmlns:o="urn:schemas-microsoft-com:office:office" xmlns:oel="http://schemas.microsoft.com/office/2019/extlst" xmlns:r="http://schemas.openxmlformats.org/officeDocument/2006/relationships" xmlns:m="http://schemas.openxmlformats.org/officeDocument/2006/math" xmlns:v="urn:schemas-microsoft-com:vml" xmlns:wp14="http://schemas.microsoft.com/office/word/2010/wordprocessingDrawing" xmlns:wp="http://schemas.openxmlformats.org/drawingml/2006/wordprocessingDrawing" xmlns:w10="urn:schemas-microsoft-com:office:word" xmlns:w="http://schemas.openxmlformats.org/wordprocessingml/2006/main" xmlns:w14="http://schemas.microsoft.com/office/word/2010/wordml" xmlns:w15="http://schemas.microsoft.com/office/word/2012/wordml" xmlns:w16cex="http://schemas.microsoft.com/office/word/2018/wordml/cex" xmlns:w16cid="http://schemas.microsoft.com/office/word/2016/wordml/cid" xmlns:w16="http://schemas.microsoft.com/office/word/2018/wordml" xmlns:w16sdtdh="http://schemas.microsoft.com/office/word/2020/wordml/sdtdatahash" xmlns:w16se="http://schemas.microsoft.com/office/word/2015/wordml/symex" xmlns:wpg="http://schemas.microsoft.com/office/word/2010/wordprocessingGroup" xmlns:wpi="http://schemas.microsoft.com/office/word/2010/wordprocessingInk" xmlns:wne="http://schemas.microsoft.com/office/word/2006/wordml" xmlns:wps="http://schemas.microsoft.com/office/word/2010/wordprocessingShape" mc:Ignorable="w14 w15 w16se w16cid w16 w16cex w16sdtdh wp14">
+<w:hdr xmlns:wpc="http://schemas.microsoft.com/office/word/2010/wordprocessingCanvas" xmlns:cx="http://schemas.microsoft.com/office/drawing/2014/chartex" xmlns:cx1="http://schemas.microsoft.com/office/drawing/2015/9/8/chartex" xmlns:cx2="http://schemas.microsoft.com/office/drawing/2015/10/21/chartex" xmlns:cx3="http://schemas.microsoft.com/office/drawing/2016/5/9/chartex" xmlns:cx4="http://schemas.microsoft.com/office/drawing/2016/5/10/chartex" xmlns:cx5="http://schemas.microsoft.com/office/drawing/2016/5/11/chartex" xmlns:cx6="http://schemas.microsoft.com/office/drawing/2016/5/12/chartex" xmlns:cx7="http://schemas.microsoft.com/office/drawing/2016/5/13/chartex" xmlns:cx8="http://schemas.microsoft.com/office/drawing/2016/5/14/chartex" xmlns:mc="http://schemas.openxmlformats.org/markup-compatibility/2006" xmlns:aink="http://schemas.microsoft.com/office/drawing/2016/ink" xmlns:am3d="http://schemas.microsoft.com/office/drawing/2017/model3d" xmlns:o="urn:schemas-microsoft-com:office:office" xmlns:oel="http://schemas.microsoft.com/office/2019/extlst" xmlns:r="http://schemas.openxmlformats.org/officeDocument/2006/relationships" xmlns:m="http://schemas.openxmlformats.org/officeDocument/2006/math" xmlns:v="urn:schemas-microsoft-com:vml" xmlns:wp14="http://schemas.microsoft.com/office/word/2010/wordprocessingDrawing" xmlns:wp="http://schemas.openxmlformats.org/drawingml/2006/wordprocessingDrawing" xmlns:w10="urn:schemas-microsoft-com:office:word" xmlns:w="http://schemas.openxmlformats.org/wordprocessingml/2006/main" xmlns:w14="http://schemas.microsoft.com/office/word/2010/wordml" xmlns:w15="http://schemas.microsoft.com/office/word/2012/wordml" xmlns:w16cex="http://schemas.microsoft.com/office/word/2018/wordml/cex" xmlns:w16cid="http://schemas.microsoft.com/office/word/2016/wordml/cid" xmlns:w16="http://schemas.microsoft.com/office/word/2018/wordml" xmlns:w16du="http://schemas.microsoft.com/office/word/2023/wordml/word16du" xmlns:w16sdtdh="http://schemas.microsoft.com/office/word/2020/wordml/sdtdatahash" xmlns:w16sdtfl="http://schemas.microsoft.com/office/word/2024/wordml/sdtformatlock" xmlns:w16se="http://schemas.microsoft.com/office/word/2015/wordml/symex" xmlns:wpg="http://schemas.microsoft.com/office/word/2010/wordprocessingGroup" xmlns:wpi="http://schemas.microsoft.com/office/word/2010/wordprocessingInk" xmlns:wne="http://schemas.microsoft.com/office/word/2006/wordml" xmlns:wps="http://schemas.microsoft.com/office/word/2010/wordprocessingShape" mc:Ignorable="w14 w15 w16se w16cid w16 w16cex w16sdtdh w16sdtfl w16du wp14">
   <w:p>
     <w:pPr>
       <w:pStyle w:val="Header"/>
@@ -16312,7 +18111,7 @@
 </file>
 
 <file path=word/numbering.xml><?xml version="1.0" encoding="utf-8"?>
-<w:numbering xmlns:wpc="http://schemas.microsoft.com/office/word/2010/wordprocessingCanvas" xmlns:cx="http://schemas.microsoft.com/office/drawing/2014/chartex" xmlns:cx1="http://schemas.microsoft.com/office/drawing/2015/9/8/chartex" xmlns:cx2="http://schemas.microsoft.com/office/drawing/2015/10/21/chartex" xmlns:cx3="http://schemas.microsoft.com/office/drawing/2016/5/9/chartex" xmlns:cx4="http://schemas.microsoft.com/office/drawing/2016/5/10/chartex" xmlns:cx5="http://schemas.microsoft.com/office/drawing/2016/5/11/chartex" xmlns:cx6="http://schemas.microsoft.com/office/drawing/2016/5/12/chartex" xmlns:cx7="http://schemas.microsoft.com/office/drawing/2016/5/13/chartex" xmlns:cx8="http://schemas.microsoft.com/office/drawing/2016/5/14/chartex" xmlns:mc="http://schemas.openxmlformats.org/markup-compatibility/2006" xmlns:aink="http://schemas.microsoft.com/office/drawing/2016/ink" xmlns:am3d="http://schemas.microsoft.com/office/drawing/2017/model3d" xmlns:o="urn:schemas-microsoft-com:office:office" xmlns:oel="http://schemas.microsoft.com/office/2019/extlst" xmlns:r="http://schemas.openxmlformats.org/officeDocument/2006/relationships" xmlns:m="http://schemas.openxmlformats.org/officeDocument/2006/math" xmlns:v="urn:schemas-microsoft-com:vml" xmlns:wp14="http://schemas.microsoft.com/office/word/2010/wordprocessingDrawing" xmlns:wp="http://schemas.openxmlformats.org/drawingml/2006/wordprocessingDrawing" xmlns:w10="urn:schemas-microsoft-com:office:word" xmlns:w="http://schemas.openxmlformats.org/wordprocessingml/2006/main" xmlns:w14="http://schemas.microsoft.com/office/word/2010/wordml" xmlns:w15="http://schemas.microsoft.com/office/word/2012/wordml" xmlns:w16cex="http://schemas.microsoft.com/office/word/2018/wordml/cex" xmlns:w16cid="http://schemas.microsoft.com/office/word/2016/wordml/cid" xmlns:w16="http://schemas.microsoft.com/office/word/2018/wordml" xmlns:w16sdtdh="http://schemas.microsoft.com/office/word/2020/wordml/sdtdatahash" xmlns:w16se="http://schemas.microsoft.com/office/word/2015/wordml/symex" xmlns:wpg="http://schemas.microsoft.com/office/word/2010/wordprocessingGroup" xmlns:wpi="http://schemas.microsoft.com/office/word/2010/wordprocessingInk" xmlns:wne="http://schemas.microsoft.com/office/word/2006/wordml" xmlns:wps="http://schemas.microsoft.com/office/word/2010/wordprocessingShape" mc:Ignorable="w14 w15 w16se w16cid w16 w16cex w16sdtdh wp14">
+<w:numbering xmlns:wpc="http://schemas.microsoft.com/office/word/2010/wordprocessingCanvas" xmlns:cx="http://schemas.microsoft.com/office/drawing/2014/chartex" xmlns:cx1="http://schemas.microsoft.com/office/drawing/2015/9/8/chartex" xmlns:cx2="http://schemas.microsoft.com/office/drawing/2015/10/21/chartex" xmlns:cx3="http://schemas.microsoft.com/office/drawing/2016/5/9/chartex" xmlns:cx4="http://schemas.microsoft.com/office/drawing/2016/5/10/chartex" xmlns:cx5="http://schemas.microsoft.com/office/drawing/2016/5/11/chartex" xmlns:cx6="http://schemas.microsoft.com/office/drawing/2016/5/12/chartex" xmlns:cx7="http://schemas.microsoft.com/office/drawing/2016/5/13/chartex" xmlns:cx8="http://schemas.microsoft.com/office/drawing/2016/5/14/chartex" xmlns:mc="http://schemas.openxmlformats.org/markup-compatibility/2006" xmlns:aink="http://schemas.microsoft.com/office/drawing/2016/ink" xmlns:am3d="http://schemas.microsoft.com/office/drawing/2017/model3d" xmlns:o="urn:schemas-microsoft-com:office:office" xmlns:oel="http://schemas.microsoft.com/office/2019/extlst" xmlns:r="http://schemas.openxmlformats.org/officeDocument/2006/relationships" xmlns:m="http://schemas.openxmlformats.org/officeDocument/2006/math" xmlns:v="urn:schemas-microsoft-com:vml" xmlns:wp14="http://schemas.microsoft.com/office/word/2010/wordprocessingDrawing" xmlns:wp="http://schemas.openxmlformats.org/drawingml/2006/wordprocessingDrawing" xmlns:w10="urn:schemas-microsoft-com:office:word" xmlns:w="http://schemas.openxmlformats.org/wordprocessingml/2006/main" xmlns:w14="http://schemas.microsoft.com/office/word/2010/wordml" xmlns:w15="http://schemas.microsoft.com/office/word/2012/wordml" xmlns:w16cex="http://schemas.microsoft.com/office/word/2018/wordml/cex" xmlns:w16cid="http://schemas.microsoft.com/office/word/2016/wordml/cid" xmlns:w16="http://schemas.microsoft.com/office/word/2018/wordml" xmlns:w16du="http://schemas.microsoft.com/office/word/2023/wordml/word16du" xmlns:w16sdtdh="http://schemas.microsoft.com/office/word/2020/wordml/sdtdatahash" xmlns:w16sdtfl="http://schemas.microsoft.com/office/word/2024/wordml/sdtformatlock" xmlns:w16se="http://schemas.microsoft.com/office/word/2015/wordml/symex" xmlns:wpg="http://schemas.microsoft.com/office/word/2010/wordprocessingGroup" xmlns:wpi="http://schemas.microsoft.com/office/word/2010/wordprocessingInk" xmlns:wne="http://schemas.microsoft.com/office/word/2006/wordml" xmlns:wps="http://schemas.microsoft.com/office/word/2010/wordprocessingShape" mc:Ignorable="w14 w15 w16se w16cid w16 w16cex w16sdtdh w16sdtfl w16du wp14">
   <w:abstractNum w:abstractNumId="0" w15:restartNumberingAfterBreak="0">
     <w:nsid w:val="03C12AF0"/>
     <w:multiLevelType w:val="multilevel"/>
@@ -21106,7 +22905,7 @@
 </file>
 
 <file path=word/styles.xml><?xml version="1.0" encoding="utf-8"?>
-<w:styles xmlns:mc="http://schemas.openxmlformats.org/markup-compatibility/2006" xmlns:r="http://schemas.openxmlformats.org/officeDocument/2006/relationships" xmlns:w="http://schemas.openxmlformats.org/wordprocessingml/2006/main" xmlns:w14="http://schemas.microsoft.com/office/word/2010/wordml" xmlns:w15="http://schemas.microsoft.com/office/word/2012/wordml" xmlns:w16cex="http://schemas.microsoft.com/office/word/2018/wordml/cex" xmlns:w16cid="http://schemas.microsoft.com/office/word/2016/wordml/cid" xmlns:w16="http://schemas.microsoft.com/office/word/2018/wordml" xmlns:w16sdtdh="http://schemas.microsoft.com/office/word/2020/wordml/sdtdatahash" xmlns:w16se="http://schemas.microsoft.com/office/word/2015/wordml/symex" mc:Ignorable="w14 w15 w16se w16cid w16 w16cex w16sdtdh">
+<w:styles xmlns:mc="http://schemas.openxmlformats.org/markup-compatibility/2006" xmlns:r="http://schemas.openxmlformats.org/officeDocument/2006/relationships" xmlns:w="http://schemas.openxmlformats.org/wordprocessingml/2006/main" xmlns:w14="http://schemas.microsoft.com/office/word/2010/wordml" xmlns:w15="http://schemas.microsoft.com/office/word/2012/wordml" xmlns:w16cex="http://schemas.microsoft.com/office/word/2018/wordml/cex" xmlns:w16cid="http://schemas.microsoft.com/office/word/2016/wordml/cid" xmlns:w16="http://schemas.microsoft.com/office/word/2018/wordml" xmlns:w16du="http://schemas.microsoft.com/office/word/2023/wordml/word16du" xmlns:w16sdtdh="http://schemas.microsoft.com/office/word/2020/wordml/sdtdatahash" xmlns:w16sdtfl="http://schemas.microsoft.com/office/word/2024/wordml/sdtformatlock" xmlns:w16se="http://schemas.microsoft.com/office/word/2015/wordml/symex" mc:Ignorable="w14 w15 w16se w16cid w16 w16cex w16sdtdh w16sdtfl w16du">
   <w:docDefaults>
     <w:rPrDefault>
       <w:rPr>
@@ -21502,7 +23301,7 @@
   </w:latentStyles>
   <w:style w:type="paragraph" w:default="1" w:styleId="Normal">
     <w:name w:val="Normal"/>
-    <w:rsid w:val="00C655B3"/>
+    <w:rsid w:val="00FB0436"/>
     <w:pPr>
       <w:spacing w:after="0" w:line="240" w:lineRule="auto"/>
     </w:pPr>
@@ -21578,7 +23377,6 @@
   <w:style w:type="character" w:default="1" w:styleId="DefaultParagraphFont">
     <w:name w:val="Default Paragraph Font"/>
     <w:uiPriority w:val="1"/>
-    <w:semiHidden/>
     <w:unhideWhenUsed/>
   </w:style>
   <w:style w:type="table" w:default="1" w:styleId="TableNormal">

</xml_diff>